<commit_message>
Updated file with part 7 comments
</commit_message>
<xml_diff>
--- a/HanamaraddiRoshanGitTutorial-09-20-2017.docx
+++ b/HanamaraddiRoshanGitTutorial-09-20-2017.docx
@@ -235,19 +235,8 @@
           <w:szCs w:val="24"/>
           <w:shd w:val="clear" w:color="auto" w:fill="FFFFFF"/>
         </w:rPr>
-        <w:t xml:space="preserve">Chris </w:t>
-      </w:r>
-      <w:proofErr w:type="spellStart"/>
-      <w:r>
-        <w:rPr>
-          <w:rFonts w:ascii="Times New Roman" w:hAnsi="Times New Roman" w:cs="Times New Roman"/>
-          <w:sz w:val="24"/>
-          <w:szCs w:val="24"/>
-          <w:shd w:val="clear" w:color="auto" w:fill="FFFFFF"/>
-        </w:rPr>
-        <w:t>Wanstrath</w:t>
-      </w:r>
-      <w:proofErr w:type="spellEnd"/>
+        <w:t>Chris Wanstrath</w:t>
+      </w:r>
       <w:r>
         <w:rPr>
           <w:rFonts w:ascii="Times New Roman" w:hAnsi="Times New Roman" w:cs="Times New Roman"/>
@@ -331,18 +320,8 @@
           <w:sz w:val="24"/>
           <w:szCs w:val="24"/>
         </w:rPr>
-        <w:t>Kiln/</w:t>
-      </w:r>
-      <w:proofErr w:type="spellStart"/>
-      <w:r>
-        <w:rPr>
-          <w:rFonts w:ascii="Times New Roman" w:hAnsi="Times New Roman" w:cs="Times New Roman"/>
-          <w:sz w:val="24"/>
-          <w:szCs w:val="24"/>
-        </w:rPr>
-        <w:t>DevHub</w:t>
-      </w:r>
-      <w:proofErr w:type="spellEnd"/>
+        <w:t>Kiln/DevHub</w:t>
+      </w:r>
     </w:p>
     <w:p>
       <w:pPr>
@@ -379,7 +358,6 @@
           <w:szCs w:val="24"/>
         </w:rPr>
       </w:pPr>
-      <w:proofErr w:type="spellStart"/>
       <w:r>
         <w:rPr>
           <w:rFonts w:ascii="Times New Roman" w:hAnsi="Times New Roman" w:cs="Times New Roman"/>
@@ -388,7 +366,6 @@
         </w:rPr>
         <w:t>SourceForge</w:t>
       </w:r>
-      <w:proofErr w:type="spellEnd"/>
     </w:p>
     <w:p>
       <w:pPr>
@@ -431,18 +408,8 @@
           <w:sz w:val="24"/>
           <w:szCs w:val="24"/>
         </w:rPr>
-        <w:t xml:space="preserve">AWS </w:t>
-      </w:r>
-      <w:proofErr w:type="spellStart"/>
-      <w:r>
-        <w:rPr>
-          <w:rFonts w:ascii="Times New Roman" w:hAnsi="Times New Roman" w:cs="Times New Roman"/>
-          <w:sz w:val="24"/>
-          <w:szCs w:val="24"/>
-        </w:rPr>
-        <w:t>CodeCommit</w:t>
-      </w:r>
-      <w:proofErr w:type="spellEnd"/>
+        <w:t>AWS CodeCommit</w:t>
+      </w:r>
     </w:p>
     <w:p>
       <w:pPr>
@@ -457,7 +424,6 @@
           <w:szCs w:val="24"/>
         </w:rPr>
       </w:pPr>
-      <w:proofErr w:type="spellStart"/>
       <w:r>
         <w:rPr>
           <w:rFonts w:ascii="Times New Roman" w:hAnsi="Times New Roman" w:cs="Times New Roman"/>
@@ -466,7 +432,6 @@
         </w:rPr>
         <w:t>GitKraken</w:t>
       </w:r>
-      <w:proofErr w:type="spellEnd"/>
     </w:p>
     <w:p>
       <w:pPr>
@@ -503,7 +468,6 @@
           <w:szCs w:val="24"/>
         </w:rPr>
       </w:pPr>
-      <w:proofErr w:type="spellStart"/>
       <w:r>
         <w:rPr>
           <w:rFonts w:ascii="Times New Roman" w:hAnsi="Times New Roman" w:cs="Times New Roman"/>
@@ -512,7 +476,6 @@
         </w:rPr>
         <w:t>Codeplane</w:t>
       </w:r>
-      <w:proofErr w:type="spellEnd"/>
     </w:p>
     <w:p>
       <w:pPr>
@@ -527,7 +490,6 @@
           <w:szCs w:val="24"/>
         </w:rPr>
       </w:pPr>
-      <w:proofErr w:type="spellStart"/>
       <w:r>
         <w:rPr>
           <w:rFonts w:ascii="Times New Roman" w:hAnsi="Times New Roman" w:cs="Times New Roman"/>
@@ -536,7 +498,6 @@
         </w:rPr>
         <w:t>CodePlex</w:t>
       </w:r>
-      <w:proofErr w:type="spellEnd"/>
     </w:p>
     <w:p>
       <w:pPr>
@@ -798,19 +759,8 @@
           <w:sz w:val="24"/>
           <w:szCs w:val="24"/>
         </w:rPr>
-        <w:t xml:space="preserve">git </w:t>
-      </w:r>
-      <w:proofErr w:type="spellStart"/>
-      <w:r>
-        <w:rPr>
-          <w:rFonts w:ascii="Times New Roman" w:hAnsi="Times New Roman" w:cs="Times New Roman"/>
-          <w:b/>
-          <w:sz w:val="24"/>
-          <w:szCs w:val="24"/>
-        </w:rPr>
-        <w:t>init</w:t>
-      </w:r>
-      <w:proofErr w:type="spellEnd"/>
+        <w:t>git init</w:t>
+      </w:r>
     </w:p>
     <w:p>
       <w:pPr>
@@ -843,25 +793,7 @@
           <w:sz w:val="24"/>
           <w:szCs w:val="24"/>
         </w:rPr>
-        <w:t xml:space="preserve">Initialized empty Git repository in </w:t>
-      </w:r>
-      <w:proofErr w:type="gramStart"/>
-      <w:r>
-        <w:rPr>
-          <w:rFonts w:ascii="Times New Roman" w:hAnsi="Times New Roman" w:cs="Times New Roman"/>
-          <w:sz w:val="24"/>
-          <w:szCs w:val="24"/>
-        </w:rPr>
-        <w:t>/.git</w:t>
-      </w:r>
-      <w:proofErr w:type="gramEnd"/>
-      <w:r>
-        <w:rPr>
-          <w:rFonts w:ascii="Times New Roman" w:hAnsi="Times New Roman" w:cs="Times New Roman"/>
-          <w:sz w:val="24"/>
-          <w:szCs w:val="24"/>
-        </w:rPr>
-        <w:t>/</w:t>
+        <w:t>Initialized empty Git repository in /.git/</w:t>
       </w:r>
     </w:p>
     <w:p>
@@ -1223,25 +1155,7 @@
           <w:sz w:val="24"/>
           <w:szCs w:val="24"/>
         </w:rPr>
-        <w:t>#</w:t>
-      </w:r>
-      <w:proofErr w:type="gramStart"/>
-      <w:r>
-        <w:rPr>
-          <w:rFonts w:ascii="Times New Roman" w:hAnsi="Times New Roman" w:cs="Times New Roman"/>
-          <w:sz w:val="24"/>
-          <w:szCs w:val="24"/>
-        </w:rPr>
-        <w:t xml:space="preserve">   (</w:t>
-      </w:r>
-      <w:proofErr w:type="gramEnd"/>
-      <w:r>
-        <w:rPr>
-          <w:rFonts w:ascii="Times New Roman" w:hAnsi="Times New Roman" w:cs="Times New Roman"/>
-          <w:sz w:val="24"/>
-          <w:szCs w:val="24"/>
-        </w:rPr>
-        <w:t>use "git add &lt;file&gt;..." to include in what will be committed)</w:t>
+        <w:t>#   (use "git add &lt;file&gt;..." to include in what will be committed)</w:t>
       </w:r>
     </w:p>
     <w:p>
@@ -1285,23 +1199,8 @@
           <w:szCs w:val="24"/>
         </w:rPr>
         <w:tab/>
-      </w:r>
-      <w:r>
-        <w:rPr>
-          <w:rFonts w:ascii="Times New Roman" w:hAnsi="Times New Roman" w:cs="Times New Roman"/>
-          <w:sz w:val="24"/>
-          <w:szCs w:val="24"/>
-        </w:rPr>
         <w:t>octocat.txt</w:t>
       </w:r>
-      <w:r>
-        <w:rPr>
-          <w:rFonts w:ascii="Times New Roman" w:hAnsi="Times New Roman" w:cs="Times New Roman"/>
-          <w:sz w:val="24"/>
-          <w:szCs w:val="24"/>
-        </w:rPr>
-        <w:t/>
-      </w:r>
     </w:p>
     <w:p>
       <w:pPr>
@@ -1552,62 +1451,25 @@
           <w:sz w:val="24"/>
           <w:szCs w:val="24"/>
         </w:rPr>
+        <w:t>#   (use "git rm --cached &lt;file&gt;..." to unstage)</w:t>
+      </w:r>
+    </w:p>
+    <w:p>
+      <w:pPr>
+        <w:rPr>
+          <w:rFonts w:ascii="Times New Roman" w:hAnsi="Times New Roman" w:cs="Times New Roman"/>
+          <w:sz w:val="24"/>
+          <w:szCs w:val="24"/>
+        </w:rPr>
+      </w:pPr>
+      <w:r>
+        <w:rPr>
+          <w:rFonts w:ascii="Times New Roman" w:hAnsi="Times New Roman" w:cs="Times New Roman"/>
+          <w:sz w:val="24"/>
+          <w:szCs w:val="24"/>
+        </w:rPr>
         <w:t>#</w:t>
       </w:r>
-      <w:proofErr w:type="gramStart"/>
-      <w:r>
-        <w:rPr>
-          <w:rFonts w:ascii="Times New Roman" w:hAnsi="Times New Roman" w:cs="Times New Roman"/>
-          <w:sz w:val="24"/>
-          <w:szCs w:val="24"/>
-        </w:rPr>
-        <w:t xml:space="preserve">   (</w:t>
-      </w:r>
-      <w:proofErr w:type="gramEnd"/>
-      <w:r>
-        <w:rPr>
-          <w:rFonts w:ascii="Times New Roman" w:hAnsi="Times New Roman" w:cs="Times New Roman"/>
-          <w:sz w:val="24"/>
-          <w:szCs w:val="24"/>
-        </w:rPr>
-        <w:t xml:space="preserve">use "git </w:t>
-      </w:r>
-      <w:proofErr w:type="spellStart"/>
-      <w:r>
-        <w:rPr>
-          <w:rFonts w:ascii="Times New Roman" w:hAnsi="Times New Roman" w:cs="Times New Roman"/>
-          <w:sz w:val="24"/>
-          <w:szCs w:val="24"/>
-        </w:rPr>
-        <w:t>rm</w:t>
-      </w:r>
-      <w:proofErr w:type="spellEnd"/>
-      <w:r>
-        <w:rPr>
-          <w:rFonts w:ascii="Times New Roman" w:hAnsi="Times New Roman" w:cs="Times New Roman"/>
-          <w:sz w:val="24"/>
-          <w:szCs w:val="24"/>
-        </w:rPr>
-        <w:t xml:space="preserve"> --cached &lt;file&gt;..." to </w:t>
-      </w:r>
-      <w:proofErr w:type="spellStart"/>
-      <w:r>
-        <w:rPr>
-          <w:rFonts w:ascii="Times New Roman" w:hAnsi="Times New Roman" w:cs="Times New Roman"/>
-          <w:sz w:val="24"/>
-          <w:szCs w:val="24"/>
-        </w:rPr>
-        <w:t>unstage</w:t>
-      </w:r>
-      <w:proofErr w:type="spellEnd"/>
-      <w:r>
-        <w:rPr>
-          <w:rFonts w:ascii="Times New Roman" w:hAnsi="Times New Roman" w:cs="Times New Roman"/>
-          <w:sz w:val="24"/>
-          <w:szCs w:val="24"/>
-        </w:rPr>
-        <w:t>)</w:t>
-      </w:r>
     </w:p>
     <w:p>
       <w:pPr>
@@ -1625,23 +1487,6 @@
         </w:rPr>
         <w:t>#</w:t>
       </w:r>
-    </w:p>
-    <w:p>
-      <w:pPr>
-        <w:rPr>
-          <w:rFonts w:ascii="Times New Roman" w:hAnsi="Times New Roman" w:cs="Times New Roman"/>
-          <w:sz w:val="24"/>
-          <w:szCs w:val="24"/>
-        </w:rPr>
-      </w:pPr>
-      <w:r>
-        <w:rPr>
-          <w:rFonts w:ascii="Times New Roman" w:hAnsi="Times New Roman" w:cs="Times New Roman"/>
-          <w:sz w:val="24"/>
-          <w:szCs w:val="24"/>
-        </w:rPr>
-        <w:t>#</w:t>
-      </w:r>
       <w:r>
         <w:rPr>
           <w:rFonts w:ascii="Times New Roman" w:hAnsi="Times New Roman" w:cs="Times New Roman"/>
@@ -1649,22 +1494,7 @@
           <w:szCs w:val="24"/>
         </w:rPr>
         <w:tab/>
-      </w:r>
-      <w:r>
-        <w:rPr>
-          <w:rFonts w:ascii="Times New Roman" w:hAnsi="Times New Roman" w:cs="Times New Roman"/>
-          <w:sz w:val="24"/>
-          <w:szCs w:val="24"/>
-        </w:rPr>
         <w:t>new file:   octocat.txt</w:t>
-      </w:r>
-      <w:r>
-        <w:rPr>
-          <w:rFonts w:ascii="Times New Roman" w:hAnsi="Times New Roman" w:cs="Times New Roman"/>
-          <w:sz w:val="24"/>
-          <w:szCs w:val="24"/>
-        </w:rPr>
-        <w:t/>
       </w:r>
     </w:p>
     <w:p>
@@ -1819,25 +1649,7 @@
           <w:sz w:val="24"/>
           <w:szCs w:val="24"/>
         </w:rPr>
-        <w:t xml:space="preserve"> 1 file changed, 1 </w:t>
-      </w:r>
-      <w:proofErr w:type="gramStart"/>
-      <w:r>
-        <w:rPr>
-          <w:rFonts w:ascii="Times New Roman" w:hAnsi="Times New Roman" w:cs="Times New Roman"/>
-          <w:sz w:val="24"/>
-          <w:szCs w:val="24"/>
-        </w:rPr>
-        <w:t>insertion(</w:t>
-      </w:r>
-      <w:proofErr w:type="gramEnd"/>
-      <w:r>
-        <w:rPr>
-          <w:rFonts w:ascii="Times New Roman" w:hAnsi="Times New Roman" w:cs="Times New Roman"/>
-          <w:sz w:val="24"/>
-          <w:szCs w:val="24"/>
-        </w:rPr>
-        <w:t>+)</w:t>
+        <w:t xml:space="preserve"> 1 file changed, 1 insertion(+)</w:t>
       </w:r>
     </w:p>
     <w:p>
@@ -2038,44 +1850,25 @@
           <w:sz w:val="24"/>
           <w:szCs w:val="24"/>
         </w:rPr>
+        <w:t>#   (use "git reset HEAD &lt;file&gt;..." to unstage)</w:t>
+      </w:r>
+    </w:p>
+    <w:p>
+      <w:pPr>
+        <w:rPr>
+          <w:rFonts w:ascii="Times New Roman" w:hAnsi="Times New Roman" w:cs="Times New Roman"/>
+          <w:sz w:val="24"/>
+          <w:szCs w:val="24"/>
+        </w:rPr>
+      </w:pPr>
+      <w:r>
+        <w:rPr>
+          <w:rFonts w:ascii="Times New Roman" w:hAnsi="Times New Roman" w:cs="Times New Roman"/>
+          <w:sz w:val="24"/>
+          <w:szCs w:val="24"/>
+        </w:rPr>
         <w:t>#</w:t>
       </w:r>
-      <w:proofErr w:type="gramStart"/>
-      <w:r>
-        <w:rPr>
-          <w:rFonts w:ascii="Times New Roman" w:hAnsi="Times New Roman" w:cs="Times New Roman"/>
-          <w:sz w:val="24"/>
-          <w:szCs w:val="24"/>
-        </w:rPr>
-        <w:t xml:space="preserve">   (</w:t>
-      </w:r>
-      <w:proofErr w:type="gramEnd"/>
-      <w:r>
-        <w:rPr>
-          <w:rFonts w:ascii="Times New Roman" w:hAnsi="Times New Roman" w:cs="Times New Roman"/>
-          <w:sz w:val="24"/>
-          <w:szCs w:val="24"/>
-        </w:rPr>
-        <w:t xml:space="preserve">use "git reset HEAD &lt;file&gt;..." to </w:t>
-      </w:r>
-      <w:proofErr w:type="spellStart"/>
-      <w:r>
-        <w:rPr>
-          <w:rFonts w:ascii="Times New Roman" w:hAnsi="Times New Roman" w:cs="Times New Roman"/>
-          <w:sz w:val="24"/>
-          <w:szCs w:val="24"/>
-        </w:rPr>
-        <w:t>unstage</w:t>
-      </w:r>
-      <w:proofErr w:type="spellEnd"/>
-      <w:r>
-        <w:rPr>
-          <w:rFonts w:ascii="Times New Roman" w:hAnsi="Times New Roman" w:cs="Times New Roman"/>
-          <w:sz w:val="24"/>
-          <w:szCs w:val="24"/>
-        </w:rPr>
-        <w:t>)</w:t>
-      </w:r>
     </w:p>
     <w:p>
       <w:pPr>
@@ -2093,6 +1886,15 @@
         </w:rPr>
         <w:t>#</w:t>
       </w:r>
+      <w:r>
+        <w:rPr>
+          <w:rFonts w:ascii="Times New Roman" w:hAnsi="Times New Roman" w:cs="Times New Roman"/>
+          <w:sz w:val="24"/>
+          <w:szCs w:val="24"/>
+        </w:rPr>
+        <w:tab/>
+        <w:t>new file:   blue_octocat.txt</w:t>
+      </w:r>
     </w:p>
     <w:p>
       <w:pPr>
@@ -2117,22 +1919,7 @@
           <w:szCs w:val="24"/>
         </w:rPr>
         <w:tab/>
-      </w:r>
-      <w:r>
-        <w:rPr>
-          <w:rFonts w:ascii="Times New Roman" w:hAnsi="Times New Roman" w:cs="Times New Roman"/>
-          <w:sz w:val="24"/>
-          <w:szCs w:val="24"/>
-        </w:rPr>
-        <w:t>new file:   blue_octocat.txt</w:t>
-      </w:r>
-      <w:r>
-        <w:rPr>
-          <w:rFonts w:ascii="Times New Roman" w:hAnsi="Times New Roman" w:cs="Times New Roman"/>
-          <w:sz w:val="24"/>
-          <w:szCs w:val="24"/>
-        </w:rPr>
-        <w:t/>
+        <w:t>new file:   octofamily/baby_octocat.txt</w:t>
       </w:r>
     </w:p>
     <w:p>
@@ -2158,40 +1945,7 @@
           <w:szCs w:val="24"/>
         </w:rPr>
         <w:tab/>
-      </w:r>
-      <w:r>
-        <w:rPr>
-          <w:rFonts w:ascii="Times New Roman" w:hAnsi="Times New Roman" w:cs="Times New Roman"/>
-          <w:sz w:val="24"/>
-          <w:szCs w:val="24"/>
-        </w:rPr>
-        <w:t xml:space="preserve">new file:   </w:t>
-      </w:r>
-      <w:proofErr w:type="spellStart"/>
-      <w:r>
-        <w:rPr>
-          <w:rFonts w:ascii="Times New Roman" w:hAnsi="Times New Roman" w:cs="Times New Roman"/>
-          <w:sz w:val="24"/>
-          <w:szCs w:val="24"/>
-        </w:rPr>
-        <w:t>octofamily</w:t>
-      </w:r>
-      <w:proofErr w:type="spellEnd"/>
-      <w:r>
-        <w:rPr>
-          <w:rFonts w:ascii="Times New Roman" w:hAnsi="Times New Roman" w:cs="Times New Roman"/>
-          <w:sz w:val="24"/>
-          <w:szCs w:val="24"/>
-        </w:rPr>
-        <w:t>/baby_octocat.txt</w:t>
-      </w:r>
-      <w:r>
-        <w:rPr>
-          <w:rFonts w:ascii="Times New Roman" w:hAnsi="Times New Roman" w:cs="Times New Roman"/>
-          <w:sz w:val="24"/>
-          <w:szCs w:val="24"/>
-        </w:rPr>
-        <w:t/>
+        <w:t>new file:   octofamily/momma_octocat.txt</w:t>
       </w:r>
     </w:p>
     <w:p>
@@ -2217,40 +1971,7 @@
           <w:szCs w:val="24"/>
         </w:rPr>
         <w:tab/>
-      </w:r>
-      <w:r>
-        <w:rPr>
-          <w:rFonts w:ascii="Times New Roman" w:hAnsi="Times New Roman" w:cs="Times New Roman"/>
-          <w:sz w:val="24"/>
-          <w:szCs w:val="24"/>
-        </w:rPr>
-        <w:t xml:space="preserve">new file:   </w:t>
-      </w:r>
-      <w:proofErr w:type="spellStart"/>
-      <w:r>
-        <w:rPr>
-          <w:rFonts w:ascii="Times New Roman" w:hAnsi="Times New Roman" w:cs="Times New Roman"/>
-          <w:sz w:val="24"/>
-          <w:szCs w:val="24"/>
-        </w:rPr>
-        <w:t>octofamily</w:t>
-      </w:r>
-      <w:proofErr w:type="spellEnd"/>
-      <w:r>
-        <w:rPr>
-          <w:rFonts w:ascii="Times New Roman" w:hAnsi="Times New Roman" w:cs="Times New Roman"/>
-          <w:sz w:val="24"/>
-          <w:szCs w:val="24"/>
-        </w:rPr>
-        <w:t>/momma_octocat.txt</w:t>
-      </w:r>
-      <w:r>
-        <w:rPr>
-          <w:rFonts w:ascii="Times New Roman" w:hAnsi="Times New Roman" w:cs="Times New Roman"/>
-          <w:sz w:val="24"/>
-          <w:szCs w:val="24"/>
-        </w:rPr>
-        <w:t/>
+        <w:t>new file:   red_octocat.txt</w:t>
       </w:r>
     </w:p>
     <w:p>
@@ -2269,47 +1990,6 @@
         </w:rPr>
         <w:t>#</w:t>
       </w:r>
-      <w:r>
-        <w:rPr>
-          <w:rFonts w:ascii="Times New Roman" w:hAnsi="Times New Roman" w:cs="Times New Roman"/>
-          <w:sz w:val="24"/>
-          <w:szCs w:val="24"/>
-        </w:rPr>
-        <w:tab/>
-      </w:r>
-      <w:r>
-        <w:rPr>
-          <w:rFonts w:ascii="Times New Roman" w:hAnsi="Times New Roman" w:cs="Times New Roman"/>
-          <w:sz w:val="24"/>
-          <w:szCs w:val="24"/>
-        </w:rPr>
-        <w:t>new file:   red_octocat.txt</w:t>
-      </w:r>
-      <w:r>
-        <w:rPr>
-          <w:rFonts w:ascii="Times New Roman" w:hAnsi="Times New Roman" w:cs="Times New Roman"/>
-          <w:sz w:val="24"/>
-          <w:szCs w:val="24"/>
-        </w:rPr>
-        <w:t/>
-      </w:r>
-    </w:p>
-    <w:p>
-      <w:pPr>
-        <w:rPr>
-          <w:rFonts w:ascii="Times New Roman" w:hAnsi="Times New Roman" w:cs="Times New Roman"/>
-          <w:sz w:val="24"/>
-          <w:szCs w:val="24"/>
-        </w:rPr>
-      </w:pPr>
-      <w:r>
-        <w:rPr>
-          <w:rFonts w:ascii="Times New Roman" w:hAnsi="Times New Roman" w:cs="Times New Roman"/>
-          <w:sz w:val="24"/>
-          <w:szCs w:val="24"/>
-        </w:rPr>
-        <w:t>#</w:t>
-      </w:r>
     </w:p>
     <w:p>
       <w:pPr>
@@ -2383,27 +2063,7 @@
           <w:szCs w:val="24"/>
         </w:rPr>
         <w:lastRenderedPageBreak/>
-        <w:t xml:space="preserve">$ git commit -m 'Add all the </w:t>
-      </w:r>
-      <w:proofErr w:type="spellStart"/>
-      <w:r>
-        <w:rPr>
-          <w:rFonts w:ascii="Times New Roman" w:hAnsi="Times New Roman" w:cs="Times New Roman"/>
-          <w:b/>
-          <w:sz w:val="24"/>
-          <w:szCs w:val="24"/>
-        </w:rPr>
-        <w:t>octocat</w:t>
-      </w:r>
-      <w:proofErr w:type="spellEnd"/>
-      <w:r>
-        <w:rPr>
-          <w:rFonts w:ascii="Times New Roman" w:hAnsi="Times New Roman" w:cs="Times New Roman"/>
-          <w:b/>
-          <w:sz w:val="24"/>
-          <w:szCs w:val="24"/>
-        </w:rPr>
-        <w:t xml:space="preserve"> txt files'</w:t>
+        <w:t>$ git commit -m 'Add all the octocat txt files'</w:t>
       </w:r>
     </w:p>
     <w:p>
@@ -2437,60 +2097,24 @@
           <w:sz w:val="24"/>
           <w:szCs w:val="24"/>
         </w:rPr>
-        <w:t xml:space="preserve">[master 3852b4d] Add all the </w:t>
-      </w:r>
-      <w:proofErr w:type="spellStart"/>
-      <w:r>
-        <w:rPr>
-          <w:rFonts w:ascii="Times New Roman" w:hAnsi="Times New Roman" w:cs="Times New Roman"/>
-          <w:sz w:val="24"/>
-          <w:szCs w:val="24"/>
-        </w:rPr>
-        <w:t>octocat</w:t>
-      </w:r>
-      <w:proofErr w:type="spellEnd"/>
-      <w:r>
-        <w:rPr>
-          <w:rFonts w:ascii="Times New Roman" w:hAnsi="Times New Roman" w:cs="Times New Roman"/>
-          <w:sz w:val="24"/>
-          <w:szCs w:val="24"/>
-        </w:rPr>
-        <w:t xml:space="preserve"> txt files</w:t>
-      </w:r>
-    </w:p>
-    <w:p>
-      <w:pPr>
-        <w:rPr>
-          <w:rFonts w:ascii="Times New Roman" w:hAnsi="Times New Roman" w:cs="Times New Roman"/>
-          <w:sz w:val="24"/>
-          <w:szCs w:val="24"/>
-        </w:rPr>
-      </w:pPr>
-      <w:r>
-        <w:rPr>
-          <w:rFonts w:ascii="Times New Roman" w:hAnsi="Times New Roman" w:cs="Times New Roman"/>
-          <w:sz w:val="24"/>
-          <w:szCs w:val="24"/>
-        </w:rPr>
-        <w:t xml:space="preserve"> 4 files changed, 4 </w:t>
-      </w:r>
-      <w:proofErr w:type="gramStart"/>
-      <w:r>
-        <w:rPr>
-          <w:rFonts w:ascii="Times New Roman" w:hAnsi="Times New Roman" w:cs="Times New Roman"/>
-          <w:sz w:val="24"/>
-          <w:szCs w:val="24"/>
-        </w:rPr>
-        <w:t>insertions(</w:t>
-      </w:r>
-      <w:proofErr w:type="gramEnd"/>
-      <w:r>
-        <w:rPr>
-          <w:rFonts w:ascii="Times New Roman" w:hAnsi="Times New Roman" w:cs="Times New Roman"/>
-          <w:sz w:val="24"/>
-          <w:szCs w:val="24"/>
-        </w:rPr>
-        <w:t>+)</w:t>
+        <w:t>[master 3852b4d] Add all the octocat txt files</w:t>
+      </w:r>
+    </w:p>
+    <w:p>
+      <w:pPr>
+        <w:rPr>
+          <w:rFonts w:ascii="Times New Roman" w:hAnsi="Times New Roman" w:cs="Times New Roman"/>
+          <w:sz w:val="24"/>
+          <w:szCs w:val="24"/>
+        </w:rPr>
+      </w:pPr>
+      <w:r>
+        <w:rPr>
+          <w:rFonts w:ascii="Times New Roman" w:hAnsi="Times New Roman" w:cs="Times New Roman"/>
+          <w:sz w:val="24"/>
+          <w:szCs w:val="24"/>
+        </w:rPr>
+        <w:t xml:space="preserve"> 4 files changed, 4 insertions(+)</w:t>
       </w:r>
     </w:p>
     <w:p>
@@ -2524,60 +2148,24 @@
           <w:sz w:val="24"/>
           <w:szCs w:val="24"/>
         </w:rPr>
-        <w:t xml:space="preserve"> create mode 100644 </w:t>
-      </w:r>
-      <w:proofErr w:type="spellStart"/>
-      <w:r>
-        <w:rPr>
-          <w:rFonts w:ascii="Times New Roman" w:hAnsi="Times New Roman" w:cs="Times New Roman"/>
-          <w:sz w:val="24"/>
-          <w:szCs w:val="24"/>
-        </w:rPr>
-        <w:t>octofamily</w:t>
-      </w:r>
-      <w:proofErr w:type="spellEnd"/>
-      <w:r>
-        <w:rPr>
-          <w:rFonts w:ascii="Times New Roman" w:hAnsi="Times New Roman" w:cs="Times New Roman"/>
-          <w:sz w:val="24"/>
-          <w:szCs w:val="24"/>
-        </w:rPr>
-        <w:t>/baby_octocat.txt</w:t>
-      </w:r>
-    </w:p>
-    <w:p>
-      <w:pPr>
-        <w:rPr>
-          <w:rFonts w:ascii="Times New Roman" w:hAnsi="Times New Roman" w:cs="Times New Roman"/>
-          <w:sz w:val="24"/>
-          <w:szCs w:val="24"/>
-        </w:rPr>
-      </w:pPr>
-      <w:r>
-        <w:rPr>
-          <w:rFonts w:ascii="Times New Roman" w:hAnsi="Times New Roman" w:cs="Times New Roman"/>
-          <w:sz w:val="24"/>
-          <w:szCs w:val="24"/>
-        </w:rPr>
-        <w:t xml:space="preserve"> create mode 100644 </w:t>
-      </w:r>
-      <w:proofErr w:type="spellStart"/>
-      <w:r>
-        <w:rPr>
-          <w:rFonts w:ascii="Times New Roman" w:hAnsi="Times New Roman" w:cs="Times New Roman"/>
-          <w:sz w:val="24"/>
-          <w:szCs w:val="24"/>
-        </w:rPr>
-        <w:t>octofamily</w:t>
-      </w:r>
-      <w:proofErr w:type="spellEnd"/>
-      <w:r>
-        <w:rPr>
-          <w:rFonts w:ascii="Times New Roman" w:hAnsi="Times New Roman" w:cs="Times New Roman"/>
-          <w:sz w:val="24"/>
-          <w:szCs w:val="24"/>
-        </w:rPr>
-        <w:t>/momma_octocat.txt</w:t>
+        <w:t xml:space="preserve"> create mode 100644 octofamily/baby_octocat.txt</w:t>
+      </w:r>
+    </w:p>
+    <w:p>
+      <w:pPr>
+        <w:rPr>
+          <w:rFonts w:ascii="Times New Roman" w:hAnsi="Times New Roman" w:cs="Times New Roman"/>
+          <w:sz w:val="24"/>
+          <w:szCs w:val="24"/>
+        </w:rPr>
+      </w:pPr>
+      <w:r>
+        <w:rPr>
+          <w:rFonts w:ascii="Times New Roman" w:hAnsi="Times New Roman" w:cs="Times New Roman"/>
+          <w:sz w:val="24"/>
+          <w:szCs w:val="24"/>
+        </w:rPr>
+        <w:t xml:space="preserve"> create mode 100644 octofamily/momma_octocat.txt</w:t>
       </w:r>
     </w:p>
     <w:p>
@@ -2685,14 +2273,6 @@
         </w:rPr>
         <w:t>commit 3852b4db1634463d0bb4d267edb7b3f9cd02ace1</w:t>
       </w:r>
-      <w:r>
-        <w:rPr>
-          <w:rFonts w:ascii="Times New Roman" w:hAnsi="Times New Roman" w:cs="Times New Roman"/>
-          <w:sz w:val="24"/>
-          <w:szCs w:val="24"/>
-        </w:rPr>
-        <w:t/>
-      </w:r>
     </w:p>
     <w:p>
       <w:pPr>
@@ -2742,25 +2322,7 @@
           <w:sz w:val="24"/>
           <w:szCs w:val="24"/>
         </w:rPr>
-        <w:t xml:space="preserve">Add all the </w:t>
-      </w:r>
-      <w:proofErr w:type="spellStart"/>
-      <w:r>
-        <w:rPr>
-          <w:rFonts w:ascii="Times New Roman" w:hAnsi="Times New Roman" w:cs="Times New Roman"/>
-          <w:sz w:val="24"/>
-          <w:szCs w:val="24"/>
-        </w:rPr>
-        <w:t>octocat</w:t>
-      </w:r>
-      <w:proofErr w:type="spellEnd"/>
-      <w:r>
-        <w:rPr>
-          <w:rFonts w:ascii="Times New Roman" w:hAnsi="Times New Roman" w:cs="Times New Roman"/>
-          <w:sz w:val="24"/>
-          <w:szCs w:val="24"/>
-        </w:rPr>
-        <w:t xml:space="preserve"> txt files</w:t>
+        <w:t>Add all the octocat txt files</w:t>
       </w:r>
     </w:p>
     <w:p>
@@ -2788,14 +2350,6 @@
         </w:rPr>
         <w:t>commit b652edfd888cd3d5e7fcb857d0dabc5a0fcb5e28</w:t>
       </w:r>
-      <w:r>
-        <w:rPr>
-          <w:rFonts w:ascii="Times New Roman" w:hAnsi="Times New Roman" w:cs="Times New Roman"/>
-          <w:sz w:val="24"/>
-          <w:szCs w:val="24"/>
-        </w:rPr>
-        <w:t/>
-      </w:r>
     </w:p>
     <w:p>
       <w:pPr>
@@ -2845,25 +2399,7 @@
           <w:sz w:val="24"/>
           <w:szCs w:val="24"/>
         </w:rPr>
-        <w:t xml:space="preserve">Added cute </w:t>
-      </w:r>
-      <w:proofErr w:type="spellStart"/>
-      <w:r>
-        <w:rPr>
-          <w:rFonts w:ascii="Times New Roman" w:hAnsi="Times New Roman" w:cs="Times New Roman"/>
-          <w:sz w:val="24"/>
-          <w:szCs w:val="24"/>
-        </w:rPr>
-        <w:t>octocat</w:t>
-      </w:r>
-      <w:proofErr w:type="spellEnd"/>
-      <w:r>
-        <w:rPr>
-          <w:rFonts w:ascii="Times New Roman" w:hAnsi="Times New Roman" w:cs="Times New Roman"/>
-          <w:sz w:val="24"/>
-          <w:szCs w:val="24"/>
-        </w:rPr>
-        <w:t xml:space="preserve"> story</w:t>
+        <w:t>Added cute octocat story</w:t>
       </w:r>
     </w:p>
     <w:p>
@@ -3139,58 +2675,24 @@
           <w:sz w:val="24"/>
           <w:szCs w:val="24"/>
         </w:rPr>
-        <w:t xml:space="preserve"> yellow_octocat.txt |    1 </w:t>
-      </w:r>
-      <w:r>
-        <w:rPr>
-          <w:rFonts w:ascii="Times New Roman" w:hAnsi="Times New Roman" w:cs="Times New Roman"/>
-          <w:sz w:val="24"/>
-          <w:szCs w:val="24"/>
-        </w:rPr>
-        <w:t>+</w:t>
-      </w:r>
-      <w:r>
-        <w:rPr>
-          <w:rFonts w:ascii="Times New Roman" w:hAnsi="Times New Roman" w:cs="Times New Roman"/>
-          <w:sz w:val="24"/>
-          <w:szCs w:val="24"/>
-        </w:rPr>
-        <w:t/>
-      </w:r>
-    </w:p>
-    <w:p>
-      <w:pPr>
-        <w:rPr>
-          <w:rFonts w:ascii="Times New Roman" w:hAnsi="Times New Roman" w:cs="Times New Roman"/>
-          <w:sz w:val="24"/>
-          <w:szCs w:val="24"/>
-        </w:rPr>
-      </w:pPr>
-      <w:r>
-        <w:rPr>
-          <w:rFonts w:ascii="Times New Roman" w:hAnsi="Times New Roman" w:cs="Times New Roman"/>
-          <w:sz w:val="24"/>
-          <w:szCs w:val="24"/>
-        </w:rPr>
-        <w:t xml:space="preserve"> 1 file changed, 1 </w:t>
-      </w:r>
-      <w:proofErr w:type="gramStart"/>
-      <w:r>
-        <w:rPr>
-          <w:rFonts w:ascii="Times New Roman" w:hAnsi="Times New Roman" w:cs="Times New Roman"/>
-          <w:sz w:val="24"/>
-          <w:szCs w:val="24"/>
-        </w:rPr>
-        <w:t>insertion(</w:t>
-      </w:r>
-      <w:proofErr w:type="gramEnd"/>
-      <w:r>
-        <w:rPr>
-          <w:rFonts w:ascii="Times New Roman" w:hAnsi="Times New Roman" w:cs="Times New Roman"/>
-          <w:sz w:val="24"/>
-          <w:szCs w:val="24"/>
-        </w:rPr>
-        <w:t>+)</w:t>
+        <w:t xml:space="preserve"> yellow_octocat.txt |    1 +</w:t>
+      </w:r>
+    </w:p>
+    <w:p>
+      <w:pPr>
+        <w:rPr>
+          <w:rFonts w:ascii="Times New Roman" w:hAnsi="Times New Roman" w:cs="Times New Roman"/>
+          <w:sz w:val="24"/>
+          <w:szCs w:val="24"/>
+        </w:rPr>
+      </w:pPr>
+      <w:r>
+        <w:rPr>
+          <w:rFonts w:ascii="Times New Roman" w:hAnsi="Times New Roman" w:cs="Times New Roman"/>
+          <w:sz w:val="24"/>
+          <w:szCs w:val="24"/>
+        </w:rPr>
+        <w:t xml:space="preserve"> 1 file changed, 1 insertion(+)</w:t>
       </w:r>
     </w:p>
     <w:p>
@@ -3296,56 +2798,22 @@
         </w:rPr>
         <w:t>diff --git a/octocat.txt b/octocat.txt</w:t>
       </w:r>
-      <w:r>
-        <w:rPr>
-          <w:rFonts w:ascii="Times New Roman" w:hAnsi="Times New Roman" w:cs="Times New Roman"/>
-          <w:sz w:val="24"/>
-          <w:szCs w:val="24"/>
-        </w:rPr>
-        <w:t/>
-      </w:r>
-    </w:p>
-    <w:p>
-      <w:pPr>
-        <w:rPr>
-          <w:rFonts w:ascii="Times New Roman" w:hAnsi="Times New Roman" w:cs="Times New Roman"/>
-          <w:sz w:val="24"/>
-          <w:szCs w:val="24"/>
-        </w:rPr>
-      </w:pPr>
-      <w:r>
-        <w:rPr>
-          <w:rFonts w:ascii="Times New Roman" w:hAnsi="Times New Roman" w:cs="Times New Roman"/>
-          <w:sz w:val="24"/>
-          <w:szCs w:val="24"/>
-        </w:rPr>
-        <w:t>index 7d8d</w:t>
-      </w:r>
-      <w:proofErr w:type="gramStart"/>
-      <w:r>
-        <w:rPr>
-          <w:rFonts w:ascii="Times New Roman" w:hAnsi="Times New Roman" w:cs="Times New Roman"/>
-          <w:sz w:val="24"/>
-          <w:szCs w:val="24"/>
-        </w:rPr>
-        <w:t>808..</w:t>
-      </w:r>
-      <w:proofErr w:type="gramEnd"/>
-      <w:r>
-        <w:rPr>
-          <w:rFonts w:ascii="Times New Roman" w:hAnsi="Times New Roman" w:cs="Times New Roman"/>
-          <w:sz w:val="24"/>
-          <w:szCs w:val="24"/>
-        </w:rPr>
-        <w:t>e725ef6 100644</w:t>
-      </w:r>
-      <w:r>
-        <w:rPr>
-          <w:rFonts w:ascii="Times New Roman" w:hAnsi="Times New Roman" w:cs="Times New Roman"/>
-          <w:sz w:val="24"/>
-          <w:szCs w:val="24"/>
-        </w:rPr>
-        <w:t/>
+    </w:p>
+    <w:p>
+      <w:pPr>
+        <w:rPr>
+          <w:rFonts w:ascii="Times New Roman" w:hAnsi="Times New Roman" w:cs="Times New Roman"/>
+          <w:sz w:val="24"/>
+          <w:szCs w:val="24"/>
+        </w:rPr>
+      </w:pPr>
+      <w:r>
+        <w:rPr>
+          <w:rFonts w:ascii="Times New Roman" w:hAnsi="Times New Roman" w:cs="Times New Roman"/>
+          <w:sz w:val="24"/>
+          <w:szCs w:val="24"/>
+        </w:rPr>
+        <w:t>index 7d8d808..e725ef6 100644</w:t>
       </w:r>
     </w:p>
     <w:p>
@@ -3364,14 +2832,6 @@
         </w:rPr>
         <w:t>--- a/octocat.txt</w:t>
       </w:r>
-      <w:r>
-        <w:rPr>
-          <w:rFonts w:ascii="Times New Roman" w:hAnsi="Times New Roman" w:cs="Times New Roman"/>
-          <w:sz w:val="24"/>
-          <w:szCs w:val="24"/>
-        </w:rPr>
-        <w:t/>
-      </w:r>
     </w:p>
     <w:p>
       <w:pPr>
@@ -3389,14 +2849,6 @@
         </w:rPr>
         <w:t>+++ b/octocat.txt</w:t>
       </w:r>
-      <w:r>
-        <w:rPr>
-          <w:rFonts w:ascii="Times New Roman" w:hAnsi="Times New Roman" w:cs="Times New Roman"/>
-          <w:sz w:val="24"/>
-          <w:szCs w:val="24"/>
-        </w:rPr>
-        <w:t/>
-      </w:r>
     </w:p>
     <w:p>
       <w:pPr>
@@ -3414,117 +2866,39 @@
         </w:rPr>
         <w:t>@@ -1 +1 @@</w:t>
       </w:r>
-      <w:r>
-        <w:rPr>
-          <w:rFonts w:ascii="Times New Roman" w:hAnsi="Times New Roman" w:cs="Times New Roman"/>
-          <w:sz w:val="24"/>
-          <w:szCs w:val="24"/>
-        </w:rPr>
-        <w:t/>
-      </w:r>
-    </w:p>
-    <w:p>
-      <w:pPr>
-        <w:rPr>
-          <w:rFonts w:ascii="Times New Roman" w:hAnsi="Times New Roman" w:cs="Times New Roman"/>
-          <w:sz w:val="24"/>
-          <w:szCs w:val="24"/>
-        </w:rPr>
-      </w:pPr>
-      <w:r>
-        <w:rPr>
-          <w:rFonts w:ascii="Times New Roman" w:hAnsi="Times New Roman" w:cs="Times New Roman"/>
-          <w:sz w:val="24"/>
-          <w:szCs w:val="24"/>
-        </w:rPr>
-        <w:t xml:space="preserve">-A Tale of Two </w:t>
-      </w:r>
-      <w:proofErr w:type="spellStart"/>
-      <w:r>
-        <w:rPr>
-          <w:rFonts w:ascii="Times New Roman" w:hAnsi="Times New Roman" w:cs="Times New Roman"/>
-          <w:sz w:val="24"/>
-          <w:szCs w:val="24"/>
-        </w:rPr>
-        <w:t>Octocats</w:t>
-      </w:r>
-      <w:proofErr w:type="spellEnd"/>
-      <w:r>
-        <w:rPr>
-          <w:rFonts w:ascii="Times New Roman" w:hAnsi="Times New Roman" w:cs="Times New Roman"/>
-          <w:sz w:val="24"/>
-          <w:szCs w:val="24"/>
-        </w:rPr>
-        <w:t/>
-      </w:r>
-    </w:p>
-    <w:p>
-      <w:pPr>
-        <w:rPr>
-          <w:rFonts w:ascii="Times New Roman" w:hAnsi="Times New Roman" w:cs="Times New Roman"/>
-          <w:sz w:val="24"/>
-          <w:szCs w:val="24"/>
-        </w:rPr>
-      </w:pPr>
-      <w:r>
-        <w:rPr>
-          <w:rFonts w:ascii="Times New Roman" w:hAnsi="Times New Roman" w:cs="Times New Roman"/>
-          <w:sz w:val="24"/>
-          <w:szCs w:val="24"/>
-        </w:rPr>
-        <w:t>+</w:t>
-      </w:r>
-      <w:r>
-        <w:rPr>
-          <w:rFonts w:ascii="Times New Roman" w:hAnsi="Times New Roman" w:cs="Times New Roman"/>
-          <w:sz w:val="24"/>
-          <w:szCs w:val="24"/>
-        </w:rPr>
-        <w:t>[m</w:t>
-      </w:r>
-      <w:r>
-        <w:rPr>
-          <w:rFonts w:ascii="Times New Roman" w:hAnsi="Times New Roman" w:cs="Times New Roman"/>
-          <w:sz w:val="24"/>
-          <w:szCs w:val="24"/>
-        </w:rPr>
-        <w:t xml:space="preserve">A Tale of Two </w:t>
-      </w:r>
-      <w:proofErr w:type="spellStart"/>
-      <w:r>
-        <w:rPr>
-          <w:rFonts w:ascii="Times New Roman" w:hAnsi="Times New Roman" w:cs="Times New Roman"/>
-          <w:sz w:val="24"/>
-          <w:szCs w:val="24"/>
-        </w:rPr>
-        <w:t>Octocats</w:t>
-      </w:r>
-      <w:proofErr w:type="spellEnd"/>
-      <w:r>
-        <w:rPr>
-          <w:rFonts w:ascii="Times New Roman" w:hAnsi="Times New Roman" w:cs="Times New Roman"/>
-          <w:sz w:val="24"/>
-          <w:szCs w:val="24"/>
-        </w:rPr>
-        <w:t xml:space="preserve"> and an </w:t>
-      </w:r>
-      <w:proofErr w:type="spellStart"/>
-      <w:r>
-        <w:rPr>
-          <w:rFonts w:ascii="Times New Roman" w:hAnsi="Times New Roman" w:cs="Times New Roman"/>
-          <w:sz w:val="24"/>
-          <w:szCs w:val="24"/>
-        </w:rPr>
-        <w:t>Octodog</w:t>
-      </w:r>
-      <w:proofErr w:type="spellEnd"/>
-      <w:r>
-        <w:rPr>
-          <w:rFonts w:ascii="Times New Roman" w:hAnsi="Times New Roman" w:cs="Times New Roman"/>
-          <w:sz w:val="24"/>
-          <w:szCs w:val="24"/>
-        </w:rPr>
-        <w:t/>
+    </w:p>
+    <w:p>
+      <w:pPr>
+        <w:rPr>
+          <w:rFonts w:ascii="Times New Roman" w:hAnsi="Times New Roman" w:cs="Times New Roman"/>
+          <w:sz w:val="24"/>
+          <w:szCs w:val="24"/>
+        </w:rPr>
+      </w:pPr>
+      <w:r>
+        <w:rPr>
+          <w:rFonts w:ascii="Times New Roman" w:hAnsi="Times New Roman" w:cs="Times New Roman"/>
+          <w:sz w:val="24"/>
+          <w:szCs w:val="24"/>
+        </w:rPr>
+        <w:t>-A Tale of Two Octocats</w:t>
+      </w:r>
+    </w:p>
+    <w:p>
+      <w:pPr>
+        <w:rPr>
+          <w:rFonts w:ascii="Times New Roman" w:hAnsi="Times New Roman" w:cs="Times New Roman"/>
+          <w:sz w:val="24"/>
+          <w:szCs w:val="24"/>
+        </w:rPr>
+      </w:pPr>
+      <w:r>
+        <w:rPr>
+          <w:rFonts w:ascii="Times New Roman" w:hAnsi="Times New Roman" w:cs="Times New Roman"/>
+          <w:sz w:val="24"/>
+          <w:szCs w:val="24"/>
+        </w:rPr>
+        <w:t>+[mA Tale of Two Octocats and an Octodog</w:t>
       </w:r>
     </w:p>
     <w:p>
@@ -3578,27 +2952,7 @@
           <w:sz w:val="24"/>
           <w:szCs w:val="24"/>
         </w:rPr>
-        <w:t xml:space="preserve">$ git add </w:t>
-      </w:r>
-      <w:proofErr w:type="spellStart"/>
-      <w:r>
-        <w:rPr>
-          <w:rFonts w:ascii="Times New Roman" w:hAnsi="Times New Roman" w:cs="Times New Roman"/>
-          <w:b/>
-          <w:sz w:val="24"/>
-          <w:szCs w:val="24"/>
-        </w:rPr>
-        <w:t>octofamily</w:t>
-      </w:r>
-      <w:proofErr w:type="spellEnd"/>
-      <w:r>
-        <w:rPr>
-          <w:rFonts w:ascii="Times New Roman" w:hAnsi="Times New Roman" w:cs="Times New Roman"/>
-          <w:b/>
-          <w:sz w:val="24"/>
-          <w:szCs w:val="24"/>
-        </w:rPr>
-        <w:t>/octodog.txt</w:t>
+        <w:t>$ git add octofamily/octodog.txt</w:t>
       </w:r>
     </w:p>
     <w:p>
@@ -3694,51 +3048,7 @@
           <w:sz w:val="24"/>
           <w:szCs w:val="24"/>
         </w:rPr>
-        <w:t>diff --git a/</w:t>
-      </w:r>
-      <w:proofErr w:type="spellStart"/>
-      <w:r>
-        <w:rPr>
-          <w:rFonts w:ascii="Times New Roman" w:hAnsi="Times New Roman" w:cs="Times New Roman"/>
-          <w:sz w:val="24"/>
-          <w:szCs w:val="24"/>
-        </w:rPr>
-        <w:t>octofamily</w:t>
-      </w:r>
-      <w:proofErr w:type="spellEnd"/>
-      <w:r>
-        <w:rPr>
-          <w:rFonts w:ascii="Times New Roman" w:hAnsi="Times New Roman" w:cs="Times New Roman"/>
-          <w:sz w:val="24"/>
-          <w:szCs w:val="24"/>
-        </w:rPr>
-        <w:t>/octodog.txt b/</w:t>
-      </w:r>
-      <w:proofErr w:type="spellStart"/>
-      <w:r>
-        <w:rPr>
-          <w:rFonts w:ascii="Times New Roman" w:hAnsi="Times New Roman" w:cs="Times New Roman"/>
-          <w:sz w:val="24"/>
-          <w:szCs w:val="24"/>
-        </w:rPr>
-        <w:t>octofamily</w:t>
-      </w:r>
-      <w:proofErr w:type="spellEnd"/>
-      <w:r>
-        <w:rPr>
-          <w:rFonts w:ascii="Times New Roman" w:hAnsi="Times New Roman" w:cs="Times New Roman"/>
-          <w:sz w:val="24"/>
-          <w:szCs w:val="24"/>
-        </w:rPr>
-        <w:t>/octodog.txt</w:t>
-      </w:r>
-      <w:r>
-        <w:rPr>
-          <w:rFonts w:ascii="Times New Roman" w:hAnsi="Times New Roman" w:cs="Times New Roman"/>
-          <w:sz w:val="24"/>
-          <w:szCs w:val="24"/>
-        </w:rPr>
-        <w:t/>
+        <w:t>diff --git a/octofamily/octodog.txt b/octofamily/octodog.txt</w:t>
       </w:r>
     </w:p>
     <w:p>
@@ -3757,56 +3067,22 @@
         </w:rPr>
         <w:t>new file mode 100644</w:t>
       </w:r>
-      <w:r>
-        <w:rPr>
-          <w:rFonts w:ascii="Times New Roman" w:hAnsi="Times New Roman" w:cs="Times New Roman"/>
-          <w:sz w:val="24"/>
-          <w:szCs w:val="24"/>
-        </w:rPr>
-        <w:t/>
-      </w:r>
-    </w:p>
-    <w:p>
-      <w:pPr>
-        <w:rPr>
-          <w:rFonts w:ascii="Times New Roman" w:hAnsi="Times New Roman" w:cs="Times New Roman"/>
-          <w:sz w:val="24"/>
-          <w:szCs w:val="24"/>
-        </w:rPr>
-      </w:pPr>
-      <w:r>
-        <w:rPr>
-          <w:rFonts w:ascii="Times New Roman" w:hAnsi="Times New Roman" w:cs="Times New Roman"/>
-          <w:sz w:val="24"/>
-          <w:szCs w:val="24"/>
-        </w:rPr>
-        <w:t xml:space="preserve">index </w:t>
-      </w:r>
-      <w:proofErr w:type="gramStart"/>
-      <w:r>
-        <w:rPr>
-          <w:rFonts w:ascii="Times New Roman" w:hAnsi="Times New Roman" w:cs="Times New Roman"/>
-          <w:sz w:val="24"/>
-          <w:szCs w:val="24"/>
-        </w:rPr>
-        <w:t>0000000..</w:t>
-      </w:r>
-      <w:proofErr w:type="gramEnd"/>
-      <w:r>
-        <w:rPr>
-          <w:rFonts w:ascii="Times New Roman" w:hAnsi="Times New Roman" w:cs="Times New Roman"/>
-          <w:sz w:val="24"/>
-          <w:szCs w:val="24"/>
-        </w:rPr>
-        <w:t>cfbc74a</w:t>
-      </w:r>
-      <w:r>
-        <w:rPr>
-          <w:rFonts w:ascii="Times New Roman" w:hAnsi="Times New Roman" w:cs="Times New Roman"/>
-          <w:sz w:val="24"/>
-          <w:szCs w:val="24"/>
-        </w:rPr>
-        <w:t/>
+    </w:p>
+    <w:p>
+      <w:pPr>
+        <w:rPr>
+          <w:rFonts w:ascii="Times New Roman" w:hAnsi="Times New Roman" w:cs="Times New Roman"/>
+          <w:sz w:val="24"/>
+          <w:szCs w:val="24"/>
+        </w:rPr>
+      </w:pPr>
+      <w:r>
+        <w:rPr>
+          <w:rFonts w:ascii="Times New Roman" w:hAnsi="Times New Roman" w:cs="Times New Roman"/>
+          <w:sz w:val="24"/>
+          <w:szCs w:val="24"/>
+        </w:rPr>
+        <w:t>index 0000000..cfbc74a</w:t>
       </w:r>
     </w:p>
     <w:p>
@@ -3825,56 +3101,22 @@
         </w:rPr>
         <w:t>--- /dev/null</w:t>
       </w:r>
-      <w:r>
-        <w:rPr>
-          <w:rFonts w:ascii="Times New Roman" w:hAnsi="Times New Roman" w:cs="Times New Roman"/>
-          <w:sz w:val="24"/>
-          <w:szCs w:val="24"/>
-        </w:rPr>
-        <w:t/>
-      </w:r>
-    </w:p>
-    <w:p>
-      <w:pPr>
-        <w:rPr>
-          <w:rFonts w:ascii="Times New Roman" w:hAnsi="Times New Roman" w:cs="Times New Roman"/>
-          <w:sz w:val="24"/>
-          <w:szCs w:val="24"/>
-        </w:rPr>
-      </w:pPr>
-      <w:r>
-        <w:rPr>
-          <w:rFonts w:ascii="Times New Roman" w:hAnsi="Times New Roman" w:cs="Times New Roman"/>
-          <w:sz w:val="24"/>
-          <w:szCs w:val="24"/>
-        </w:rPr>
-        <w:t>+++ b/</w:t>
-      </w:r>
-      <w:proofErr w:type="spellStart"/>
-      <w:r>
-        <w:rPr>
-          <w:rFonts w:ascii="Times New Roman" w:hAnsi="Times New Roman" w:cs="Times New Roman"/>
-          <w:sz w:val="24"/>
-          <w:szCs w:val="24"/>
-        </w:rPr>
-        <w:t>octofamily</w:t>
-      </w:r>
-      <w:proofErr w:type="spellEnd"/>
-      <w:r>
-        <w:rPr>
-          <w:rFonts w:ascii="Times New Roman" w:hAnsi="Times New Roman" w:cs="Times New Roman"/>
-          <w:sz w:val="24"/>
-          <w:szCs w:val="24"/>
-        </w:rPr>
-        <w:t>/octodog.txt</w:t>
-      </w:r>
-      <w:r>
-        <w:rPr>
-          <w:rFonts w:ascii="Times New Roman" w:hAnsi="Times New Roman" w:cs="Times New Roman"/>
-          <w:sz w:val="24"/>
-          <w:szCs w:val="24"/>
-        </w:rPr>
-        <w:t/>
+    </w:p>
+    <w:p>
+      <w:pPr>
+        <w:rPr>
+          <w:rFonts w:ascii="Times New Roman" w:hAnsi="Times New Roman" w:cs="Times New Roman"/>
+          <w:sz w:val="24"/>
+          <w:szCs w:val="24"/>
+        </w:rPr>
+      </w:pPr>
+      <w:r>
+        <w:rPr>
+          <w:rFonts w:ascii="Times New Roman" w:hAnsi="Times New Roman" w:cs="Times New Roman"/>
+          <w:sz w:val="24"/>
+          <w:szCs w:val="24"/>
+        </w:rPr>
+        <w:t>+++ b/octofamily/octodog.txt</w:t>
       </w:r>
     </w:p>
     <w:p>
@@ -3893,54 +3135,22 @@
         </w:rPr>
         <w:t>@@ -0,0 +1 @@</w:t>
       </w:r>
-      <w:r>
-        <w:rPr>
-          <w:rFonts w:ascii="Times New Roman" w:hAnsi="Times New Roman" w:cs="Times New Roman"/>
-          <w:sz w:val="24"/>
-          <w:szCs w:val="24"/>
-        </w:rPr>
-        <w:t/>
-      </w:r>
-    </w:p>
-    <w:p>
-      <w:pPr>
-        <w:rPr>
-          <w:rFonts w:ascii="Times New Roman" w:hAnsi="Times New Roman" w:cs="Times New Roman"/>
-          <w:sz w:val="24"/>
-          <w:szCs w:val="24"/>
-        </w:rPr>
-      </w:pPr>
-      <w:r>
-        <w:rPr>
-          <w:rFonts w:ascii="Times New Roman" w:hAnsi="Times New Roman" w:cs="Times New Roman"/>
-          <w:sz w:val="24"/>
-          <w:szCs w:val="24"/>
-        </w:rPr>
-        <w:t>+</w:t>
-      </w:r>
-      <w:r>
-        <w:rPr>
-          <w:rFonts w:ascii="Times New Roman" w:hAnsi="Times New Roman" w:cs="Times New Roman"/>
-          <w:sz w:val="24"/>
-          <w:szCs w:val="24"/>
-        </w:rPr>
-        <w:t>[m</w:t>
-      </w:r>
-      <w:r>
-        <w:rPr>
-          <w:rFonts w:ascii="Times New Roman" w:hAnsi="Times New Roman" w:cs="Times New Roman"/>
-          <w:sz w:val="24"/>
-          <w:szCs w:val="24"/>
-        </w:rPr>
-        <w:t>woof</w:t>
-      </w:r>
-      <w:r>
-        <w:rPr>
-          <w:rFonts w:ascii="Times New Roman" w:hAnsi="Times New Roman" w:cs="Times New Roman"/>
-          <w:sz w:val="24"/>
-          <w:szCs w:val="24"/>
-        </w:rPr>
-        <w:t/>
+    </w:p>
+    <w:p>
+      <w:pPr>
+        <w:rPr>
+          <w:rFonts w:ascii="Times New Roman" w:hAnsi="Times New Roman" w:cs="Times New Roman"/>
+          <w:sz w:val="24"/>
+          <w:szCs w:val="24"/>
+        </w:rPr>
+      </w:pPr>
+      <w:r>
+        <w:rPr>
+          <w:rFonts w:ascii="Times New Roman" w:hAnsi="Times New Roman" w:cs="Times New Roman"/>
+          <w:sz w:val="24"/>
+          <w:szCs w:val="24"/>
+        </w:rPr>
+        <w:t>+[mwoof</w:t>
       </w:r>
     </w:p>
     <w:p>
@@ -3994,27 +3204,7 @@
           <w:sz w:val="24"/>
           <w:szCs w:val="24"/>
         </w:rPr>
-        <w:t xml:space="preserve">$ git reset </w:t>
-      </w:r>
-      <w:proofErr w:type="spellStart"/>
-      <w:r>
-        <w:rPr>
-          <w:rFonts w:ascii="Times New Roman" w:hAnsi="Times New Roman" w:cs="Times New Roman"/>
-          <w:b/>
-          <w:sz w:val="24"/>
-          <w:szCs w:val="24"/>
-        </w:rPr>
-        <w:t>octofamily</w:t>
-      </w:r>
-      <w:proofErr w:type="spellEnd"/>
-      <w:r>
-        <w:rPr>
-          <w:rFonts w:ascii="Times New Roman" w:hAnsi="Times New Roman" w:cs="Times New Roman"/>
-          <w:b/>
-          <w:sz w:val="24"/>
-          <w:szCs w:val="24"/>
-        </w:rPr>
-        <w:t>/octodog.txt</w:t>
+        <w:t>$ git reset octofamily/octodog.txt</w:t>
       </w:r>
     </w:p>
     <w:p>
@@ -4112,19 +3302,8 @@
           <w:sz w:val="24"/>
           <w:szCs w:val="24"/>
         </w:rPr>
-        <w:t xml:space="preserve">$ git branch </w:t>
-      </w:r>
-      <w:proofErr w:type="spellStart"/>
-      <w:r>
-        <w:rPr>
-          <w:rFonts w:ascii="Times New Roman" w:hAnsi="Times New Roman" w:cs="Times New Roman"/>
-          <w:b/>
-          <w:sz w:val="24"/>
-          <w:szCs w:val="24"/>
-        </w:rPr>
-        <w:t>clean_up</w:t>
-      </w:r>
-      <w:proofErr w:type="spellEnd"/>
+        <w:t>$ git branch clean_up</w:t>
+      </w:r>
     </w:p>
     <w:p>
       <w:pPr>
@@ -4221,142 +3400,79 @@
           <w:sz w:val="24"/>
           <w:szCs w:val="24"/>
         </w:rPr>
-        <w:t xml:space="preserve">  </w:t>
-      </w:r>
-      <w:proofErr w:type="spellStart"/>
-      <w:r>
-        <w:rPr>
-          <w:rFonts w:ascii="Times New Roman" w:hAnsi="Times New Roman" w:cs="Times New Roman"/>
-          <w:sz w:val="24"/>
-          <w:szCs w:val="24"/>
-        </w:rPr>
-        <w:t>clean_up</w:t>
-      </w:r>
-      <w:proofErr w:type="spellEnd"/>
-      <w:r>
-        <w:rPr>
-          <w:rFonts w:ascii="Times New Roman" w:hAnsi="Times New Roman" w:cs="Times New Roman"/>
-          <w:sz w:val="24"/>
-          <w:szCs w:val="24"/>
-        </w:rPr>
-        <w:t/>
-      </w:r>
-    </w:p>
-    <w:p>
-      <w:pPr>
-        <w:rPr>
-          <w:rFonts w:ascii="Times New Roman" w:hAnsi="Times New Roman" w:cs="Times New Roman"/>
-          <w:sz w:val="24"/>
-          <w:szCs w:val="24"/>
-        </w:rPr>
-      </w:pPr>
-      <w:r>
-        <w:rPr>
-          <w:rFonts w:ascii="Times New Roman" w:hAnsi="Times New Roman" w:cs="Times New Roman"/>
-          <w:sz w:val="24"/>
-          <w:szCs w:val="24"/>
-        </w:rPr>
-        <w:t xml:space="preserve">* </w:t>
-      </w:r>
-      <w:r>
-        <w:rPr>
-          <w:rFonts w:ascii="Times New Roman" w:hAnsi="Times New Roman" w:cs="Times New Roman"/>
-          <w:sz w:val="24"/>
-          <w:szCs w:val="24"/>
-        </w:rPr>
-        <w:t>master</w:t>
-      </w:r>
-      <w:r>
-        <w:rPr>
-          <w:rFonts w:ascii="Times New Roman" w:hAnsi="Times New Roman" w:cs="Times New Roman"/>
-          <w:sz w:val="24"/>
-          <w:szCs w:val="24"/>
-        </w:rPr>
-        <w:t/>
-      </w:r>
-    </w:p>
-    <w:p>
-      <w:pPr>
-        <w:rPr>
-          <w:rFonts w:ascii="Times New Roman" w:hAnsi="Times New Roman" w:cs="Times New Roman"/>
-          <w:sz w:val="24"/>
-          <w:szCs w:val="24"/>
-        </w:rPr>
-      </w:pPr>
-    </w:p>
-    <w:p>
-      <w:pPr>
-        <w:rPr>
-          <w:rFonts w:ascii="Times New Roman" w:hAnsi="Times New Roman" w:cs="Times New Roman"/>
-          <w:sz w:val="24"/>
-          <w:szCs w:val="24"/>
-        </w:rPr>
-      </w:pPr>
-      <w:r>
-        <w:rPr>
-          <w:rFonts w:ascii="Times New Roman" w:hAnsi="Times New Roman" w:cs="Times New Roman"/>
-          <w:sz w:val="24"/>
-          <w:szCs w:val="24"/>
-        </w:rPr>
-        <w:t>Use 'git checkout' to switch to the '</w:t>
-      </w:r>
-      <w:proofErr w:type="spellStart"/>
-      <w:r>
-        <w:rPr>
-          <w:rFonts w:ascii="Times New Roman" w:hAnsi="Times New Roman" w:cs="Times New Roman"/>
-          <w:sz w:val="24"/>
-          <w:szCs w:val="24"/>
-        </w:rPr>
-        <w:t>clean_up</w:t>
-      </w:r>
-      <w:proofErr w:type="spellEnd"/>
-      <w:r>
-        <w:rPr>
-          <w:rFonts w:ascii="Times New Roman" w:hAnsi="Times New Roman" w:cs="Times New Roman"/>
-          <w:sz w:val="24"/>
-          <w:szCs w:val="24"/>
-        </w:rPr>
-        <w:t>' branch</w:t>
-      </w:r>
-    </w:p>
-    <w:p>
-      <w:pPr>
-        <w:rPr>
-          <w:rFonts w:ascii="Times New Roman" w:hAnsi="Times New Roman" w:cs="Times New Roman"/>
-          <w:sz w:val="24"/>
-          <w:szCs w:val="24"/>
-        </w:rPr>
-      </w:pPr>
-    </w:p>
-    <w:p>
-      <w:pPr>
-        <w:rPr>
-          <w:rFonts w:ascii="Times New Roman" w:hAnsi="Times New Roman" w:cs="Times New Roman"/>
-          <w:b/>
-          <w:sz w:val="24"/>
-          <w:szCs w:val="24"/>
-        </w:rPr>
-      </w:pPr>
-      <w:r>
-        <w:rPr>
-          <w:rFonts w:ascii="Times New Roman" w:hAnsi="Times New Roman" w:cs="Times New Roman"/>
-          <w:b/>
-          <w:sz w:val="24"/>
-          <w:szCs w:val="24"/>
-        </w:rPr>
-        <w:t xml:space="preserve">$ git checkout </w:t>
-      </w:r>
-      <w:proofErr w:type="spellStart"/>
-      <w:r>
-        <w:rPr>
-          <w:rFonts w:ascii="Times New Roman" w:hAnsi="Times New Roman" w:cs="Times New Roman"/>
-          <w:b/>
-          <w:sz w:val="24"/>
-          <w:szCs w:val="24"/>
-        </w:rPr>
-        <w:t>clean_up</w:t>
-      </w:r>
-      <w:proofErr w:type="spellEnd"/>
+        <w:t xml:space="preserve">  clean_up</w:t>
+      </w:r>
+    </w:p>
+    <w:p>
+      <w:pPr>
+        <w:rPr>
+          <w:rFonts w:ascii="Times New Roman" w:hAnsi="Times New Roman" w:cs="Times New Roman"/>
+          <w:sz w:val="24"/>
+          <w:szCs w:val="24"/>
+        </w:rPr>
+      </w:pPr>
+      <w:r>
+        <w:rPr>
+          <w:rFonts w:ascii="Times New Roman" w:hAnsi="Times New Roman" w:cs="Times New Roman"/>
+          <w:sz w:val="24"/>
+          <w:szCs w:val="24"/>
+        </w:rPr>
+        <w:t>* master</w:t>
+      </w:r>
+    </w:p>
+    <w:p>
+      <w:pPr>
+        <w:rPr>
+          <w:rFonts w:ascii="Times New Roman" w:hAnsi="Times New Roman" w:cs="Times New Roman"/>
+          <w:sz w:val="24"/>
+          <w:szCs w:val="24"/>
+        </w:rPr>
+      </w:pPr>
+    </w:p>
+    <w:p>
+      <w:pPr>
+        <w:rPr>
+          <w:rFonts w:ascii="Times New Roman" w:hAnsi="Times New Roman" w:cs="Times New Roman"/>
+          <w:sz w:val="24"/>
+          <w:szCs w:val="24"/>
+        </w:rPr>
+      </w:pPr>
+      <w:r>
+        <w:rPr>
+          <w:rFonts w:ascii="Times New Roman" w:hAnsi="Times New Roman" w:cs="Times New Roman"/>
+          <w:sz w:val="24"/>
+          <w:szCs w:val="24"/>
+        </w:rPr>
+        <w:t>Use 'git checkout' to switch to the 'clean_up' branch</w:t>
+      </w:r>
+    </w:p>
+    <w:p>
+      <w:pPr>
+        <w:rPr>
+          <w:rFonts w:ascii="Times New Roman" w:hAnsi="Times New Roman" w:cs="Times New Roman"/>
+          <w:sz w:val="24"/>
+          <w:szCs w:val="24"/>
+        </w:rPr>
+      </w:pPr>
+    </w:p>
+    <w:p>
+      <w:pPr>
+        <w:rPr>
+          <w:rFonts w:ascii="Times New Roman" w:hAnsi="Times New Roman" w:cs="Times New Roman"/>
+          <w:b/>
+          <w:sz w:val="24"/>
+          <w:szCs w:val="24"/>
+        </w:rPr>
+      </w:pPr>
+      <w:r>
+        <w:rPr>
+          <w:rFonts w:ascii="Times New Roman" w:hAnsi="Times New Roman" w:cs="Times New Roman"/>
+          <w:b/>
+          <w:sz w:val="24"/>
+          <w:szCs w:val="24"/>
+        </w:rPr>
+        <w:t>$ git checkout clean_up</w:t>
+      </w:r>
     </w:p>
     <w:p>
       <w:pPr>
@@ -4389,25 +3505,7 @@
           <w:sz w:val="24"/>
           <w:szCs w:val="24"/>
         </w:rPr>
-        <w:t>Switched to branch '</w:t>
-      </w:r>
-      <w:proofErr w:type="spellStart"/>
-      <w:r>
-        <w:rPr>
-          <w:rFonts w:ascii="Times New Roman" w:hAnsi="Times New Roman" w:cs="Times New Roman"/>
-          <w:sz w:val="24"/>
-          <w:szCs w:val="24"/>
-        </w:rPr>
-        <w:t>clean_up</w:t>
-      </w:r>
-      <w:proofErr w:type="spellEnd"/>
-      <w:r>
-        <w:rPr>
-          <w:rFonts w:ascii="Times New Roman" w:hAnsi="Times New Roman" w:cs="Times New Roman"/>
-          <w:sz w:val="24"/>
-          <w:szCs w:val="24"/>
-        </w:rPr>
-        <w:t>'</w:t>
+        <w:t>Switched to branch 'clean_up'</w:t>
       </w:r>
     </w:p>
     <w:p>
@@ -4461,207 +3559,101 @@
           <w:sz w:val="24"/>
           <w:szCs w:val="24"/>
         </w:rPr>
-        <w:t xml:space="preserve">$ git </w:t>
-      </w:r>
-      <w:proofErr w:type="spellStart"/>
-      <w:r>
-        <w:rPr>
-          <w:rFonts w:ascii="Times New Roman" w:hAnsi="Times New Roman" w:cs="Times New Roman"/>
-          <w:b/>
-          <w:sz w:val="24"/>
-          <w:szCs w:val="24"/>
-        </w:rPr>
-        <w:t>rm</w:t>
-      </w:r>
-      <w:proofErr w:type="spellEnd"/>
-      <w:r>
-        <w:rPr>
-          <w:rFonts w:ascii="Times New Roman" w:hAnsi="Times New Roman" w:cs="Times New Roman"/>
-          <w:b/>
-          <w:sz w:val="24"/>
-          <w:szCs w:val="24"/>
-        </w:rPr>
-        <w:t xml:space="preserve"> '*.txt'</w:t>
-      </w:r>
-    </w:p>
-    <w:p>
-      <w:pPr>
-        <w:rPr>
-          <w:rFonts w:ascii="Times New Roman" w:hAnsi="Times New Roman" w:cs="Times New Roman"/>
-          <w:sz w:val="24"/>
-          <w:szCs w:val="24"/>
-        </w:rPr>
-      </w:pPr>
-    </w:p>
-    <w:p>
-      <w:pPr>
-        <w:rPr>
-          <w:rFonts w:ascii="Times New Roman" w:hAnsi="Times New Roman" w:cs="Times New Roman"/>
-          <w:sz w:val="24"/>
-          <w:szCs w:val="24"/>
-        </w:rPr>
-      </w:pPr>
-      <w:proofErr w:type="spellStart"/>
-      <w:r>
-        <w:rPr>
-          <w:rFonts w:ascii="Times New Roman" w:hAnsi="Times New Roman" w:cs="Times New Roman"/>
-          <w:sz w:val="24"/>
-          <w:szCs w:val="24"/>
-        </w:rPr>
-        <w:t>rm</w:t>
-      </w:r>
-      <w:proofErr w:type="spellEnd"/>
-      <w:r>
-        <w:rPr>
-          <w:rFonts w:ascii="Times New Roman" w:hAnsi="Times New Roman" w:cs="Times New Roman"/>
-          <w:sz w:val="24"/>
-          <w:szCs w:val="24"/>
-        </w:rPr>
-        <w:t xml:space="preserve"> 'blue_octocat.txt'</w:t>
-      </w:r>
-    </w:p>
-    <w:p>
-      <w:pPr>
-        <w:rPr>
-          <w:rFonts w:ascii="Times New Roman" w:hAnsi="Times New Roman" w:cs="Times New Roman"/>
-          <w:sz w:val="24"/>
-          <w:szCs w:val="24"/>
-        </w:rPr>
-      </w:pPr>
-      <w:proofErr w:type="spellStart"/>
-      <w:r>
-        <w:rPr>
-          <w:rFonts w:ascii="Times New Roman" w:hAnsi="Times New Roman" w:cs="Times New Roman"/>
-          <w:sz w:val="24"/>
-          <w:szCs w:val="24"/>
-        </w:rPr>
-        <w:t>rm</w:t>
-      </w:r>
-      <w:proofErr w:type="spellEnd"/>
-      <w:r>
-        <w:rPr>
-          <w:rFonts w:ascii="Times New Roman" w:hAnsi="Times New Roman" w:cs="Times New Roman"/>
-          <w:sz w:val="24"/>
-          <w:szCs w:val="24"/>
-        </w:rPr>
-        <w:t xml:space="preserve"> 'octocat.txt'</w:t>
-      </w:r>
-    </w:p>
-    <w:p>
-      <w:pPr>
-        <w:rPr>
-          <w:rFonts w:ascii="Times New Roman" w:hAnsi="Times New Roman" w:cs="Times New Roman"/>
-          <w:sz w:val="24"/>
-          <w:szCs w:val="24"/>
-        </w:rPr>
-      </w:pPr>
-      <w:proofErr w:type="spellStart"/>
-      <w:r>
-        <w:rPr>
-          <w:rFonts w:ascii="Times New Roman" w:hAnsi="Times New Roman" w:cs="Times New Roman"/>
-          <w:sz w:val="24"/>
-          <w:szCs w:val="24"/>
-        </w:rPr>
-        <w:t>rm</w:t>
-      </w:r>
-      <w:proofErr w:type="spellEnd"/>
-      <w:r>
-        <w:rPr>
-          <w:rFonts w:ascii="Times New Roman" w:hAnsi="Times New Roman" w:cs="Times New Roman"/>
-          <w:sz w:val="24"/>
-          <w:szCs w:val="24"/>
-        </w:rPr>
-        <w:t xml:space="preserve"> '</w:t>
-      </w:r>
-      <w:proofErr w:type="spellStart"/>
-      <w:r>
-        <w:rPr>
-          <w:rFonts w:ascii="Times New Roman" w:hAnsi="Times New Roman" w:cs="Times New Roman"/>
-          <w:sz w:val="24"/>
-          <w:szCs w:val="24"/>
-        </w:rPr>
-        <w:t>octofamily</w:t>
-      </w:r>
-      <w:proofErr w:type="spellEnd"/>
-      <w:r>
-        <w:rPr>
-          <w:rFonts w:ascii="Times New Roman" w:hAnsi="Times New Roman" w:cs="Times New Roman"/>
-          <w:sz w:val="24"/>
-          <w:szCs w:val="24"/>
-        </w:rPr>
-        <w:t>/baby_octocat.txt'</w:t>
-      </w:r>
-    </w:p>
-    <w:p>
-      <w:pPr>
-        <w:rPr>
-          <w:rFonts w:ascii="Times New Roman" w:hAnsi="Times New Roman" w:cs="Times New Roman"/>
-          <w:sz w:val="24"/>
-          <w:szCs w:val="24"/>
-        </w:rPr>
-      </w:pPr>
-      <w:proofErr w:type="spellStart"/>
-      <w:r>
-        <w:rPr>
-          <w:rFonts w:ascii="Times New Roman" w:hAnsi="Times New Roman" w:cs="Times New Roman"/>
-          <w:sz w:val="24"/>
-          <w:szCs w:val="24"/>
-        </w:rPr>
-        <w:t>rm</w:t>
-      </w:r>
-      <w:proofErr w:type="spellEnd"/>
-      <w:r>
-        <w:rPr>
-          <w:rFonts w:ascii="Times New Roman" w:hAnsi="Times New Roman" w:cs="Times New Roman"/>
-          <w:sz w:val="24"/>
-          <w:szCs w:val="24"/>
-        </w:rPr>
-        <w:t xml:space="preserve"> '</w:t>
-      </w:r>
-      <w:proofErr w:type="spellStart"/>
-      <w:r>
-        <w:rPr>
-          <w:rFonts w:ascii="Times New Roman" w:hAnsi="Times New Roman" w:cs="Times New Roman"/>
-          <w:sz w:val="24"/>
-          <w:szCs w:val="24"/>
-        </w:rPr>
-        <w:t>octofamily</w:t>
-      </w:r>
-      <w:proofErr w:type="spellEnd"/>
-      <w:r>
-        <w:rPr>
-          <w:rFonts w:ascii="Times New Roman" w:hAnsi="Times New Roman" w:cs="Times New Roman"/>
-          <w:sz w:val="24"/>
-          <w:szCs w:val="24"/>
-        </w:rPr>
-        <w:t>/momma_octocat.txt'</w:t>
-      </w:r>
-    </w:p>
-    <w:p>
-      <w:pPr>
-        <w:rPr>
-          <w:rFonts w:ascii="Times New Roman" w:hAnsi="Times New Roman" w:cs="Times New Roman"/>
-          <w:sz w:val="24"/>
-          <w:szCs w:val="24"/>
-        </w:rPr>
-      </w:pPr>
-      <w:proofErr w:type="spellStart"/>
-      <w:r>
-        <w:rPr>
-          <w:rFonts w:ascii="Times New Roman" w:hAnsi="Times New Roman" w:cs="Times New Roman"/>
-          <w:sz w:val="24"/>
-          <w:szCs w:val="24"/>
-        </w:rPr>
-        <w:t>rm</w:t>
-      </w:r>
-      <w:proofErr w:type="spellEnd"/>
-      <w:r>
-        <w:rPr>
-          <w:rFonts w:ascii="Times New Roman" w:hAnsi="Times New Roman" w:cs="Times New Roman"/>
-          <w:sz w:val="24"/>
-          <w:szCs w:val="24"/>
-        </w:rPr>
-        <w:t xml:space="preserve"> 'red_octocat.txt'</w:t>
+        <w:t>$ git rm '*.txt'</w:t>
+      </w:r>
+    </w:p>
+    <w:p>
+      <w:pPr>
+        <w:rPr>
+          <w:rFonts w:ascii="Times New Roman" w:hAnsi="Times New Roman" w:cs="Times New Roman"/>
+          <w:sz w:val="24"/>
+          <w:szCs w:val="24"/>
+        </w:rPr>
+      </w:pPr>
+    </w:p>
+    <w:p>
+      <w:pPr>
+        <w:rPr>
+          <w:rFonts w:ascii="Times New Roman" w:hAnsi="Times New Roman" w:cs="Times New Roman"/>
+          <w:sz w:val="24"/>
+          <w:szCs w:val="24"/>
+        </w:rPr>
+      </w:pPr>
+      <w:r>
+        <w:rPr>
+          <w:rFonts w:ascii="Times New Roman" w:hAnsi="Times New Roman" w:cs="Times New Roman"/>
+          <w:sz w:val="24"/>
+          <w:szCs w:val="24"/>
+        </w:rPr>
+        <w:t>rm 'blue_octocat.txt'</w:t>
+      </w:r>
+    </w:p>
+    <w:p>
+      <w:pPr>
+        <w:rPr>
+          <w:rFonts w:ascii="Times New Roman" w:hAnsi="Times New Roman" w:cs="Times New Roman"/>
+          <w:sz w:val="24"/>
+          <w:szCs w:val="24"/>
+        </w:rPr>
+      </w:pPr>
+      <w:r>
+        <w:rPr>
+          <w:rFonts w:ascii="Times New Roman" w:hAnsi="Times New Roman" w:cs="Times New Roman"/>
+          <w:sz w:val="24"/>
+          <w:szCs w:val="24"/>
+        </w:rPr>
+        <w:t>rm 'octocat.txt'</w:t>
+      </w:r>
+    </w:p>
+    <w:p>
+      <w:pPr>
+        <w:rPr>
+          <w:rFonts w:ascii="Times New Roman" w:hAnsi="Times New Roman" w:cs="Times New Roman"/>
+          <w:sz w:val="24"/>
+          <w:szCs w:val="24"/>
+        </w:rPr>
+      </w:pPr>
+      <w:r>
+        <w:rPr>
+          <w:rFonts w:ascii="Times New Roman" w:hAnsi="Times New Roman" w:cs="Times New Roman"/>
+          <w:sz w:val="24"/>
+          <w:szCs w:val="24"/>
+        </w:rPr>
+        <w:t>rm 'octofamily/baby_octocat.txt'</w:t>
+      </w:r>
+    </w:p>
+    <w:p>
+      <w:pPr>
+        <w:rPr>
+          <w:rFonts w:ascii="Times New Roman" w:hAnsi="Times New Roman" w:cs="Times New Roman"/>
+          <w:sz w:val="24"/>
+          <w:szCs w:val="24"/>
+        </w:rPr>
+      </w:pPr>
+      <w:r>
+        <w:rPr>
+          <w:rFonts w:ascii="Times New Roman" w:hAnsi="Times New Roman" w:cs="Times New Roman"/>
+          <w:sz w:val="24"/>
+          <w:szCs w:val="24"/>
+        </w:rPr>
+        <w:t>rm 'octofamily/momma_octocat.txt'</w:t>
+      </w:r>
+    </w:p>
+    <w:p>
+      <w:pPr>
+        <w:rPr>
+          <w:rFonts w:ascii="Times New Roman" w:hAnsi="Times New Roman" w:cs="Times New Roman"/>
+          <w:sz w:val="24"/>
+          <w:szCs w:val="24"/>
+        </w:rPr>
+      </w:pPr>
+      <w:r>
+        <w:rPr>
+          <w:rFonts w:ascii="Times New Roman" w:hAnsi="Times New Roman" w:cs="Times New Roman"/>
+          <w:sz w:val="24"/>
+          <w:szCs w:val="24"/>
+        </w:rPr>
+        <w:t>rm 'red_octocat.txt'</w:t>
       </w:r>
     </w:p>
     <w:p>
@@ -4800,36 +3792,8 @@
           <w:sz w:val="24"/>
           <w:szCs w:val="24"/>
         </w:rPr>
-        <w:t xml:space="preserve"># On </w:t>
-      </w:r>
-      <w:proofErr w:type="gramStart"/>
-      <w:r>
-        <w:rPr>
-          <w:rFonts w:ascii="Times New Roman" w:hAnsi="Times New Roman" w:cs="Times New Roman"/>
-          <w:sz w:val="24"/>
-          <w:szCs w:val="24"/>
-        </w:rPr>
-        <w:t>branch</w:t>
-      </w:r>
-      <w:proofErr w:type="gramEnd"/>
-      <w:r>
-        <w:rPr>
-          <w:rFonts w:ascii="Times New Roman" w:hAnsi="Times New Roman" w:cs="Times New Roman"/>
-          <w:sz w:val="24"/>
-          <w:szCs w:val="24"/>
-        </w:rPr>
-        <w:t xml:space="preserve"> </w:t>
-      </w:r>
-      <w:proofErr w:type="spellStart"/>
-      <w:r>
-        <w:rPr>
-          <w:rFonts w:ascii="Times New Roman" w:hAnsi="Times New Roman" w:cs="Times New Roman"/>
-          <w:sz w:val="24"/>
-          <w:szCs w:val="24"/>
-        </w:rPr>
-        <w:t>clean_up</w:t>
-      </w:r>
-      <w:proofErr w:type="spellEnd"/>
+        <w:t># On branch clean_up</w:t>
+      </w:r>
     </w:p>
     <w:p>
       <w:pPr>
@@ -4862,44 +3826,25 @@
           <w:sz w:val="24"/>
           <w:szCs w:val="24"/>
         </w:rPr>
+        <w:t>#   (use "git reset HEAD &lt;file&gt;..." to unstage)</w:t>
+      </w:r>
+    </w:p>
+    <w:p>
+      <w:pPr>
+        <w:rPr>
+          <w:rFonts w:ascii="Times New Roman" w:hAnsi="Times New Roman" w:cs="Times New Roman"/>
+          <w:sz w:val="24"/>
+          <w:szCs w:val="24"/>
+        </w:rPr>
+      </w:pPr>
+      <w:r>
+        <w:rPr>
+          <w:rFonts w:ascii="Times New Roman" w:hAnsi="Times New Roman" w:cs="Times New Roman"/>
+          <w:sz w:val="24"/>
+          <w:szCs w:val="24"/>
+        </w:rPr>
         <w:t>#</w:t>
       </w:r>
-      <w:proofErr w:type="gramStart"/>
-      <w:r>
-        <w:rPr>
-          <w:rFonts w:ascii="Times New Roman" w:hAnsi="Times New Roman" w:cs="Times New Roman"/>
-          <w:sz w:val="24"/>
-          <w:szCs w:val="24"/>
-        </w:rPr>
-        <w:t xml:space="preserve">   (</w:t>
-      </w:r>
-      <w:proofErr w:type="gramEnd"/>
-      <w:r>
-        <w:rPr>
-          <w:rFonts w:ascii="Times New Roman" w:hAnsi="Times New Roman" w:cs="Times New Roman"/>
-          <w:sz w:val="24"/>
-          <w:szCs w:val="24"/>
-        </w:rPr>
-        <w:t xml:space="preserve">use "git reset HEAD &lt;file&gt;..." to </w:t>
-      </w:r>
-      <w:proofErr w:type="spellStart"/>
-      <w:r>
-        <w:rPr>
-          <w:rFonts w:ascii="Times New Roman" w:hAnsi="Times New Roman" w:cs="Times New Roman"/>
-          <w:sz w:val="24"/>
-          <w:szCs w:val="24"/>
-        </w:rPr>
-        <w:t>unstage</w:t>
-      </w:r>
-      <w:proofErr w:type="spellEnd"/>
-      <w:r>
-        <w:rPr>
-          <w:rFonts w:ascii="Times New Roman" w:hAnsi="Times New Roman" w:cs="Times New Roman"/>
-          <w:sz w:val="24"/>
-          <w:szCs w:val="24"/>
-        </w:rPr>
-        <w:t>)</w:t>
-      </w:r>
     </w:p>
     <w:p>
       <w:pPr>
@@ -4917,6 +3862,15 @@
         </w:rPr>
         <w:t>#</w:t>
       </w:r>
+      <w:r>
+        <w:rPr>
+          <w:rFonts w:ascii="Times New Roman" w:hAnsi="Times New Roman" w:cs="Times New Roman"/>
+          <w:sz w:val="24"/>
+          <w:szCs w:val="24"/>
+        </w:rPr>
+        <w:tab/>
+        <w:t>deleted:    blue_octocat.txt</w:t>
+      </w:r>
     </w:p>
     <w:p>
       <w:pPr>
@@ -4941,22 +3895,7 @@
           <w:szCs w:val="24"/>
         </w:rPr>
         <w:tab/>
-      </w:r>
-      <w:r>
-        <w:rPr>
-          <w:rFonts w:ascii="Times New Roman" w:hAnsi="Times New Roman" w:cs="Times New Roman"/>
-          <w:sz w:val="24"/>
-          <w:szCs w:val="24"/>
-        </w:rPr>
-        <w:t>deleted:    blue_octocat.txt</w:t>
-      </w:r>
-      <w:r>
-        <w:rPr>
-          <w:rFonts w:ascii="Times New Roman" w:hAnsi="Times New Roman" w:cs="Times New Roman"/>
-          <w:sz w:val="24"/>
-          <w:szCs w:val="24"/>
-        </w:rPr>
-        <w:t/>
+        <w:t>deleted:    octocat.txt</w:t>
       </w:r>
     </w:p>
     <w:p>
@@ -4982,22 +3921,7 @@
           <w:szCs w:val="24"/>
         </w:rPr>
         <w:tab/>
-      </w:r>
-      <w:r>
-        <w:rPr>
-          <w:rFonts w:ascii="Times New Roman" w:hAnsi="Times New Roman" w:cs="Times New Roman"/>
-          <w:sz w:val="24"/>
-          <w:szCs w:val="24"/>
-        </w:rPr>
-        <w:t>deleted:    octocat.txt</w:t>
-      </w:r>
-      <w:r>
-        <w:rPr>
-          <w:rFonts w:ascii="Times New Roman" w:hAnsi="Times New Roman" w:cs="Times New Roman"/>
-          <w:sz w:val="24"/>
-          <w:szCs w:val="24"/>
-        </w:rPr>
-        <w:t/>
+        <w:t>deleted:    octofamily/baby_octocat.txt</w:t>
       </w:r>
     </w:p>
     <w:p>
@@ -5023,40 +3947,7 @@
           <w:szCs w:val="24"/>
         </w:rPr>
         <w:tab/>
-      </w:r>
-      <w:r>
-        <w:rPr>
-          <w:rFonts w:ascii="Times New Roman" w:hAnsi="Times New Roman" w:cs="Times New Roman"/>
-          <w:sz w:val="24"/>
-          <w:szCs w:val="24"/>
-        </w:rPr>
-        <w:t xml:space="preserve">deleted:    </w:t>
-      </w:r>
-      <w:proofErr w:type="spellStart"/>
-      <w:r>
-        <w:rPr>
-          <w:rFonts w:ascii="Times New Roman" w:hAnsi="Times New Roman" w:cs="Times New Roman"/>
-          <w:sz w:val="24"/>
-          <w:szCs w:val="24"/>
-        </w:rPr>
-        <w:t>octofamily</w:t>
-      </w:r>
-      <w:proofErr w:type="spellEnd"/>
-      <w:r>
-        <w:rPr>
-          <w:rFonts w:ascii="Times New Roman" w:hAnsi="Times New Roman" w:cs="Times New Roman"/>
-          <w:sz w:val="24"/>
-          <w:szCs w:val="24"/>
-        </w:rPr>
-        <w:t>/baby_octocat.txt</w:t>
-      </w:r>
-      <w:r>
-        <w:rPr>
-          <w:rFonts w:ascii="Times New Roman" w:hAnsi="Times New Roman" w:cs="Times New Roman"/>
-          <w:sz w:val="24"/>
-          <w:szCs w:val="24"/>
-        </w:rPr>
-        <w:t/>
+        <w:t>deleted:    octofamily/momma_octocat.txt</w:t>
       </w:r>
     </w:p>
     <w:p>
@@ -5082,40 +3973,7 @@
           <w:szCs w:val="24"/>
         </w:rPr>
         <w:tab/>
-      </w:r>
-      <w:r>
-        <w:rPr>
-          <w:rFonts w:ascii="Times New Roman" w:hAnsi="Times New Roman" w:cs="Times New Roman"/>
-          <w:sz w:val="24"/>
-          <w:szCs w:val="24"/>
-        </w:rPr>
-        <w:t xml:space="preserve">deleted:    </w:t>
-      </w:r>
-      <w:proofErr w:type="spellStart"/>
-      <w:r>
-        <w:rPr>
-          <w:rFonts w:ascii="Times New Roman" w:hAnsi="Times New Roman" w:cs="Times New Roman"/>
-          <w:sz w:val="24"/>
-          <w:szCs w:val="24"/>
-        </w:rPr>
-        <w:t>octofamily</w:t>
-      </w:r>
-      <w:proofErr w:type="spellEnd"/>
-      <w:r>
-        <w:rPr>
-          <w:rFonts w:ascii="Times New Roman" w:hAnsi="Times New Roman" w:cs="Times New Roman"/>
-          <w:sz w:val="24"/>
-          <w:szCs w:val="24"/>
-        </w:rPr>
-        <w:t>/momma_octocat.txt</w:t>
-      </w:r>
-      <w:r>
-        <w:rPr>
-          <w:rFonts w:ascii="Times New Roman" w:hAnsi="Times New Roman" w:cs="Times New Roman"/>
-          <w:sz w:val="24"/>
-          <w:szCs w:val="24"/>
-        </w:rPr>
-        <w:t/>
+        <w:t>deleted:    red_octocat.txt</w:t>
       </w:r>
     </w:p>
     <w:p>
@@ -5134,6 +3992,74 @@
         </w:rPr>
         <w:t>#</w:t>
       </w:r>
+    </w:p>
+    <w:p>
+      <w:pPr>
+        <w:rPr>
+          <w:rFonts w:ascii="Times New Roman" w:hAnsi="Times New Roman" w:cs="Times New Roman"/>
+          <w:sz w:val="24"/>
+          <w:szCs w:val="24"/>
+        </w:rPr>
+      </w:pPr>
+      <w:r>
+        <w:rPr>
+          <w:rFonts w:ascii="Times New Roman" w:hAnsi="Times New Roman" w:cs="Times New Roman"/>
+          <w:sz w:val="24"/>
+          <w:szCs w:val="24"/>
+        </w:rPr>
+        <w:t># Untracked files:</w:t>
+      </w:r>
+    </w:p>
+    <w:p>
+      <w:pPr>
+        <w:rPr>
+          <w:rFonts w:ascii="Times New Roman" w:hAnsi="Times New Roman" w:cs="Times New Roman"/>
+          <w:sz w:val="24"/>
+          <w:szCs w:val="24"/>
+        </w:rPr>
+      </w:pPr>
+      <w:r>
+        <w:rPr>
+          <w:rFonts w:ascii="Times New Roman" w:hAnsi="Times New Roman" w:cs="Times New Roman"/>
+          <w:sz w:val="24"/>
+          <w:szCs w:val="24"/>
+        </w:rPr>
+        <w:t>#   (use "git add &lt;file&gt;..." to include in what will be committed)</w:t>
+      </w:r>
+    </w:p>
+    <w:p>
+      <w:pPr>
+        <w:rPr>
+          <w:rFonts w:ascii="Times New Roman" w:hAnsi="Times New Roman" w:cs="Times New Roman"/>
+          <w:sz w:val="24"/>
+          <w:szCs w:val="24"/>
+        </w:rPr>
+      </w:pPr>
+      <w:r>
+        <w:rPr>
+          <w:rFonts w:ascii="Times New Roman" w:hAnsi="Times New Roman" w:cs="Times New Roman"/>
+          <w:sz w:val="24"/>
+          <w:szCs w:val="24"/>
+        </w:rPr>
+        <w:t>#</w:t>
+      </w:r>
+    </w:p>
+    <w:p>
+      <w:pPr>
+        <w:rPr>
+          <w:rFonts w:ascii="Times New Roman" w:hAnsi="Times New Roman" w:cs="Times New Roman"/>
+          <w:sz w:val="24"/>
+          <w:szCs w:val="24"/>
+        </w:rPr>
+      </w:pPr>
+      <w:r>
+        <w:rPr>
+          <w:rFonts w:ascii="Times New Roman" w:hAnsi="Times New Roman" w:cs="Times New Roman"/>
+          <w:sz w:val="24"/>
+          <w:szCs w:val="24"/>
+        </w:rPr>
+        <w:t>#</w:t>
+      </w:r>
       <w:r>
         <w:rPr>
           <w:rFonts w:ascii="Times New Roman" w:hAnsi="Times New Roman" w:cs="Times New Roman"/>
@@ -5141,167 +4067,7 @@
           <w:szCs w:val="24"/>
         </w:rPr>
         <w:tab/>
-      </w:r>
-      <w:r>
-        <w:rPr>
-          <w:rFonts w:ascii="Times New Roman" w:hAnsi="Times New Roman" w:cs="Times New Roman"/>
-          <w:sz w:val="24"/>
-          <w:szCs w:val="24"/>
-        </w:rPr>
-        <w:t>deleted:    red_octocat.txt</w:t>
-      </w:r>
-      <w:r>
-        <w:rPr>
-          <w:rFonts w:ascii="Times New Roman" w:hAnsi="Times New Roman" w:cs="Times New Roman"/>
-          <w:sz w:val="24"/>
-          <w:szCs w:val="24"/>
-        </w:rPr>
-        <w:t/>
-      </w:r>
-    </w:p>
-    <w:p>
-      <w:pPr>
-        <w:rPr>
-          <w:rFonts w:ascii="Times New Roman" w:hAnsi="Times New Roman" w:cs="Times New Roman"/>
-          <w:sz w:val="24"/>
-          <w:szCs w:val="24"/>
-        </w:rPr>
-      </w:pPr>
-      <w:r>
-        <w:rPr>
-          <w:rFonts w:ascii="Times New Roman" w:hAnsi="Times New Roman" w:cs="Times New Roman"/>
-          <w:sz w:val="24"/>
-          <w:szCs w:val="24"/>
-        </w:rPr>
-        <w:t>#</w:t>
-      </w:r>
-    </w:p>
-    <w:p>
-      <w:pPr>
-        <w:rPr>
-          <w:rFonts w:ascii="Times New Roman" w:hAnsi="Times New Roman" w:cs="Times New Roman"/>
-          <w:sz w:val="24"/>
-          <w:szCs w:val="24"/>
-        </w:rPr>
-      </w:pPr>
-      <w:r>
-        <w:rPr>
-          <w:rFonts w:ascii="Times New Roman" w:hAnsi="Times New Roman" w:cs="Times New Roman"/>
-          <w:sz w:val="24"/>
-          <w:szCs w:val="24"/>
-        </w:rPr>
-        <w:t># Untracked files:</w:t>
-      </w:r>
-    </w:p>
-    <w:p>
-      <w:pPr>
-        <w:rPr>
-          <w:rFonts w:ascii="Times New Roman" w:hAnsi="Times New Roman" w:cs="Times New Roman"/>
-          <w:sz w:val="24"/>
-          <w:szCs w:val="24"/>
-        </w:rPr>
-      </w:pPr>
-      <w:r>
-        <w:rPr>
-          <w:rFonts w:ascii="Times New Roman" w:hAnsi="Times New Roman" w:cs="Times New Roman"/>
-          <w:sz w:val="24"/>
-          <w:szCs w:val="24"/>
-        </w:rPr>
-        <w:t>#</w:t>
-      </w:r>
-      <w:proofErr w:type="gramStart"/>
-      <w:r>
-        <w:rPr>
-          <w:rFonts w:ascii="Times New Roman" w:hAnsi="Times New Roman" w:cs="Times New Roman"/>
-          <w:sz w:val="24"/>
-          <w:szCs w:val="24"/>
-        </w:rPr>
-        <w:t xml:space="preserve">   (</w:t>
-      </w:r>
-      <w:proofErr w:type="gramEnd"/>
-      <w:r>
-        <w:rPr>
-          <w:rFonts w:ascii="Times New Roman" w:hAnsi="Times New Roman" w:cs="Times New Roman"/>
-          <w:sz w:val="24"/>
-          <w:szCs w:val="24"/>
-        </w:rPr>
-        <w:t>use "git add &lt;file&gt;..." to include in what will be committed)</w:t>
-      </w:r>
-    </w:p>
-    <w:p>
-      <w:pPr>
-        <w:rPr>
-          <w:rFonts w:ascii="Times New Roman" w:hAnsi="Times New Roman" w:cs="Times New Roman"/>
-          <w:sz w:val="24"/>
-          <w:szCs w:val="24"/>
-        </w:rPr>
-      </w:pPr>
-      <w:r>
-        <w:rPr>
-          <w:rFonts w:ascii="Times New Roman" w:hAnsi="Times New Roman" w:cs="Times New Roman"/>
-          <w:sz w:val="24"/>
-          <w:szCs w:val="24"/>
-        </w:rPr>
-        <w:t>#</w:t>
-      </w:r>
-    </w:p>
-    <w:p>
-      <w:pPr>
-        <w:rPr>
-          <w:rFonts w:ascii="Times New Roman" w:hAnsi="Times New Roman" w:cs="Times New Roman"/>
-          <w:sz w:val="24"/>
-          <w:szCs w:val="24"/>
-        </w:rPr>
-      </w:pPr>
-      <w:r>
-        <w:rPr>
-          <w:rFonts w:ascii="Times New Roman" w:hAnsi="Times New Roman" w:cs="Times New Roman"/>
-          <w:sz w:val="24"/>
-          <w:szCs w:val="24"/>
-        </w:rPr>
-        <w:t>#</w:t>
-      </w:r>
-      <w:r>
-        <w:rPr>
-          <w:rFonts w:ascii="Times New Roman" w:hAnsi="Times New Roman" w:cs="Times New Roman"/>
-          <w:sz w:val="24"/>
-          <w:szCs w:val="24"/>
-        </w:rPr>
-        <w:tab/>
-      </w:r>
-      <w:r>
-        <w:rPr>
-          <w:rFonts w:ascii="Times New Roman" w:hAnsi="Times New Roman" w:cs="Times New Roman"/>
-          <w:sz w:val="24"/>
-          <w:szCs w:val="24"/>
-        </w:rPr>
-        <w:t/>
-      </w:r>
-      <w:proofErr w:type="spellStart"/>
-      <w:r>
-        <w:rPr>
-          <w:rFonts w:ascii="Times New Roman" w:hAnsi="Times New Roman" w:cs="Times New Roman"/>
-          <w:sz w:val="24"/>
-          <w:szCs w:val="24"/>
-        </w:rPr>
-        <w:t>octofamily</w:t>
-      </w:r>
-      <w:proofErr w:type="spellEnd"/>
-      <w:r>
-        <w:rPr>
-          <w:rFonts w:ascii="Times New Roman" w:hAnsi="Times New Roman" w:cs="Times New Roman"/>
-          <w:sz w:val="24"/>
-          <w:szCs w:val="24"/>
-        </w:rPr>
-        <w:t>/</w:t>
-      </w:r>
-      <w:r>
-        <w:rPr>
-          <w:rFonts w:ascii="Times New Roman" w:hAnsi="Times New Roman" w:cs="Times New Roman"/>
-          <w:sz w:val="24"/>
-          <w:szCs w:val="24"/>
-        </w:rPr>
-        <w:t/>
+        <w:t>octofamily/</w:t>
       </w:r>
     </w:p>
     <w:p>
@@ -5372,60 +4138,24 @@
           <w:sz w:val="24"/>
           <w:szCs w:val="24"/>
         </w:rPr>
-        <w:t>[</w:t>
-      </w:r>
-      <w:proofErr w:type="spellStart"/>
-      <w:r>
-        <w:rPr>
-          <w:rFonts w:ascii="Times New Roman" w:hAnsi="Times New Roman" w:cs="Times New Roman"/>
-          <w:sz w:val="24"/>
-          <w:szCs w:val="24"/>
-        </w:rPr>
-        <w:t>clean_up</w:t>
-      </w:r>
-      <w:proofErr w:type="spellEnd"/>
-      <w:r>
-        <w:rPr>
-          <w:rFonts w:ascii="Times New Roman" w:hAnsi="Times New Roman" w:cs="Times New Roman"/>
-          <w:sz w:val="24"/>
-          <w:szCs w:val="24"/>
-        </w:rPr>
-        <w:t xml:space="preserve"> 63540fe] Remove all the cats</w:t>
-      </w:r>
-    </w:p>
-    <w:p>
-      <w:pPr>
-        <w:rPr>
-          <w:rFonts w:ascii="Times New Roman" w:hAnsi="Times New Roman" w:cs="Times New Roman"/>
-          <w:sz w:val="24"/>
-          <w:szCs w:val="24"/>
-        </w:rPr>
-      </w:pPr>
-      <w:r>
-        <w:rPr>
-          <w:rFonts w:ascii="Times New Roman" w:hAnsi="Times New Roman" w:cs="Times New Roman"/>
-          <w:sz w:val="24"/>
-          <w:szCs w:val="24"/>
-        </w:rPr>
-        <w:t xml:space="preserve"> 5 files changed, 5 </w:t>
-      </w:r>
-      <w:proofErr w:type="gramStart"/>
-      <w:r>
-        <w:rPr>
-          <w:rFonts w:ascii="Times New Roman" w:hAnsi="Times New Roman" w:cs="Times New Roman"/>
-          <w:sz w:val="24"/>
-          <w:szCs w:val="24"/>
-        </w:rPr>
-        <w:t>deletions(</w:t>
-      </w:r>
-      <w:proofErr w:type="gramEnd"/>
-      <w:r>
-        <w:rPr>
-          <w:rFonts w:ascii="Times New Roman" w:hAnsi="Times New Roman" w:cs="Times New Roman"/>
-          <w:sz w:val="24"/>
-          <w:szCs w:val="24"/>
-        </w:rPr>
-        <w:t>-)</w:t>
+        <w:t>[clean_up 63540fe] Remove all the cats</w:t>
+      </w:r>
+    </w:p>
+    <w:p>
+      <w:pPr>
+        <w:rPr>
+          <w:rFonts w:ascii="Times New Roman" w:hAnsi="Times New Roman" w:cs="Times New Roman"/>
+          <w:sz w:val="24"/>
+          <w:szCs w:val="24"/>
+        </w:rPr>
+      </w:pPr>
+      <w:r>
+        <w:rPr>
+          <w:rFonts w:ascii="Times New Roman" w:hAnsi="Times New Roman" w:cs="Times New Roman"/>
+          <w:sz w:val="24"/>
+          <w:szCs w:val="24"/>
+        </w:rPr>
+        <w:t xml:space="preserve"> 5 files changed, 5 deletions(-)</w:t>
       </w:r>
     </w:p>
     <w:p>
@@ -5476,60 +4206,24 @@
           <w:sz w:val="24"/>
           <w:szCs w:val="24"/>
         </w:rPr>
-        <w:t xml:space="preserve"> delete mode 100644 </w:t>
-      </w:r>
-      <w:proofErr w:type="spellStart"/>
-      <w:r>
-        <w:rPr>
-          <w:rFonts w:ascii="Times New Roman" w:hAnsi="Times New Roman" w:cs="Times New Roman"/>
-          <w:sz w:val="24"/>
-          <w:szCs w:val="24"/>
-        </w:rPr>
-        <w:t>octofamily</w:t>
-      </w:r>
-      <w:proofErr w:type="spellEnd"/>
-      <w:r>
-        <w:rPr>
-          <w:rFonts w:ascii="Times New Roman" w:hAnsi="Times New Roman" w:cs="Times New Roman"/>
-          <w:sz w:val="24"/>
-          <w:szCs w:val="24"/>
-        </w:rPr>
-        <w:t>/baby_octocat.txt</w:t>
-      </w:r>
-    </w:p>
-    <w:p>
-      <w:pPr>
-        <w:rPr>
-          <w:rFonts w:ascii="Times New Roman" w:hAnsi="Times New Roman" w:cs="Times New Roman"/>
-          <w:sz w:val="24"/>
-          <w:szCs w:val="24"/>
-        </w:rPr>
-      </w:pPr>
-      <w:r>
-        <w:rPr>
-          <w:rFonts w:ascii="Times New Roman" w:hAnsi="Times New Roman" w:cs="Times New Roman"/>
-          <w:sz w:val="24"/>
-          <w:szCs w:val="24"/>
-        </w:rPr>
-        <w:t xml:space="preserve"> delete mode 100644 </w:t>
-      </w:r>
-      <w:proofErr w:type="spellStart"/>
-      <w:r>
-        <w:rPr>
-          <w:rFonts w:ascii="Times New Roman" w:hAnsi="Times New Roman" w:cs="Times New Roman"/>
-          <w:sz w:val="24"/>
-          <w:szCs w:val="24"/>
-        </w:rPr>
-        <w:t>octofamily</w:t>
-      </w:r>
-      <w:proofErr w:type="spellEnd"/>
-      <w:r>
-        <w:rPr>
-          <w:rFonts w:ascii="Times New Roman" w:hAnsi="Times New Roman" w:cs="Times New Roman"/>
-          <w:sz w:val="24"/>
-          <w:szCs w:val="24"/>
-        </w:rPr>
-        <w:t>/momma_octocat.txt</w:t>
+        <w:t xml:space="preserve"> delete mode 100644 octofamily/baby_octocat.txt</w:t>
+      </w:r>
+    </w:p>
+    <w:p>
+      <w:pPr>
+        <w:rPr>
+          <w:rFonts w:ascii="Times New Roman" w:hAnsi="Times New Roman" w:cs="Times New Roman"/>
+          <w:sz w:val="24"/>
+          <w:szCs w:val="24"/>
+        </w:rPr>
+      </w:pPr>
+      <w:r>
+        <w:rPr>
+          <w:rFonts w:ascii="Times New Roman" w:hAnsi="Times New Roman" w:cs="Times New Roman"/>
+          <w:sz w:val="24"/>
+          <w:szCs w:val="24"/>
+        </w:rPr>
+        <w:t xml:space="preserve"> delete mode 100644 octofamily/momma_octocat.txt</w:t>
       </w:r>
     </w:p>
     <w:p>
@@ -5689,19 +4383,8 @@
           <w:sz w:val="24"/>
           <w:szCs w:val="24"/>
         </w:rPr>
-        <w:t xml:space="preserve">$ git merge </w:t>
-      </w:r>
-      <w:proofErr w:type="spellStart"/>
-      <w:r>
-        <w:rPr>
-          <w:rFonts w:ascii="Times New Roman" w:hAnsi="Times New Roman" w:cs="Times New Roman"/>
-          <w:b/>
-          <w:sz w:val="24"/>
-          <w:szCs w:val="24"/>
-        </w:rPr>
-        <w:t>clean_up</w:t>
-      </w:r>
-      <w:proofErr w:type="spellEnd"/>
+        <w:t>$ git merge clean_up</w:t>
+      </w:r>
     </w:p>
     <w:p>
       <w:pPr>
@@ -5761,236 +4444,92 @@
           <w:sz w:val="24"/>
           <w:szCs w:val="24"/>
         </w:rPr>
-        <w:t xml:space="preserve"> blue_octocat.txt             |    1 </w:t>
-      </w:r>
-      <w:r>
-        <w:rPr>
-          <w:rFonts w:ascii="Times New Roman" w:hAnsi="Times New Roman" w:cs="Times New Roman"/>
-          <w:sz w:val="24"/>
-          <w:szCs w:val="24"/>
-        </w:rPr>
-        <w:t>-</w:t>
-      </w:r>
-      <w:r>
-        <w:rPr>
-          <w:rFonts w:ascii="Times New Roman" w:hAnsi="Times New Roman" w:cs="Times New Roman"/>
-          <w:sz w:val="24"/>
-          <w:szCs w:val="24"/>
-        </w:rPr>
-        <w:t/>
-      </w:r>
-    </w:p>
-    <w:p>
-      <w:pPr>
-        <w:rPr>
-          <w:rFonts w:ascii="Times New Roman" w:hAnsi="Times New Roman" w:cs="Times New Roman"/>
-          <w:sz w:val="24"/>
-          <w:szCs w:val="24"/>
-        </w:rPr>
-      </w:pPr>
-      <w:r>
-        <w:rPr>
-          <w:rFonts w:ascii="Times New Roman" w:hAnsi="Times New Roman" w:cs="Times New Roman"/>
-          <w:sz w:val="24"/>
-          <w:szCs w:val="24"/>
-        </w:rPr>
-        <w:t xml:space="preserve"> octocat.txt                  |    1 </w:t>
-      </w:r>
-      <w:r>
-        <w:rPr>
-          <w:rFonts w:ascii="Times New Roman" w:hAnsi="Times New Roman" w:cs="Times New Roman"/>
-          <w:sz w:val="24"/>
-          <w:szCs w:val="24"/>
-        </w:rPr>
-        <w:t>-</w:t>
-      </w:r>
-      <w:r>
-        <w:rPr>
-          <w:rFonts w:ascii="Times New Roman" w:hAnsi="Times New Roman" w:cs="Times New Roman"/>
-          <w:sz w:val="24"/>
-          <w:szCs w:val="24"/>
-        </w:rPr>
-        <w:t/>
-      </w:r>
-    </w:p>
-    <w:p>
-      <w:pPr>
-        <w:rPr>
-          <w:rFonts w:ascii="Times New Roman" w:hAnsi="Times New Roman" w:cs="Times New Roman"/>
-          <w:sz w:val="24"/>
-          <w:szCs w:val="24"/>
-        </w:rPr>
-      </w:pPr>
-      <w:r>
-        <w:rPr>
-          <w:rFonts w:ascii="Times New Roman" w:hAnsi="Times New Roman" w:cs="Times New Roman"/>
-          <w:sz w:val="24"/>
-          <w:szCs w:val="24"/>
-        </w:rPr>
-        <w:t xml:space="preserve"> </w:t>
-      </w:r>
-      <w:proofErr w:type="spellStart"/>
-      <w:proofErr w:type="gramStart"/>
-      <w:r>
-        <w:rPr>
-          <w:rFonts w:ascii="Times New Roman" w:hAnsi="Times New Roman" w:cs="Times New Roman"/>
-          <w:sz w:val="24"/>
-          <w:szCs w:val="24"/>
-        </w:rPr>
-        <w:t>octofamily</w:t>
-      </w:r>
-      <w:proofErr w:type="spellEnd"/>
-      <w:r>
-        <w:rPr>
-          <w:rFonts w:ascii="Times New Roman" w:hAnsi="Times New Roman" w:cs="Times New Roman"/>
-          <w:sz w:val="24"/>
-          <w:szCs w:val="24"/>
-        </w:rPr>
-        <w:t>/baby_octocat.txt  |</w:t>
-      </w:r>
-      <w:proofErr w:type="gramEnd"/>
-      <w:r>
-        <w:rPr>
-          <w:rFonts w:ascii="Times New Roman" w:hAnsi="Times New Roman" w:cs="Times New Roman"/>
-          <w:sz w:val="24"/>
-          <w:szCs w:val="24"/>
-        </w:rPr>
-        <w:t xml:space="preserve">    1 </w:t>
-      </w:r>
-      <w:r>
-        <w:rPr>
-          <w:rFonts w:ascii="Times New Roman" w:hAnsi="Times New Roman" w:cs="Times New Roman"/>
-          <w:sz w:val="24"/>
-          <w:szCs w:val="24"/>
-        </w:rPr>
-        <w:t>-</w:t>
-      </w:r>
-      <w:r>
-        <w:rPr>
-          <w:rFonts w:ascii="Times New Roman" w:hAnsi="Times New Roman" w:cs="Times New Roman"/>
-          <w:sz w:val="24"/>
-          <w:szCs w:val="24"/>
-        </w:rPr>
-        <w:t/>
-      </w:r>
-    </w:p>
-    <w:p>
-      <w:pPr>
-        <w:rPr>
-          <w:rFonts w:ascii="Times New Roman" w:hAnsi="Times New Roman" w:cs="Times New Roman"/>
-          <w:sz w:val="24"/>
-          <w:szCs w:val="24"/>
-        </w:rPr>
-      </w:pPr>
-      <w:r>
-        <w:rPr>
-          <w:rFonts w:ascii="Times New Roman" w:hAnsi="Times New Roman" w:cs="Times New Roman"/>
-          <w:sz w:val="24"/>
-          <w:szCs w:val="24"/>
-        </w:rPr>
-        <w:t xml:space="preserve"> </w:t>
-      </w:r>
-      <w:proofErr w:type="spellStart"/>
-      <w:r>
-        <w:rPr>
-          <w:rFonts w:ascii="Times New Roman" w:hAnsi="Times New Roman" w:cs="Times New Roman"/>
-          <w:sz w:val="24"/>
-          <w:szCs w:val="24"/>
-        </w:rPr>
-        <w:t>octofamily</w:t>
-      </w:r>
-      <w:proofErr w:type="spellEnd"/>
-      <w:r>
-        <w:rPr>
-          <w:rFonts w:ascii="Times New Roman" w:hAnsi="Times New Roman" w:cs="Times New Roman"/>
-          <w:sz w:val="24"/>
-          <w:szCs w:val="24"/>
-        </w:rPr>
-        <w:t xml:space="preserve">/momma_octocat.txt |    1 </w:t>
-      </w:r>
-      <w:r>
-        <w:rPr>
-          <w:rFonts w:ascii="Times New Roman" w:hAnsi="Times New Roman" w:cs="Times New Roman"/>
-          <w:sz w:val="24"/>
-          <w:szCs w:val="24"/>
-        </w:rPr>
-        <w:t>-</w:t>
-      </w:r>
-      <w:r>
-        <w:rPr>
-          <w:rFonts w:ascii="Times New Roman" w:hAnsi="Times New Roman" w:cs="Times New Roman"/>
-          <w:sz w:val="24"/>
-          <w:szCs w:val="24"/>
-        </w:rPr>
-        <w:t/>
-      </w:r>
-    </w:p>
-    <w:p>
-      <w:pPr>
-        <w:rPr>
-          <w:rFonts w:ascii="Times New Roman" w:hAnsi="Times New Roman" w:cs="Times New Roman"/>
-          <w:sz w:val="24"/>
-          <w:szCs w:val="24"/>
-        </w:rPr>
-      </w:pPr>
-      <w:r>
-        <w:rPr>
-          <w:rFonts w:ascii="Times New Roman" w:hAnsi="Times New Roman" w:cs="Times New Roman"/>
-          <w:sz w:val="24"/>
-          <w:szCs w:val="24"/>
-        </w:rPr>
-        <w:t xml:space="preserve"> red_octocat.txt              |    1 </w:t>
-      </w:r>
-      <w:r>
-        <w:rPr>
-          <w:rFonts w:ascii="Times New Roman" w:hAnsi="Times New Roman" w:cs="Times New Roman"/>
-          <w:sz w:val="24"/>
-          <w:szCs w:val="24"/>
-        </w:rPr>
-        <w:t>-</w:t>
-      </w:r>
-      <w:r>
-        <w:rPr>
-          <w:rFonts w:ascii="Times New Roman" w:hAnsi="Times New Roman" w:cs="Times New Roman"/>
-          <w:sz w:val="24"/>
-          <w:szCs w:val="24"/>
-        </w:rPr>
-        <w:t/>
-      </w:r>
-    </w:p>
-    <w:p>
-      <w:pPr>
-        <w:rPr>
-          <w:rFonts w:ascii="Times New Roman" w:hAnsi="Times New Roman" w:cs="Times New Roman"/>
-          <w:sz w:val="24"/>
-          <w:szCs w:val="24"/>
-        </w:rPr>
-      </w:pPr>
-      <w:r>
-        <w:rPr>
-          <w:rFonts w:ascii="Times New Roman" w:hAnsi="Times New Roman" w:cs="Times New Roman"/>
-          <w:sz w:val="24"/>
-          <w:szCs w:val="24"/>
-        </w:rPr>
-        <w:t xml:space="preserve"> 5 files changed, 5 </w:t>
-      </w:r>
-      <w:proofErr w:type="gramStart"/>
-      <w:r>
-        <w:rPr>
-          <w:rFonts w:ascii="Times New Roman" w:hAnsi="Times New Roman" w:cs="Times New Roman"/>
-          <w:sz w:val="24"/>
-          <w:szCs w:val="24"/>
-        </w:rPr>
-        <w:t>deletions(</w:t>
-      </w:r>
-      <w:proofErr w:type="gramEnd"/>
-      <w:r>
-        <w:rPr>
-          <w:rFonts w:ascii="Times New Roman" w:hAnsi="Times New Roman" w:cs="Times New Roman"/>
-          <w:sz w:val="24"/>
-          <w:szCs w:val="24"/>
-        </w:rPr>
-        <w:t>-)</w:t>
+        <w:t xml:space="preserve"> blue_octocat.txt             |    1 -</w:t>
+      </w:r>
+    </w:p>
+    <w:p>
+      <w:pPr>
+        <w:rPr>
+          <w:rFonts w:ascii="Times New Roman" w:hAnsi="Times New Roman" w:cs="Times New Roman"/>
+          <w:sz w:val="24"/>
+          <w:szCs w:val="24"/>
+        </w:rPr>
+      </w:pPr>
+      <w:r>
+        <w:rPr>
+          <w:rFonts w:ascii="Times New Roman" w:hAnsi="Times New Roman" w:cs="Times New Roman"/>
+          <w:sz w:val="24"/>
+          <w:szCs w:val="24"/>
+        </w:rPr>
+        <w:t xml:space="preserve"> octocat.txt                  |    1 -</w:t>
+      </w:r>
+    </w:p>
+    <w:p>
+      <w:pPr>
+        <w:rPr>
+          <w:rFonts w:ascii="Times New Roman" w:hAnsi="Times New Roman" w:cs="Times New Roman"/>
+          <w:sz w:val="24"/>
+          <w:szCs w:val="24"/>
+        </w:rPr>
+      </w:pPr>
+      <w:r>
+        <w:rPr>
+          <w:rFonts w:ascii="Times New Roman" w:hAnsi="Times New Roman" w:cs="Times New Roman"/>
+          <w:sz w:val="24"/>
+          <w:szCs w:val="24"/>
+        </w:rPr>
+        <w:t xml:space="preserve"> octofamily/baby_octocat.txt  |    1 -</w:t>
+      </w:r>
+    </w:p>
+    <w:p>
+      <w:pPr>
+        <w:rPr>
+          <w:rFonts w:ascii="Times New Roman" w:hAnsi="Times New Roman" w:cs="Times New Roman"/>
+          <w:sz w:val="24"/>
+          <w:szCs w:val="24"/>
+        </w:rPr>
+      </w:pPr>
+      <w:r>
+        <w:rPr>
+          <w:rFonts w:ascii="Times New Roman" w:hAnsi="Times New Roman" w:cs="Times New Roman"/>
+          <w:sz w:val="24"/>
+          <w:szCs w:val="24"/>
+        </w:rPr>
+        <w:t xml:space="preserve"> octofamily/momma_octocat.txt |    1 -</w:t>
+      </w:r>
+    </w:p>
+    <w:p>
+      <w:pPr>
+        <w:rPr>
+          <w:rFonts w:ascii="Times New Roman" w:hAnsi="Times New Roman" w:cs="Times New Roman"/>
+          <w:sz w:val="24"/>
+          <w:szCs w:val="24"/>
+        </w:rPr>
+      </w:pPr>
+      <w:r>
+        <w:rPr>
+          <w:rFonts w:ascii="Times New Roman" w:hAnsi="Times New Roman" w:cs="Times New Roman"/>
+          <w:sz w:val="24"/>
+          <w:szCs w:val="24"/>
+        </w:rPr>
+        <w:t xml:space="preserve"> red_octocat.txt              |    1 -</w:t>
+      </w:r>
+    </w:p>
+    <w:p>
+      <w:pPr>
+        <w:rPr>
+          <w:rFonts w:ascii="Times New Roman" w:hAnsi="Times New Roman" w:cs="Times New Roman"/>
+          <w:sz w:val="24"/>
+          <w:szCs w:val="24"/>
+        </w:rPr>
+      </w:pPr>
+      <w:r>
+        <w:rPr>
+          <w:rFonts w:ascii="Times New Roman" w:hAnsi="Times New Roman" w:cs="Times New Roman"/>
+          <w:sz w:val="24"/>
+          <w:szCs w:val="24"/>
+        </w:rPr>
+        <w:t xml:space="preserve"> 5 files changed, 5 deletions(-)</w:t>
       </w:r>
     </w:p>
     <w:p>
@@ -6041,60 +4580,24 @@
           <w:sz w:val="24"/>
           <w:szCs w:val="24"/>
         </w:rPr>
-        <w:t xml:space="preserve"> delete mode 100644 </w:t>
-      </w:r>
-      <w:proofErr w:type="spellStart"/>
-      <w:r>
-        <w:rPr>
-          <w:rFonts w:ascii="Times New Roman" w:hAnsi="Times New Roman" w:cs="Times New Roman"/>
-          <w:sz w:val="24"/>
-          <w:szCs w:val="24"/>
-        </w:rPr>
-        <w:t>octofamily</w:t>
-      </w:r>
-      <w:proofErr w:type="spellEnd"/>
-      <w:r>
-        <w:rPr>
-          <w:rFonts w:ascii="Times New Roman" w:hAnsi="Times New Roman" w:cs="Times New Roman"/>
-          <w:sz w:val="24"/>
-          <w:szCs w:val="24"/>
-        </w:rPr>
-        <w:t>/baby_octocat.txt</w:t>
-      </w:r>
-    </w:p>
-    <w:p>
-      <w:pPr>
-        <w:rPr>
-          <w:rFonts w:ascii="Times New Roman" w:hAnsi="Times New Roman" w:cs="Times New Roman"/>
-          <w:sz w:val="24"/>
-          <w:szCs w:val="24"/>
-        </w:rPr>
-      </w:pPr>
-      <w:r>
-        <w:rPr>
-          <w:rFonts w:ascii="Times New Roman" w:hAnsi="Times New Roman" w:cs="Times New Roman"/>
-          <w:sz w:val="24"/>
-          <w:szCs w:val="24"/>
-        </w:rPr>
-        <w:t xml:space="preserve"> delete mode 100644 </w:t>
-      </w:r>
-      <w:proofErr w:type="spellStart"/>
-      <w:r>
-        <w:rPr>
-          <w:rFonts w:ascii="Times New Roman" w:hAnsi="Times New Roman" w:cs="Times New Roman"/>
-          <w:sz w:val="24"/>
-          <w:szCs w:val="24"/>
-        </w:rPr>
-        <w:t>octofamily</w:t>
-      </w:r>
-      <w:proofErr w:type="spellEnd"/>
-      <w:r>
-        <w:rPr>
-          <w:rFonts w:ascii="Times New Roman" w:hAnsi="Times New Roman" w:cs="Times New Roman"/>
-          <w:sz w:val="24"/>
-          <w:szCs w:val="24"/>
-        </w:rPr>
-        <w:t>/momma_octocat.txt</w:t>
+        <w:t xml:space="preserve"> delete mode 100644 octofamily/baby_octocat.txt</w:t>
+      </w:r>
+    </w:p>
+    <w:p>
+      <w:pPr>
+        <w:rPr>
+          <w:rFonts w:ascii="Times New Roman" w:hAnsi="Times New Roman" w:cs="Times New Roman"/>
+          <w:sz w:val="24"/>
+          <w:szCs w:val="24"/>
+        </w:rPr>
+      </w:pPr>
+      <w:r>
+        <w:rPr>
+          <w:rFonts w:ascii="Times New Roman" w:hAnsi="Times New Roman" w:cs="Times New Roman"/>
+          <w:sz w:val="24"/>
+          <w:szCs w:val="24"/>
+        </w:rPr>
+        <w:t xml:space="preserve"> delete mode 100644 octofamily/momma_octocat.txt</w:t>
       </w:r>
     </w:p>
     <w:p>
@@ -6171,53 +4674,24 @@
           <w:sz w:val="24"/>
           <w:szCs w:val="24"/>
         </w:rPr>
-        <w:t xml:space="preserve">git branch -d </w:t>
-      </w:r>
-      <w:proofErr w:type="spellStart"/>
-      <w:r>
-        <w:rPr>
-          <w:rFonts w:ascii="Times New Roman" w:hAnsi="Times New Roman" w:cs="Times New Roman"/>
-          <w:b/>
-          <w:sz w:val="24"/>
-          <w:szCs w:val="24"/>
-        </w:rPr>
-        <w:t>clean_up</w:t>
-      </w:r>
-      <w:proofErr w:type="spellEnd"/>
-    </w:p>
-    <w:p>
-      <w:pPr>
-        <w:rPr>
-          <w:rFonts w:ascii="Times New Roman" w:hAnsi="Times New Roman" w:cs="Times New Roman"/>
-          <w:sz w:val="24"/>
-          <w:szCs w:val="24"/>
-        </w:rPr>
-      </w:pPr>
-      <w:r>
-        <w:rPr>
-          <w:rFonts w:ascii="Times New Roman" w:hAnsi="Times New Roman" w:cs="Times New Roman"/>
-          <w:sz w:val="24"/>
-          <w:szCs w:val="24"/>
-        </w:rPr>
-        <w:t xml:space="preserve">Deleted branch </w:t>
-      </w:r>
-      <w:proofErr w:type="spellStart"/>
-      <w:r>
-        <w:rPr>
-          <w:rFonts w:ascii="Times New Roman" w:hAnsi="Times New Roman" w:cs="Times New Roman"/>
-          <w:sz w:val="24"/>
-          <w:szCs w:val="24"/>
-        </w:rPr>
-        <w:t>clean_up</w:t>
-      </w:r>
-      <w:proofErr w:type="spellEnd"/>
-      <w:r>
-        <w:rPr>
-          <w:rFonts w:ascii="Times New Roman" w:hAnsi="Times New Roman" w:cs="Times New Roman"/>
-          <w:sz w:val="24"/>
-          <w:szCs w:val="24"/>
-        </w:rPr>
-        <w:t xml:space="preserve"> (was ec6888b).</w:t>
+        <w:t>git branch -d clean_up</w:t>
+      </w:r>
+    </w:p>
+    <w:p>
+      <w:pPr>
+        <w:rPr>
+          <w:rFonts w:ascii="Times New Roman" w:hAnsi="Times New Roman" w:cs="Times New Roman"/>
+          <w:sz w:val="24"/>
+          <w:szCs w:val="24"/>
+        </w:rPr>
+      </w:pPr>
+      <w:r>
+        <w:rPr>
+          <w:rFonts w:ascii="Times New Roman" w:hAnsi="Times New Roman" w:cs="Times New Roman"/>
+          <w:sz w:val="24"/>
+          <w:szCs w:val="24"/>
+        </w:rPr>
+        <w:t>Deleted branch clean_up (was ec6888b).</w:t>
       </w:r>
     </w:p>
     <w:p>
@@ -6305,25 +4779,7 @@
           <w:sz w:val="24"/>
           <w:szCs w:val="24"/>
         </w:rPr>
-        <w:t>3e70b0f..63ce92</w:t>
-      </w:r>
-      <w:proofErr w:type="gramStart"/>
-      <w:r>
-        <w:rPr>
-          <w:rFonts w:ascii="Times New Roman" w:hAnsi="Times New Roman" w:cs="Times New Roman"/>
-          <w:sz w:val="24"/>
-          <w:szCs w:val="24"/>
-        </w:rPr>
-        <w:t>b  master</w:t>
-      </w:r>
-      <w:proofErr w:type="gramEnd"/>
-      <w:r>
-        <w:rPr>
-          <w:rFonts w:ascii="Times New Roman" w:hAnsi="Times New Roman" w:cs="Times New Roman"/>
-          <w:sz w:val="24"/>
-          <w:szCs w:val="24"/>
-        </w:rPr>
-        <w:t xml:space="preserve"> -&gt; master</w:t>
+        <w:t>3e70b0f..63ce92b  master -&gt; master</w:t>
       </w:r>
     </w:p>
     <w:p>
@@ -6379,7 +4835,6 @@
           <w:szCs w:val="24"/>
         </w:rPr>
       </w:pPr>
-      <w:bookmarkStart w:id="0" w:name="_GoBack"/>
       <w:r>
         <w:rPr>
           <w:rFonts w:ascii="Times New Roman" w:hAnsi="Times New Roman" w:cs="Times New Roman"/>
@@ -6390,7 +4845,6 @@
         <w:t>Define the Following terms in terms of Git</w:t>
       </w:r>
     </w:p>
-    <w:bookmarkEnd w:id="0"/>
     <w:p>
       <w:pPr>
         <w:rPr>
@@ -6506,17 +4960,172 @@
           <w:sz w:val="23"/>
           <w:szCs w:val="23"/>
         </w:rPr>
-        <w:t>A repository is a folder inside which you are going to store every piece of your code</w:t>
-      </w:r>
-      <w:r>
-        <w:rPr>
-          <w:rFonts w:ascii="Georgia" w:hAnsi="Georgia"/>
-          <w:color w:val="333333"/>
-          <w:sz w:val="23"/>
-          <w:szCs w:val="23"/>
+        <w:t>A repository is a folder inside which you are going to store every piece of your code.</w:t>
+      </w:r>
+    </w:p>
+    <w:p>
+      <w:pPr>
+        <w:jc w:val="both"/>
+        <w:rPr>
+          <w:rFonts w:ascii="Times New Roman" w:hAnsi="Times New Roman" w:cs="Times New Roman"/>
+          <w:sz w:val="24"/>
+          <w:szCs w:val="24"/>
+        </w:rPr>
+      </w:pPr>
+      <w:r>
+        <w:rPr>
+          <w:rFonts w:ascii="Times New Roman" w:hAnsi="Times New Roman" w:cs="Times New Roman"/>
+          <w:b/>
+          <w:sz w:val="24"/>
+          <w:szCs w:val="24"/>
+        </w:rPr>
+        <w:t>Commit</w:t>
+      </w:r>
+      <w:r>
+        <w:rPr>
+          <w:rFonts w:ascii="Times New Roman" w:hAnsi="Times New Roman" w:cs="Times New Roman"/>
+          <w:sz w:val="24"/>
+          <w:szCs w:val="24"/>
+        </w:rPr>
+        <w:t xml:space="preserve">: </w:t>
+      </w:r>
+      <w:r>
+        <w:rPr>
+          <w:rFonts w:ascii="Times New Roman" w:hAnsi="Times New Roman" w:cs="Times New Roman"/>
+          <w:sz w:val="24"/>
+          <w:szCs w:val="24"/>
+        </w:rPr>
+        <w:t>The "commit" operation enables you to record changes that were made to a file or directory in the Git history.</w:t>
+      </w:r>
+    </w:p>
+    <w:p>
+      <w:pPr>
+        <w:jc w:val="both"/>
+        <w:rPr>
+          <w:rFonts w:ascii="Times New Roman" w:hAnsi="Times New Roman" w:cs="Times New Roman"/>
+          <w:sz w:val="24"/>
+          <w:szCs w:val="24"/>
+        </w:rPr>
+      </w:pPr>
+      <w:r>
+        <w:rPr>
+          <w:rFonts w:ascii="Times New Roman" w:hAnsi="Times New Roman" w:cs="Times New Roman"/>
+          <w:b/>
+          <w:sz w:val="24"/>
+          <w:szCs w:val="24"/>
+        </w:rPr>
+        <w:t>Push:</w:t>
+      </w:r>
+      <w:r>
+        <w:rPr>
+          <w:rFonts w:ascii="Times New Roman" w:hAnsi="Times New Roman" w:cs="Times New Roman"/>
+          <w:b/>
+          <w:sz w:val="24"/>
+          <w:szCs w:val="24"/>
+        </w:rPr>
+        <w:t xml:space="preserve"> </w:t>
+      </w:r>
+      <w:r>
+        <w:rPr>
+          <w:rFonts w:ascii="Times New Roman" w:hAnsi="Times New Roman" w:cs="Times New Roman"/>
+          <w:sz w:val="24"/>
+          <w:szCs w:val="24"/>
+        </w:rPr>
+        <w:t xml:space="preserve"> </w:t>
+      </w:r>
+      <w:r>
+        <w:rPr>
+          <w:rFonts w:ascii="Times New Roman" w:hAnsi="Times New Roman" w:cs="Times New Roman"/>
+          <w:sz w:val="24"/>
+          <w:szCs w:val="24"/>
+        </w:rPr>
+        <w:t xml:space="preserve">To start sharing our </w:t>
+      </w:r>
+      <w:r>
+        <w:rPr>
+          <w:rFonts w:ascii="Times New Roman" w:hAnsi="Times New Roman" w:cs="Times New Roman"/>
+          <w:sz w:val="24"/>
+          <w:szCs w:val="24"/>
+        </w:rPr>
+        <w:t xml:space="preserve">file </w:t>
+      </w:r>
+      <w:r>
+        <w:rPr>
+          <w:rFonts w:ascii="Times New Roman" w:hAnsi="Times New Roman" w:cs="Times New Roman"/>
+          <w:sz w:val="24"/>
+          <w:szCs w:val="24"/>
+        </w:rPr>
+        <w:t>changes with others, we have to push them to a remote repository using the "push" command. This will cause the remote repository to update and synchronize with our local repository.</w:t>
+      </w:r>
+    </w:p>
+    <w:p>
+      <w:pPr>
+        <w:jc w:val="both"/>
+        <w:rPr>
+          <w:bCs/>
+        </w:rPr>
+      </w:pPr>
+      <w:r>
+        <w:rPr>
+          <w:rFonts w:ascii="Times New Roman" w:hAnsi="Times New Roman" w:cs="Times New Roman"/>
+          <w:b/>
+          <w:bCs/>
+          <w:sz w:val="24"/>
+          <w:szCs w:val="24"/>
+        </w:rPr>
+        <w:t xml:space="preserve">Pull: </w:t>
+      </w:r>
+      <w:r>
+        <w:rPr>
+          <w:rFonts w:ascii="Times New Roman" w:hAnsi="Times New Roman" w:cs="Times New Roman"/>
+          <w:bCs/>
+          <w:sz w:val="24"/>
+          <w:szCs w:val="24"/>
+        </w:rPr>
+        <w:t>We</w:t>
+      </w:r>
+      <w:r>
+        <w:rPr>
+          <w:rFonts w:ascii="Times New Roman" w:hAnsi="Times New Roman" w:cs="Times New Roman"/>
+          <w:b/>
+          <w:bCs/>
+          <w:sz w:val="24"/>
+          <w:szCs w:val="24"/>
+        </w:rPr>
+        <w:t xml:space="preserve"> </w:t>
+      </w:r>
+      <w:r>
+        <w:rPr>
+          <w:rFonts w:ascii="Times New Roman" w:hAnsi="Times New Roman" w:cs="Times New Roman"/>
+          <w:bCs/>
+          <w:sz w:val="24"/>
+          <w:szCs w:val="24"/>
+        </w:rPr>
+        <w:t>do a "pull" operation to pull the changes from the remote repository onto your local repository</w:t>
+      </w:r>
+      <w:r>
+        <w:rPr>
+          <w:rFonts w:ascii="Times New Roman" w:hAnsi="Times New Roman" w:cs="Times New Roman"/>
+          <w:bCs/>
         </w:rPr>
         <w:t>.</w:t>
       </w:r>
+      <w:r>
+        <w:rPr>
+          <w:rFonts w:ascii="Times New Roman" w:hAnsi="Times New Roman" w:cs="Times New Roman"/>
+          <w:bCs/>
+        </w:rPr>
+        <w:t xml:space="preserve"> </w:t>
+      </w:r>
+      <w:r>
+        <w:rPr>
+          <w:rFonts w:ascii="Times New Roman" w:hAnsi="Times New Roman" w:cs="Times New Roman"/>
+          <w:bCs/>
+          <w:sz w:val="24"/>
+          <w:szCs w:val="24"/>
+        </w:rPr>
+        <w:t>When pull is executed, the latest revision history is downloaded from the remote repository and imported to your local repository.</w:t>
+      </w:r>
     </w:p>
     <w:p>
       <w:pPr>
@@ -6534,23 +5143,39 @@
           <w:sz w:val="24"/>
           <w:szCs w:val="24"/>
         </w:rPr>
-        <w:t>Commit</w:t>
-      </w:r>
-      <w:r>
-        <w:rPr>
-          <w:rFonts w:ascii="Times New Roman" w:hAnsi="Times New Roman" w:cs="Times New Roman"/>
-          <w:sz w:val="24"/>
-          <w:szCs w:val="24"/>
-        </w:rPr>
-        <w:t xml:space="preserve">: </w:t>
-      </w:r>
-      <w:r>
-        <w:rPr>
-          <w:rFonts w:ascii="Times New Roman" w:hAnsi="Times New Roman" w:cs="Times New Roman"/>
-          <w:sz w:val="24"/>
-          <w:szCs w:val="24"/>
-        </w:rPr>
-        <w:t>The "commit" operation enables you to record changes that were made to a file or directory in the Git history.</w:t>
+        <w:t>Branch:</w:t>
+      </w:r>
+      <w:r>
+        <w:rPr>
+          <w:rFonts w:ascii="Times New Roman" w:hAnsi="Times New Roman" w:cs="Times New Roman"/>
+          <w:sz w:val="24"/>
+          <w:szCs w:val="24"/>
+        </w:rPr>
+        <w:t xml:space="preserve"> </w:t>
+      </w:r>
+      <w:r>
+        <w:rPr>
+          <w:rFonts w:ascii="Times New Roman" w:hAnsi="Times New Roman" w:cs="Times New Roman"/>
+          <w:sz w:val="24"/>
+          <w:szCs w:val="24"/>
+        </w:rPr>
+        <w:t>Branch is essentially an inde</w:t>
+      </w:r>
+      <w:r>
+        <w:rPr>
+          <w:rFonts w:ascii="Times New Roman" w:hAnsi="Times New Roman" w:cs="Times New Roman"/>
+          <w:sz w:val="24"/>
+          <w:szCs w:val="24"/>
+        </w:rPr>
+        <w:t xml:space="preserve">pendent line of development. We </w:t>
+      </w:r>
+      <w:r>
+        <w:rPr>
+          <w:rFonts w:ascii="Times New Roman" w:hAnsi="Times New Roman" w:cs="Times New Roman"/>
+          <w:sz w:val="24"/>
+          <w:szCs w:val="24"/>
+        </w:rPr>
+        <w:t>can take advantage of branch when working on new features or bug fixes as it helps to isolate your work from that of other team members.</w:t>
       </w:r>
     </w:p>
     <w:p>
@@ -6569,7 +5194,7 @@
           <w:sz w:val="24"/>
           <w:szCs w:val="24"/>
         </w:rPr>
-        <w:t>Push:</w:t>
+        <w:t>Clone:</w:t>
       </w:r>
       <w:r>
         <w:rPr>
@@ -6586,119 +5211,59 @@
           <w:sz w:val="24"/>
           <w:szCs w:val="24"/>
         </w:rPr>
-        <w:t xml:space="preserve"> </w:t>
-      </w:r>
-      <w:r>
-        <w:rPr>
-          <w:rFonts w:ascii="Times New Roman" w:hAnsi="Times New Roman" w:cs="Times New Roman"/>
-          <w:sz w:val="24"/>
-          <w:szCs w:val="24"/>
-        </w:rPr>
-        <w:t xml:space="preserve">To start sharing our </w:t>
-      </w:r>
-      <w:r>
-        <w:rPr>
-          <w:rFonts w:ascii="Times New Roman" w:hAnsi="Times New Roman" w:cs="Times New Roman"/>
-          <w:sz w:val="24"/>
-          <w:szCs w:val="24"/>
-        </w:rPr>
-        <w:t xml:space="preserve">file </w:t>
-      </w:r>
-      <w:r>
-        <w:rPr>
-          <w:rFonts w:ascii="Times New Roman" w:hAnsi="Times New Roman" w:cs="Times New Roman"/>
-          <w:sz w:val="24"/>
-          <w:szCs w:val="24"/>
-        </w:rPr>
-        <w:t xml:space="preserve">changes with others, we </w:t>
-      </w:r>
-      <w:proofErr w:type="gramStart"/>
-      <w:r>
-        <w:rPr>
-          <w:rFonts w:ascii="Times New Roman" w:hAnsi="Times New Roman" w:cs="Times New Roman"/>
-          <w:sz w:val="24"/>
-          <w:szCs w:val="24"/>
-        </w:rPr>
-        <w:t>have to</w:t>
-      </w:r>
-      <w:proofErr w:type="gramEnd"/>
-      <w:r>
-        <w:rPr>
-          <w:rFonts w:ascii="Times New Roman" w:hAnsi="Times New Roman" w:cs="Times New Roman"/>
-          <w:sz w:val="24"/>
-          <w:szCs w:val="24"/>
-        </w:rPr>
-        <w:t xml:space="preserve"> push them to a remote repository using the "push" command. This will cause the remote repository to update and synchronize with our local repository.</w:t>
+        <w:t>Use the "clone" comm</w:t>
+      </w:r>
+      <w:r>
+        <w:rPr>
+          <w:rFonts w:ascii="Times New Roman" w:hAnsi="Times New Roman" w:cs="Times New Roman"/>
+          <w:sz w:val="24"/>
+          <w:szCs w:val="24"/>
+        </w:rPr>
+        <w:t xml:space="preserve">and to copy a remote repository. </w:t>
+      </w:r>
+      <w:r>
+        <w:rPr>
+          <w:rFonts w:ascii="Times New Roman" w:hAnsi="Times New Roman" w:cs="Times New Roman"/>
+          <w:sz w:val="24"/>
+          <w:szCs w:val="24"/>
+        </w:rPr>
+        <w:t>By default, the "clone" command would automatically set up a local master branch that tracks the remote master branch that was cloned from.</w:t>
       </w:r>
     </w:p>
     <w:p>
       <w:pPr>
         <w:jc w:val="both"/>
         <w:rPr>
-          <w:bCs/>
-        </w:rPr>
-      </w:pPr>
-      <w:r>
-        <w:rPr>
-          <w:rFonts w:ascii="Times New Roman" w:hAnsi="Times New Roman" w:cs="Times New Roman"/>
-          <w:b/>
-          <w:bCs/>
-          <w:sz w:val="24"/>
-          <w:szCs w:val="24"/>
-        </w:rPr>
-        <w:t xml:space="preserve">Pull: </w:t>
-      </w:r>
-      <w:r>
-        <w:rPr>
-          <w:rFonts w:ascii="Times New Roman" w:hAnsi="Times New Roman" w:cs="Times New Roman"/>
-          <w:bCs/>
-          <w:sz w:val="24"/>
-          <w:szCs w:val="24"/>
-        </w:rPr>
-        <w:t>We</w:t>
-      </w:r>
-      <w:r>
-        <w:rPr>
-          <w:rFonts w:ascii="Times New Roman" w:hAnsi="Times New Roman" w:cs="Times New Roman"/>
-          <w:b/>
-          <w:bCs/>
-          <w:sz w:val="24"/>
-          <w:szCs w:val="24"/>
-        </w:rPr>
-        <w:t xml:space="preserve"> </w:t>
-      </w:r>
-      <w:r>
-        <w:rPr>
-          <w:rFonts w:ascii="Times New Roman" w:hAnsi="Times New Roman" w:cs="Times New Roman"/>
-          <w:bCs/>
-          <w:sz w:val="24"/>
-          <w:szCs w:val="24"/>
-        </w:rPr>
-        <w:t>do a "pull" operation to pull the changes from the remote repository onto your local repository</w:t>
-      </w:r>
-      <w:r>
-        <w:rPr>
-          <w:rFonts w:ascii="Times New Roman" w:hAnsi="Times New Roman" w:cs="Times New Roman"/>
-          <w:bCs/>
+          <w:rFonts w:ascii="Times New Roman" w:hAnsi="Times New Roman" w:cs="Times New Roman"/>
+          <w:sz w:val="24"/>
+          <w:szCs w:val="24"/>
+        </w:rPr>
+      </w:pPr>
+      <w:r>
+        <w:rPr>
+          <w:rFonts w:ascii="Times New Roman" w:hAnsi="Times New Roman" w:cs="Times New Roman"/>
+          <w:b/>
+          <w:sz w:val="24"/>
+          <w:szCs w:val="24"/>
+        </w:rPr>
+        <w:t xml:space="preserve">Merge: </w:t>
+      </w:r>
+      <w:r>
+        <w:rPr>
+          <w:rFonts w:ascii="Times New Roman" w:hAnsi="Times New Roman" w:cs="Times New Roman"/>
+          <w:sz w:val="24"/>
+          <w:szCs w:val="24"/>
+        </w:rPr>
+        <w:t>Join two or more development histories together</w:t>
+      </w:r>
+      <w:r>
+        <w:rPr>
+          <w:rFonts w:ascii="Times New Roman" w:hAnsi="Times New Roman" w:cs="Times New Roman"/>
+          <w:sz w:val="24"/>
+          <w:szCs w:val="24"/>
         </w:rPr>
         <w:t>.</w:t>
       </w:r>
-      <w:r>
-        <w:rPr>
-          <w:rFonts w:ascii="Times New Roman" w:hAnsi="Times New Roman" w:cs="Times New Roman"/>
-          <w:bCs/>
-        </w:rPr>
-        <w:t xml:space="preserve"> </w:t>
-      </w:r>
-      <w:r>
-        <w:rPr>
-          <w:rFonts w:ascii="Times New Roman" w:hAnsi="Times New Roman" w:cs="Times New Roman"/>
-          <w:bCs/>
-          <w:sz w:val="24"/>
-          <w:szCs w:val="24"/>
-        </w:rPr>
-        <w:t>When pull is executed, the latest revision history is downloaded from the remote repository and imported to your local repository.</w:t>
-      </w:r>
     </w:p>
     <w:p>
       <w:pPr>
@@ -6716,39 +5281,23 @@
           <w:sz w:val="24"/>
           <w:szCs w:val="24"/>
         </w:rPr>
-        <w:t>Branch:</w:t>
-      </w:r>
-      <w:r>
-        <w:rPr>
-          <w:rFonts w:ascii="Times New Roman" w:hAnsi="Times New Roman" w:cs="Times New Roman"/>
-          <w:sz w:val="24"/>
-          <w:szCs w:val="24"/>
-        </w:rPr>
-        <w:t xml:space="preserve"> </w:t>
-      </w:r>
-      <w:r>
-        <w:rPr>
-          <w:rFonts w:ascii="Times New Roman" w:hAnsi="Times New Roman" w:cs="Times New Roman"/>
-          <w:sz w:val="24"/>
-          <w:szCs w:val="24"/>
-        </w:rPr>
-        <w:t>Branch is essentially an inde</w:t>
-      </w:r>
-      <w:r>
-        <w:rPr>
-          <w:rFonts w:ascii="Times New Roman" w:hAnsi="Times New Roman" w:cs="Times New Roman"/>
-          <w:sz w:val="24"/>
-          <w:szCs w:val="24"/>
-        </w:rPr>
-        <w:t xml:space="preserve">pendent line of development. We </w:t>
-      </w:r>
-      <w:r>
-        <w:rPr>
-          <w:rFonts w:ascii="Times New Roman" w:hAnsi="Times New Roman" w:cs="Times New Roman"/>
-          <w:sz w:val="24"/>
-          <w:szCs w:val="24"/>
-        </w:rPr>
-        <w:t>can take advantage of branch when working on new features or bug fixes as it helps to isolate your work from that of other team members.</w:t>
+        <w:t xml:space="preserve">Fork: </w:t>
+      </w:r>
+      <w:r>
+        <w:rPr>
+          <w:rFonts w:ascii="Times New Roman" w:hAnsi="Times New Roman" w:cs="Times New Roman"/>
+          <w:sz w:val="24"/>
+          <w:szCs w:val="24"/>
+        </w:rPr>
+        <w:t xml:space="preserve">Fork </w:t>
+      </w:r>
+      <w:r>
+        <w:rPr>
+          <w:rFonts w:ascii="Times New Roman" w:hAnsi="Times New Roman" w:cs="Times New Roman"/>
+          <w:sz w:val="24"/>
+          <w:szCs w:val="24"/>
+        </w:rPr>
+        <w:t>is a copy of a repository. Forking a repository allows you to freely experiment with changes without affecting the original project.</w:t>
       </w:r>
     </w:p>
     <w:p>
@@ -6756,129 +5305,6 @@
         <w:jc w:val="both"/>
         <w:rPr>
           <w:rFonts w:ascii="Times New Roman" w:hAnsi="Times New Roman" w:cs="Times New Roman"/>
-          <w:sz w:val="24"/>
-          <w:szCs w:val="24"/>
-        </w:rPr>
-      </w:pPr>
-      <w:r>
-        <w:rPr>
-          <w:rFonts w:ascii="Times New Roman" w:hAnsi="Times New Roman" w:cs="Times New Roman"/>
-          <w:b/>
-          <w:sz w:val="24"/>
-          <w:szCs w:val="24"/>
-        </w:rPr>
-        <w:t>Clone:</w:t>
-      </w:r>
-      <w:r>
-        <w:rPr>
-          <w:rFonts w:ascii="Times New Roman" w:hAnsi="Times New Roman" w:cs="Times New Roman"/>
-          <w:b/>
-          <w:sz w:val="24"/>
-          <w:szCs w:val="24"/>
-        </w:rPr>
-        <w:t xml:space="preserve"> </w:t>
-      </w:r>
-      <w:r>
-        <w:rPr>
-          <w:rFonts w:ascii="Times New Roman" w:hAnsi="Times New Roman" w:cs="Times New Roman"/>
-          <w:sz w:val="24"/>
-          <w:szCs w:val="24"/>
-        </w:rPr>
-        <w:t>Use the "clone" comm</w:t>
-      </w:r>
-      <w:r>
-        <w:rPr>
-          <w:rFonts w:ascii="Times New Roman" w:hAnsi="Times New Roman" w:cs="Times New Roman"/>
-          <w:sz w:val="24"/>
-          <w:szCs w:val="24"/>
-        </w:rPr>
-        <w:t xml:space="preserve">and to copy a remote repository. </w:t>
-      </w:r>
-      <w:r>
-        <w:rPr>
-          <w:rFonts w:ascii="Times New Roman" w:hAnsi="Times New Roman" w:cs="Times New Roman"/>
-          <w:sz w:val="24"/>
-          <w:szCs w:val="24"/>
-        </w:rPr>
-        <w:t>By default, the "clone" command would automatically set up a local master branch that tracks the remote master branch that was cloned from.</w:t>
-      </w:r>
-    </w:p>
-    <w:p>
-      <w:pPr>
-        <w:jc w:val="both"/>
-        <w:rPr>
-          <w:rFonts w:ascii="Times New Roman" w:hAnsi="Times New Roman" w:cs="Times New Roman"/>
-          <w:sz w:val="24"/>
-          <w:szCs w:val="24"/>
-        </w:rPr>
-      </w:pPr>
-      <w:r>
-        <w:rPr>
-          <w:rFonts w:ascii="Times New Roman" w:hAnsi="Times New Roman" w:cs="Times New Roman"/>
-          <w:b/>
-          <w:sz w:val="24"/>
-          <w:szCs w:val="24"/>
-        </w:rPr>
-        <w:t xml:space="preserve">Merge: </w:t>
-      </w:r>
-      <w:r>
-        <w:rPr>
-          <w:rFonts w:ascii="Times New Roman" w:hAnsi="Times New Roman" w:cs="Times New Roman"/>
-          <w:sz w:val="24"/>
-          <w:szCs w:val="24"/>
-        </w:rPr>
-        <w:t>Join two or more development histories together</w:t>
-      </w:r>
-      <w:r>
-        <w:rPr>
-          <w:rFonts w:ascii="Times New Roman" w:hAnsi="Times New Roman" w:cs="Times New Roman"/>
-          <w:sz w:val="24"/>
-          <w:szCs w:val="24"/>
-        </w:rPr>
-        <w:t>.</w:t>
-      </w:r>
-    </w:p>
-    <w:p>
-      <w:pPr>
-        <w:jc w:val="both"/>
-        <w:rPr>
-          <w:rFonts w:ascii="Times New Roman" w:hAnsi="Times New Roman" w:cs="Times New Roman"/>
-          <w:sz w:val="24"/>
-          <w:szCs w:val="24"/>
-        </w:rPr>
-      </w:pPr>
-      <w:r>
-        <w:rPr>
-          <w:rFonts w:ascii="Times New Roman" w:hAnsi="Times New Roman" w:cs="Times New Roman"/>
-          <w:b/>
-          <w:sz w:val="24"/>
-          <w:szCs w:val="24"/>
-        </w:rPr>
-        <w:t xml:space="preserve">Fork: </w:t>
-      </w:r>
-      <w:r>
-        <w:rPr>
-          <w:rFonts w:ascii="Times New Roman" w:hAnsi="Times New Roman" w:cs="Times New Roman"/>
-          <w:sz w:val="24"/>
-          <w:szCs w:val="24"/>
-        </w:rPr>
-        <w:t xml:space="preserve">Fork </w:t>
-      </w:r>
-      <w:r>
-        <w:rPr>
-          <w:rFonts w:ascii="Times New Roman" w:hAnsi="Times New Roman" w:cs="Times New Roman"/>
-          <w:sz w:val="24"/>
-          <w:szCs w:val="24"/>
-        </w:rPr>
-        <w:t>is a copy of a repository. Forking a repository allows you to freely experiment with changes without affecting the original project.</w:t>
-      </w:r>
-    </w:p>
-    <w:p>
-      <w:pPr>
-        <w:jc w:val="both"/>
-        <w:rPr>
-          <w:rFonts w:ascii="Times New Roman" w:hAnsi="Times New Roman" w:cs="Times New Roman"/>
-          <w:b/>
           <w:sz w:val="24"/>
           <w:szCs w:val="24"/>
         </w:rPr>
@@ -6968,6 +5394,62 @@
         </w:rPr>
         <w:t> is sent, interested parties can review the set of changes, discuss potential modifications, and even push follow-up commits if necessary.</w:t>
       </w:r>
+    </w:p>
+    <w:p>
+      <w:pPr>
+        <w:jc w:val="both"/>
+        <w:rPr>
+          <w:rFonts w:ascii="Times New Roman" w:hAnsi="Times New Roman" w:cs="Times New Roman"/>
+          <w:sz w:val="24"/>
+          <w:szCs w:val="24"/>
+        </w:rPr>
+      </w:pPr>
+    </w:p>
+    <w:p>
+      <w:pPr>
+        <w:jc w:val="both"/>
+        <w:rPr>
+          <w:rFonts w:ascii="Times New Roman" w:hAnsi="Times New Roman" w:cs="Times New Roman"/>
+          <w:sz w:val="24"/>
+          <w:szCs w:val="24"/>
+        </w:rPr>
+      </w:pPr>
+      <w:r>
+        <w:rPr>
+          <w:rFonts w:ascii="Times New Roman" w:hAnsi="Times New Roman" w:cs="Times New Roman"/>
+          <w:b/>
+          <w:sz w:val="24"/>
+          <w:szCs w:val="24"/>
+        </w:rPr>
+        <w:t>Part 7:</w:t>
+      </w:r>
+      <w:r>
+        <w:rPr>
+          <w:rFonts w:ascii="Times New Roman" w:hAnsi="Times New Roman" w:cs="Times New Roman"/>
+          <w:b/>
+          <w:sz w:val="24"/>
+          <w:szCs w:val="24"/>
+        </w:rPr>
+        <w:t xml:space="preserve"> </w:t>
+      </w:r>
+      <w:r>
+        <w:rPr>
+          <w:rFonts w:ascii="Times New Roman" w:hAnsi="Times New Roman" w:cs="Times New Roman"/>
+          <w:sz w:val="24"/>
+          <w:szCs w:val="24"/>
+        </w:rPr>
+        <w:t>I edited the document by using propose file change and then updated the com</w:t>
+      </w:r>
+      <w:r>
+        <w:rPr>
+          <w:rFonts w:ascii="Times New Roman" w:hAnsi="Times New Roman" w:cs="Times New Roman"/>
+          <w:sz w:val="24"/>
+          <w:szCs w:val="24"/>
+        </w:rPr>
+        <w:t>ments with name, date, and time. Afterwards, pull request.</w:t>
+      </w:r>
+      <w:bookmarkStart w:id="0" w:name="_GoBack"/>
+      <w:bookmarkEnd w:id="0"/>
     </w:p>
     <w:sectPr>
       <w:pgSz w:w="12240" w:h="15840"/>
@@ -7805,6 +6287,7 @@
   <w:style w:type="character" w:default="1" w:styleId="DefaultParagraphFont">
     <w:name w:val="Default Paragraph Font"/>
     <w:uiPriority w:val="1"/>
+    <w:semiHidden/>
     <w:unhideWhenUsed/>
   </w:style>
   <w:style w:type="table" w:default="1" w:styleId="TableNormal">

</xml_diff>

<commit_message>
Updated the description of Part 7
</commit_message>
<xml_diff>
--- a/HanamaraddiRoshanGitTutorial-09-20-2017.docx
+++ b/HanamaraddiRoshanGitTutorial-09-20-2017.docx
@@ -235,8 +235,19 @@
           <w:szCs w:val="24"/>
           <w:shd w:val="clear" w:color="auto" w:fill="FFFFFF"/>
         </w:rPr>
-        <w:t>Chris Wanstrath</w:t>
-      </w:r>
+        <w:t xml:space="preserve">Chris </w:t>
+      </w:r>
+      <w:proofErr w:type="spellStart"/>
+      <w:r>
+        <w:rPr>
+          <w:rFonts w:ascii="Times New Roman" w:hAnsi="Times New Roman" w:cs="Times New Roman"/>
+          <w:sz w:val="24"/>
+          <w:szCs w:val="24"/>
+          <w:shd w:val="clear" w:color="auto" w:fill="FFFFFF"/>
+        </w:rPr>
+        <w:t>Wanstrath</w:t>
+      </w:r>
+      <w:proofErr w:type="spellEnd"/>
       <w:r>
         <w:rPr>
           <w:rFonts w:ascii="Times New Roman" w:hAnsi="Times New Roman" w:cs="Times New Roman"/>
@@ -320,8 +331,18 @@
           <w:sz w:val="24"/>
           <w:szCs w:val="24"/>
         </w:rPr>
-        <w:t>Kiln/DevHub</w:t>
-      </w:r>
+        <w:t>Kiln/</w:t>
+      </w:r>
+      <w:proofErr w:type="spellStart"/>
+      <w:r>
+        <w:rPr>
+          <w:rFonts w:ascii="Times New Roman" w:hAnsi="Times New Roman" w:cs="Times New Roman"/>
+          <w:sz w:val="24"/>
+          <w:szCs w:val="24"/>
+        </w:rPr>
+        <w:t>DevHub</w:t>
+      </w:r>
+      <w:proofErr w:type="spellEnd"/>
     </w:p>
     <w:p>
       <w:pPr>
@@ -358,6 +379,7 @@
           <w:szCs w:val="24"/>
         </w:rPr>
       </w:pPr>
+      <w:proofErr w:type="spellStart"/>
       <w:r>
         <w:rPr>
           <w:rFonts w:ascii="Times New Roman" w:hAnsi="Times New Roman" w:cs="Times New Roman"/>
@@ -366,6 +388,7 @@
         </w:rPr>
         <w:t>SourceForge</w:t>
       </w:r>
+      <w:proofErr w:type="spellEnd"/>
     </w:p>
     <w:p>
       <w:pPr>
@@ -408,8 +431,18 @@
           <w:sz w:val="24"/>
           <w:szCs w:val="24"/>
         </w:rPr>
-        <w:t>AWS CodeCommit</w:t>
-      </w:r>
+        <w:t xml:space="preserve">AWS </w:t>
+      </w:r>
+      <w:proofErr w:type="spellStart"/>
+      <w:r>
+        <w:rPr>
+          <w:rFonts w:ascii="Times New Roman" w:hAnsi="Times New Roman" w:cs="Times New Roman"/>
+          <w:sz w:val="24"/>
+          <w:szCs w:val="24"/>
+        </w:rPr>
+        <w:t>CodeCommit</w:t>
+      </w:r>
+      <w:proofErr w:type="spellEnd"/>
     </w:p>
     <w:p>
       <w:pPr>
@@ -424,6 +457,7 @@
           <w:szCs w:val="24"/>
         </w:rPr>
       </w:pPr>
+      <w:proofErr w:type="spellStart"/>
       <w:r>
         <w:rPr>
           <w:rFonts w:ascii="Times New Roman" w:hAnsi="Times New Roman" w:cs="Times New Roman"/>
@@ -432,6 +466,7 @@
         </w:rPr>
         <w:t>GitKraken</w:t>
       </w:r>
+      <w:proofErr w:type="spellEnd"/>
     </w:p>
     <w:p>
       <w:pPr>
@@ -468,6 +503,7 @@
           <w:szCs w:val="24"/>
         </w:rPr>
       </w:pPr>
+      <w:proofErr w:type="spellStart"/>
       <w:r>
         <w:rPr>
           <w:rFonts w:ascii="Times New Roman" w:hAnsi="Times New Roman" w:cs="Times New Roman"/>
@@ -476,6 +512,7 @@
         </w:rPr>
         <w:t>Codeplane</w:t>
       </w:r>
+      <w:proofErr w:type="spellEnd"/>
     </w:p>
     <w:p>
       <w:pPr>
@@ -490,6 +527,7 @@
           <w:szCs w:val="24"/>
         </w:rPr>
       </w:pPr>
+      <w:proofErr w:type="spellStart"/>
       <w:r>
         <w:rPr>
           <w:rFonts w:ascii="Times New Roman" w:hAnsi="Times New Roman" w:cs="Times New Roman"/>
@@ -498,6 +536,7 @@
         </w:rPr>
         <w:t>CodePlex</w:t>
       </w:r>
+      <w:proofErr w:type="spellEnd"/>
     </w:p>
     <w:p>
       <w:pPr>
@@ -759,8 +798,19 @@
           <w:sz w:val="24"/>
           <w:szCs w:val="24"/>
         </w:rPr>
-        <w:t>git init</w:t>
-      </w:r>
+        <w:t xml:space="preserve">git </w:t>
+      </w:r>
+      <w:proofErr w:type="spellStart"/>
+      <w:r>
+        <w:rPr>
+          <w:rFonts w:ascii="Times New Roman" w:hAnsi="Times New Roman" w:cs="Times New Roman"/>
+          <w:b/>
+          <w:sz w:val="24"/>
+          <w:szCs w:val="24"/>
+        </w:rPr>
+        <w:t>init</w:t>
+      </w:r>
+      <w:proofErr w:type="spellEnd"/>
     </w:p>
     <w:p>
       <w:pPr>
@@ -793,7 +843,25 @@
           <w:sz w:val="24"/>
           <w:szCs w:val="24"/>
         </w:rPr>
-        <w:t>Initialized empty Git repository in /.git/</w:t>
+        <w:t xml:space="preserve">Initialized empty Git repository in </w:t>
+      </w:r>
+      <w:proofErr w:type="gramStart"/>
+      <w:r>
+        <w:rPr>
+          <w:rFonts w:ascii="Times New Roman" w:hAnsi="Times New Roman" w:cs="Times New Roman"/>
+          <w:sz w:val="24"/>
+          <w:szCs w:val="24"/>
+        </w:rPr>
+        <w:t>/.git</w:t>
+      </w:r>
+      <w:proofErr w:type="gramEnd"/>
+      <w:r>
+        <w:rPr>
+          <w:rFonts w:ascii="Times New Roman" w:hAnsi="Times New Roman" w:cs="Times New Roman"/>
+          <w:sz w:val="24"/>
+          <w:szCs w:val="24"/>
+        </w:rPr>
+        <w:t>/</w:t>
       </w:r>
     </w:p>
     <w:p>
@@ -1155,7 +1223,25 @@
           <w:sz w:val="24"/>
           <w:szCs w:val="24"/>
         </w:rPr>
-        <w:t>#   (use "git add &lt;file&gt;..." to include in what will be committed)</w:t>
+        <w:t>#</w:t>
+      </w:r>
+      <w:proofErr w:type="gramStart"/>
+      <w:r>
+        <w:rPr>
+          <w:rFonts w:ascii="Times New Roman" w:hAnsi="Times New Roman" w:cs="Times New Roman"/>
+          <w:sz w:val="24"/>
+          <w:szCs w:val="24"/>
+        </w:rPr>
+        <w:t xml:space="preserve">   (</w:t>
+      </w:r>
+      <w:proofErr w:type="gramEnd"/>
+      <w:r>
+        <w:rPr>
+          <w:rFonts w:ascii="Times New Roman" w:hAnsi="Times New Roman" w:cs="Times New Roman"/>
+          <w:sz w:val="24"/>
+          <w:szCs w:val="24"/>
+        </w:rPr>
+        <w:t>use "git add &lt;file&gt;..." to include in what will be committed)</w:t>
       </w:r>
     </w:p>
     <w:p>
@@ -1451,7 +1537,61 @@
           <w:sz w:val="24"/>
           <w:szCs w:val="24"/>
         </w:rPr>
-        <w:t>#   (use "git rm --cached &lt;file&gt;..." to unstage)</w:t>
+        <w:t>#</w:t>
+      </w:r>
+      <w:proofErr w:type="gramStart"/>
+      <w:r>
+        <w:rPr>
+          <w:rFonts w:ascii="Times New Roman" w:hAnsi="Times New Roman" w:cs="Times New Roman"/>
+          <w:sz w:val="24"/>
+          <w:szCs w:val="24"/>
+        </w:rPr>
+        <w:t xml:space="preserve">   (</w:t>
+      </w:r>
+      <w:proofErr w:type="gramEnd"/>
+      <w:r>
+        <w:rPr>
+          <w:rFonts w:ascii="Times New Roman" w:hAnsi="Times New Roman" w:cs="Times New Roman"/>
+          <w:sz w:val="24"/>
+          <w:szCs w:val="24"/>
+        </w:rPr>
+        <w:t xml:space="preserve">use "git </w:t>
+      </w:r>
+      <w:proofErr w:type="spellStart"/>
+      <w:r>
+        <w:rPr>
+          <w:rFonts w:ascii="Times New Roman" w:hAnsi="Times New Roman" w:cs="Times New Roman"/>
+          <w:sz w:val="24"/>
+          <w:szCs w:val="24"/>
+        </w:rPr>
+        <w:t>rm</w:t>
+      </w:r>
+      <w:proofErr w:type="spellEnd"/>
+      <w:r>
+        <w:rPr>
+          <w:rFonts w:ascii="Times New Roman" w:hAnsi="Times New Roman" w:cs="Times New Roman"/>
+          <w:sz w:val="24"/>
+          <w:szCs w:val="24"/>
+        </w:rPr>
+        <w:t xml:space="preserve"> --cached &lt;file&gt;..." to </w:t>
+      </w:r>
+      <w:proofErr w:type="spellStart"/>
+      <w:r>
+        <w:rPr>
+          <w:rFonts w:ascii="Times New Roman" w:hAnsi="Times New Roman" w:cs="Times New Roman"/>
+          <w:sz w:val="24"/>
+          <w:szCs w:val="24"/>
+        </w:rPr>
+        <w:t>unstage</w:t>
+      </w:r>
+      <w:proofErr w:type="spellEnd"/>
+      <w:r>
+        <w:rPr>
+          <w:rFonts w:ascii="Times New Roman" w:hAnsi="Times New Roman" w:cs="Times New Roman"/>
+          <w:sz w:val="24"/>
+          <w:szCs w:val="24"/>
+        </w:rPr>
+        <w:t>)</w:t>
       </w:r>
     </w:p>
     <w:p>
@@ -1649,7 +1789,25 @@
           <w:sz w:val="24"/>
           <w:szCs w:val="24"/>
         </w:rPr>
-        <w:t xml:space="preserve"> 1 file changed, 1 insertion(+)</w:t>
+        <w:t xml:space="preserve"> 1 file changed, 1 </w:t>
+      </w:r>
+      <w:proofErr w:type="gramStart"/>
+      <w:r>
+        <w:rPr>
+          <w:rFonts w:ascii="Times New Roman" w:hAnsi="Times New Roman" w:cs="Times New Roman"/>
+          <w:sz w:val="24"/>
+          <w:szCs w:val="24"/>
+        </w:rPr>
+        <w:t>insertion(</w:t>
+      </w:r>
+      <w:proofErr w:type="gramEnd"/>
+      <w:r>
+        <w:rPr>
+          <w:rFonts w:ascii="Times New Roman" w:hAnsi="Times New Roman" w:cs="Times New Roman"/>
+          <w:sz w:val="24"/>
+          <w:szCs w:val="24"/>
+        </w:rPr>
+        <w:t>+)</w:t>
       </w:r>
     </w:p>
     <w:p>
@@ -1850,7 +2008,43 @@
           <w:sz w:val="24"/>
           <w:szCs w:val="24"/>
         </w:rPr>
-        <w:t>#   (use "git reset HEAD &lt;file&gt;..." to unstage)</w:t>
+        <w:t>#</w:t>
+      </w:r>
+      <w:proofErr w:type="gramStart"/>
+      <w:r>
+        <w:rPr>
+          <w:rFonts w:ascii="Times New Roman" w:hAnsi="Times New Roman" w:cs="Times New Roman"/>
+          <w:sz w:val="24"/>
+          <w:szCs w:val="24"/>
+        </w:rPr>
+        <w:t xml:space="preserve">   (</w:t>
+      </w:r>
+      <w:proofErr w:type="gramEnd"/>
+      <w:r>
+        <w:rPr>
+          <w:rFonts w:ascii="Times New Roman" w:hAnsi="Times New Roman" w:cs="Times New Roman"/>
+          <w:sz w:val="24"/>
+          <w:szCs w:val="24"/>
+        </w:rPr>
+        <w:t xml:space="preserve">use "git reset HEAD &lt;file&gt;..." to </w:t>
+      </w:r>
+      <w:proofErr w:type="spellStart"/>
+      <w:r>
+        <w:rPr>
+          <w:rFonts w:ascii="Times New Roman" w:hAnsi="Times New Roman" w:cs="Times New Roman"/>
+          <w:sz w:val="24"/>
+          <w:szCs w:val="24"/>
+        </w:rPr>
+        <w:t>unstage</w:t>
+      </w:r>
+      <w:proofErr w:type="spellEnd"/>
+      <w:r>
+        <w:rPr>
+          <w:rFonts w:ascii="Times New Roman" w:hAnsi="Times New Roman" w:cs="Times New Roman"/>
+          <w:sz w:val="24"/>
+          <w:szCs w:val="24"/>
+        </w:rPr>
+        <w:t>)</w:t>
       </w:r>
     </w:p>
     <w:p>
@@ -1919,7 +2113,25 @@
           <w:szCs w:val="24"/>
         </w:rPr>
         <w:tab/>
-        <w:t>new file:   octofamily/baby_octocat.txt</w:t>
+        <w:t xml:space="preserve">new file:   </w:t>
+      </w:r>
+      <w:proofErr w:type="spellStart"/>
+      <w:r>
+        <w:rPr>
+          <w:rFonts w:ascii="Times New Roman" w:hAnsi="Times New Roman" w:cs="Times New Roman"/>
+          <w:sz w:val="24"/>
+          <w:szCs w:val="24"/>
+        </w:rPr>
+        <w:t>octofamily</w:t>
+      </w:r>
+      <w:proofErr w:type="spellEnd"/>
+      <w:r>
+        <w:rPr>
+          <w:rFonts w:ascii="Times New Roman" w:hAnsi="Times New Roman" w:cs="Times New Roman"/>
+          <w:sz w:val="24"/>
+          <w:szCs w:val="24"/>
+        </w:rPr>
+        <w:t>/baby_octocat.txt</w:t>
       </w:r>
     </w:p>
     <w:p>
@@ -1945,7 +2157,25 @@
           <w:szCs w:val="24"/>
         </w:rPr>
         <w:tab/>
-        <w:t>new file:   octofamily/momma_octocat.txt</w:t>
+        <w:t xml:space="preserve">new file:   </w:t>
+      </w:r>
+      <w:proofErr w:type="spellStart"/>
+      <w:r>
+        <w:rPr>
+          <w:rFonts w:ascii="Times New Roman" w:hAnsi="Times New Roman" w:cs="Times New Roman"/>
+          <w:sz w:val="24"/>
+          <w:szCs w:val="24"/>
+        </w:rPr>
+        <w:t>octofamily</w:t>
+      </w:r>
+      <w:proofErr w:type="spellEnd"/>
+      <w:r>
+        <w:rPr>
+          <w:rFonts w:ascii="Times New Roman" w:hAnsi="Times New Roman" w:cs="Times New Roman"/>
+          <w:sz w:val="24"/>
+          <w:szCs w:val="24"/>
+        </w:rPr>
+        <w:t>/momma_octocat.txt</w:t>
       </w:r>
     </w:p>
     <w:p>
@@ -2063,7 +2293,27 @@
           <w:szCs w:val="24"/>
         </w:rPr>
         <w:lastRenderedPageBreak/>
-        <w:t>$ git commit -m 'Add all the octocat txt files'</w:t>
+        <w:t xml:space="preserve">$ git commit -m 'Add all the </w:t>
+      </w:r>
+      <w:proofErr w:type="spellStart"/>
+      <w:r>
+        <w:rPr>
+          <w:rFonts w:ascii="Times New Roman" w:hAnsi="Times New Roman" w:cs="Times New Roman"/>
+          <w:b/>
+          <w:sz w:val="24"/>
+          <w:szCs w:val="24"/>
+        </w:rPr>
+        <w:t>octocat</w:t>
+      </w:r>
+      <w:proofErr w:type="spellEnd"/>
+      <w:r>
+        <w:rPr>
+          <w:rFonts w:ascii="Times New Roman" w:hAnsi="Times New Roman" w:cs="Times New Roman"/>
+          <w:b/>
+          <w:sz w:val="24"/>
+          <w:szCs w:val="24"/>
+        </w:rPr>
+        <w:t xml:space="preserve"> txt files'</w:t>
       </w:r>
     </w:p>
     <w:p>
@@ -2097,24 +2347,60 @@
           <w:sz w:val="24"/>
           <w:szCs w:val="24"/>
         </w:rPr>
-        <w:t>[master 3852b4d] Add all the octocat txt files</w:t>
-      </w:r>
-    </w:p>
-    <w:p>
-      <w:pPr>
-        <w:rPr>
-          <w:rFonts w:ascii="Times New Roman" w:hAnsi="Times New Roman" w:cs="Times New Roman"/>
-          <w:sz w:val="24"/>
-          <w:szCs w:val="24"/>
-        </w:rPr>
-      </w:pPr>
-      <w:r>
-        <w:rPr>
-          <w:rFonts w:ascii="Times New Roman" w:hAnsi="Times New Roman" w:cs="Times New Roman"/>
-          <w:sz w:val="24"/>
-          <w:szCs w:val="24"/>
-        </w:rPr>
-        <w:t xml:space="preserve"> 4 files changed, 4 insertions(+)</w:t>
+        <w:t xml:space="preserve">[master 3852b4d] Add all the </w:t>
+      </w:r>
+      <w:proofErr w:type="spellStart"/>
+      <w:r>
+        <w:rPr>
+          <w:rFonts w:ascii="Times New Roman" w:hAnsi="Times New Roman" w:cs="Times New Roman"/>
+          <w:sz w:val="24"/>
+          <w:szCs w:val="24"/>
+        </w:rPr>
+        <w:t>octocat</w:t>
+      </w:r>
+      <w:proofErr w:type="spellEnd"/>
+      <w:r>
+        <w:rPr>
+          <w:rFonts w:ascii="Times New Roman" w:hAnsi="Times New Roman" w:cs="Times New Roman"/>
+          <w:sz w:val="24"/>
+          <w:szCs w:val="24"/>
+        </w:rPr>
+        <w:t xml:space="preserve"> txt files</w:t>
+      </w:r>
+    </w:p>
+    <w:p>
+      <w:pPr>
+        <w:rPr>
+          <w:rFonts w:ascii="Times New Roman" w:hAnsi="Times New Roman" w:cs="Times New Roman"/>
+          <w:sz w:val="24"/>
+          <w:szCs w:val="24"/>
+        </w:rPr>
+      </w:pPr>
+      <w:r>
+        <w:rPr>
+          <w:rFonts w:ascii="Times New Roman" w:hAnsi="Times New Roman" w:cs="Times New Roman"/>
+          <w:sz w:val="24"/>
+          <w:szCs w:val="24"/>
+        </w:rPr>
+        <w:t xml:space="preserve"> 4 files changed, 4 </w:t>
+      </w:r>
+      <w:proofErr w:type="gramStart"/>
+      <w:r>
+        <w:rPr>
+          <w:rFonts w:ascii="Times New Roman" w:hAnsi="Times New Roman" w:cs="Times New Roman"/>
+          <w:sz w:val="24"/>
+          <w:szCs w:val="24"/>
+        </w:rPr>
+        <w:t>insertions(</w:t>
+      </w:r>
+      <w:proofErr w:type="gramEnd"/>
+      <w:r>
+        <w:rPr>
+          <w:rFonts w:ascii="Times New Roman" w:hAnsi="Times New Roman" w:cs="Times New Roman"/>
+          <w:sz w:val="24"/>
+          <w:szCs w:val="24"/>
+        </w:rPr>
+        <w:t>+)</w:t>
       </w:r>
     </w:p>
     <w:p>
@@ -2148,24 +2434,60 @@
           <w:sz w:val="24"/>
           <w:szCs w:val="24"/>
         </w:rPr>
-        <w:t xml:space="preserve"> create mode 100644 octofamily/baby_octocat.txt</w:t>
-      </w:r>
-    </w:p>
-    <w:p>
-      <w:pPr>
-        <w:rPr>
-          <w:rFonts w:ascii="Times New Roman" w:hAnsi="Times New Roman" w:cs="Times New Roman"/>
-          <w:sz w:val="24"/>
-          <w:szCs w:val="24"/>
-        </w:rPr>
-      </w:pPr>
-      <w:r>
-        <w:rPr>
-          <w:rFonts w:ascii="Times New Roman" w:hAnsi="Times New Roman" w:cs="Times New Roman"/>
-          <w:sz w:val="24"/>
-          <w:szCs w:val="24"/>
-        </w:rPr>
-        <w:t xml:space="preserve"> create mode 100644 octofamily/momma_octocat.txt</w:t>
+        <w:t xml:space="preserve"> create mode 100644 </w:t>
+      </w:r>
+      <w:proofErr w:type="spellStart"/>
+      <w:r>
+        <w:rPr>
+          <w:rFonts w:ascii="Times New Roman" w:hAnsi="Times New Roman" w:cs="Times New Roman"/>
+          <w:sz w:val="24"/>
+          <w:szCs w:val="24"/>
+        </w:rPr>
+        <w:t>octofamily</w:t>
+      </w:r>
+      <w:proofErr w:type="spellEnd"/>
+      <w:r>
+        <w:rPr>
+          <w:rFonts w:ascii="Times New Roman" w:hAnsi="Times New Roman" w:cs="Times New Roman"/>
+          <w:sz w:val="24"/>
+          <w:szCs w:val="24"/>
+        </w:rPr>
+        <w:t>/baby_octocat.txt</w:t>
+      </w:r>
+    </w:p>
+    <w:p>
+      <w:pPr>
+        <w:rPr>
+          <w:rFonts w:ascii="Times New Roman" w:hAnsi="Times New Roman" w:cs="Times New Roman"/>
+          <w:sz w:val="24"/>
+          <w:szCs w:val="24"/>
+        </w:rPr>
+      </w:pPr>
+      <w:r>
+        <w:rPr>
+          <w:rFonts w:ascii="Times New Roman" w:hAnsi="Times New Roman" w:cs="Times New Roman"/>
+          <w:sz w:val="24"/>
+          <w:szCs w:val="24"/>
+        </w:rPr>
+        <w:t xml:space="preserve"> create mode 100644 </w:t>
+      </w:r>
+      <w:proofErr w:type="spellStart"/>
+      <w:r>
+        <w:rPr>
+          <w:rFonts w:ascii="Times New Roman" w:hAnsi="Times New Roman" w:cs="Times New Roman"/>
+          <w:sz w:val="24"/>
+          <w:szCs w:val="24"/>
+        </w:rPr>
+        <w:t>octofamily</w:t>
+      </w:r>
+      <w:proofErr w:type="spellEnd"/>
+      <w:r>
+        <w:rPr>
+          <w:rFonts w:ascii="Times New Roman" w:hAnsi="Times New Roman" w:cs="Times New Roman"/>
+          <w:sz w:val="24"/>
+          <w:szCs w:val="24"/>
+        </w:rPr>
+        <w:t>/momma_octocat.txt</w:t>
       </w:r>
     </w:p>
     <w:p>
@@ -2322,7 +2644,25 @@
           <w:sz w:val="24"/>
           <w:szCs w:val="24"/>
         </w:rPr>
-        <w:t>Add all the octocat txt files</w:t>
+        <w:t xml:space="preserve">Add all the </w:t>
+      </w:r>
+      <w:proofErr w:type="spellStart"/>
+      <w:r>
+        <w:rPr>
+          <w:rFonts w:ascii="Times New Roman" w:hAnsi="Times New Roman" w:cs="Times New Roman"/>
+          <w:sz w:val="24"/>
+          <w:szCs w:val="24"/>
+        </w:rPr>
+        <w:t>octocat</w:t>
+      </w:r>
+      <w:proofErr w:type="spellEnd"/>
+      <w:r>
+        <w:rPr>
+          <w:rFonts w:ascii="Times New Roman" w:hAnsi="Times New Roman" w:cs="Times New Roman"/>
+          <w:sz w:val="24"/>
+          <w:szCs w:val="24"/>
+        </w:rPr>
+        <w:t xml:space="preserve"> txt files</w:t>
       </w:r>
     </w:p>
     <w:p>
@@ -2399,7 +2739,25 @@
           <w:sz w:val="24"/>
           <w:szCs w:val="24"/>
         </w:rPr>
-        <w:t>Added cute octocat story</w:t>
+        <w:t xml:space="preserve">Added cute </w:t>
+      </w:r>
+      <w:proofErr w:type="spellStart"/>
+      <w:r>
+        <w:rPr>
+          <w:rFonts w:ascii="Times New Roman" w:hAnsi="Times New Roman" w:cs="Times New Roman"/>
+          <w:sz w:val="24"/>
+          <w:szCs w:val="24"/>
+        </w:rPr>
+        <w:t>octocat</w:t>
+      </w:r>
+      <w:proofErr w:type="spellEnd"/>
+      <w:r>
+        <w:rPr>
+          <w:rFonts w:ascii="Times New Roman" w:hAnsi="Times New Roman" w:cs="Times New Roman"/>
+          <w:sz w:val="24"/>
+          <w:szCs w:val="24"/>
+        </w:rPr>
+        <w:t xml:space="preserve"> story</w:t>
       </w:r>
     </w:p>
     <w:p>
@@ -2692,7 +3050,25 @@
           <w:sz w:val="24"/>
           <w:szCs w:val="24"/>
         </w:rPr>
-        <w:t xml:space="preserve"> 1 file changed, 1 insertion(+)</w:t>
+        <w:t xml:space="preserve"> 1 file changed, 1 </w:t>
+      </w:r>
+      <w:proofErr w:type="gramStart"/>
+      <w:r>
+        <w:rPr>
+          <w:rFonts w:ascii="Times New Roman" w:hAnsi="Times New Roman" w:cs="Times New Roman"/>
+          <w:sz w:val="24"/>
+          <w:szCs w:val="24"/>
+        </w:rPr>
+        <w:t>insertion(</w:t>
+      </w:r>
+      <w:proofErr w:type="gramEnd"/>
+      <w:r>
+        <w:rPr>
+          <w:rFonts w:ascii="Times New Roman" w:hAnsi="Times New Roman" w:cs="Times New Roman"/>
+          <w:sz w:val="24"/>
+          <w:szCs w:val="24"/>
+        </w:rPr>
+        <w:t>+)</w:t>
       </w:r>
     </w:p>
     <w:p>
@@ -2813,7 +3189,25 @@
           <w:sz w:val="24"/>
           <w:szCs w:val="24"/>
         </w:rPr>
-        <w:t>index 7d8d808..e725ef6 100644</w:t>
+        <w:t>index 7d8d</w:t>
+      </w:r>
+      <w:proofErr w:type="gramStart"/>
+      <w:r>
+        <w:rPr>
+          <w:rFonts w:ascii="Times New Roman" w:hAnsi="Times New Roman" w:cs="Times New Roman"/>
+          <w:sz w:val="24"/>
+          <w:szCs w:val="24"/>
+        </w:rPr>
+        <w:t>808..</w:t>
+      </w:r>
+      <w:proofErr w:type="gramEnd"/>
+      <w:r>
+        <w:rPr>
+          <w:rFonts w:ascii="Times New Roman" w:hAnsi="Times New Roman" w:cs="Times New Roman"/>
+          <w:sz w:val="24"/>
+          <w:szCs w:val="24"/>
+        </w:rPr>
+        <w:t>e725ef6 100644</w:t>
       </w:r>
     </w:p>
     <w:p>
@@ -2881,25 +3275,73 @@
           <w:sz w:val="24"/>
           <w:szCs w:val="24"/>
         </w:rPr>
-        <w:t>-A Tale of Two Octocats</w:t>
-      </w:r>
-    </w:p>
-    <w:p>
-      <w:pPr>
-        <w:rPr>
-          <w:rFonts w:ascii="Times New Roman" w:hAnsi="Times New Roman" w:cs="Times New Roman"/>
-          <w:sz w:val="24"/>
-          <w:szCs w:val="24"/>
-        </w:rPr>
-      </w:pPr>
-      <w:r>
-        <w:rPr>
-          <w:rFonts w:ascii="Times New Roman" w:hAnsi="Times New Roman" w:cs="Times New Roman"/>
-          <w:sz w:val="24"/>
-          <w:szCs w:val="24"/>
-        </w:rPr>
-        <w:t>+[mA Tale of Two Octocats and an Octodog</w:t>
-      </w:r>
+        <w:t xml:space="preserve">-A Tale of Two </w:t>
+      </w:r>
+      <w:proofErr w:type="spellStart"/>
+      <w:r>
+        <w:rPr>
+          <w:rFonts w:ascii="Times New Roman" w:hAnsi="Times New Roman" w:cs="Times New Roman"/>
+          <w:sz w:val="24"/>
+          <w:szCs w:val="24"/>
+        </w:rPr>
+        <w:t>Octocats</w:t>
+      </w:r>
+      <w:proofErr w:type="spellEnd"/>
+    </w:p>
+    <w:p>
+      <w:pPr>
+        <w:rPr>
+          <w:rFonts w:ascii="Times New Roman" w:hAnsi="Times New Roman" w:cs="Times New Roman"/>
+          <w:sz w:val="24"/>
+          <w:szCs w:val="24"/>
+        </w:rPr>
+      </w:pPr>
+      <w:proofErr w:type="gramStart"/>
+      <w:r>
+        <w:rPr>
+          <w:rFonts w:ascii="Times New Roman" w:hAnsi="Times New Roman" w:cs="Times New Roman"/>
+          <w:sz w:val="24"/>
+          <w:szCs w:val="24"/>
+        </w:rPr>
+        <w:t>+[</w:t>
+      </w:r>
+      <w:proofErr w:type="gramEnd"/>
+      <w:r>
+        <w:rPr>
+          <w:rFonts w:ascii="Times New Roman" w:hAnsi="Times New Roman" w:cs="Times New Roman"/>
+          <w:sz w:val="24"/>
+          <w:szCs w:val="24"/>
+        </w:rPr>
+        <w:t xml:space="preserve">mA Tale of Two </w:t>
+      </w:r>
+      <w:proofErr w:type="spellStart"/>
+      <w:r>
+        <w:rPr>
+          <w:rFonts w:ascii="Times New Roman" w:hAnsi="Times New Roman" w:cs="Times New Roman"/>
+          <w:sz w:val="24"/>
+          <w:szCs w:val="24"/>
+        </w:rPr>
+        <w:t>Octocats</w:t>
+      </w:r>
+      <w:proofErr w:type="spellEnd"/>
+      <w:r>
+        <w:rPr>
+          <w:rFonts w:ascii="Times New Roman" w:hAnsi="Times New Roman" w:cs="Times New Roman"/>
+          <w:sz w:val="24"/>
+          <w:szCs w:val="24"/>
+        </w:rPr>
+        <w:t xml:space="preserve"> and an </w:t>
+      </w:r>
+      <w:proofErr w:type="spellStart"/>
+      <w:r>
+        <w:rPr>
+          <w:rFonts w:ascii="Times New Roman" w:hAnsi="Times New Roman" w:cs="Times New Roman"/>
+          <w:sz w:val="24"/>
+          <w:szCs w:val="24"/>
+        </w:rPr>
+        <w:t>Octodog</w:t>
+      </w:r>
+      <w:proofErr w:type="spellEnd"/>
     </w:p>
     <w:p>
       <w:pPr>
@@ -2952,7 +3394,27 @@
           <w:sz w:val="24"/>
           <w:szCs w:val="24"/>
         </w:rPr>
-        <w:t>$ git add octofamily/octodog.txt</w:t>
+        <w:t xml:space="preserve">$ git add </w:t>
+      </w:r>
+      <w:proofErr w:type="spellStart"/>
+      <w:r>
+        <w:rPr>
+          <w:rFonts w:ascii="Times New Roman" w:hAnsi="Times New Roman" w:cs="Times New Roman"/>
+          <w:b/>
+          <w:sz w:val="24"/>
+          <w:szCs w:val="24"/>
+        </w:rPr>
+        <w:t>octofamily</w:t>
+      </w:r>
+      <w:proofErr w:type="spellEnd"/>
+      <w:r>
+        <w:rPr>
+          <w:rFonts w:ascii="Times New Roman" w:hAnsi="Times New Roman" w:cs="Times New Roman"/>
+          <w:b/>
+          <w:sz w:val="24"/>
+          <w:szCs w:val="24"/>
+        </w:rPr>
+        <w:t>/octodog.txt</w:t>
       </w:r>
     </w:p>
     <w:p>
@@ -3048,7 +3510,43 @@
           <w:sz w:val="24"/>
           <w:szCs w:val="24"/>
         </w:rPr>
-        <w:t>diff --git a/octofamily/octodog.txt b/octofamily/octodog.txt</w:t>
+        <w:t>diff --git a/</w:t>
+      </w:r>
+      <w:proofErr w:type="spellStart"/>
+      <w:r>
+        <w:rPr>
+          <w:rFonts w:ascii="Times New Roman" w:hAnsi="Times New Roman" w:cs="Times New Roman"/>
+          <w:sz w:val="24"/>
+          <w:szCs w:val="24"/>
+        </w:rPr>
+        <w:t>octofamily</w:t>
+      </w:r>
+      <w:proofErr w:type="spellEnd"/>
+      <w:r>
+        <w:rPr>
+          <w:rFonts w:ascii="Times New Roman" w:hAnsi="Times New Roman" w:cs="Times New Roman"/>
+          <w:sz w:val="24"/>
+          <w:szCs w:val="24"/>
+        </w:rPr>
+        <w:t>/octodog.txt b/</w:t>
+      </w:r>
+      <w:proofErr w:type="spellStart"/>
+      <w:r>
+        <w:rPr>
+          <w:rFonts w:ascii="Times New Roman" w:hAnsi="Times New Roman" w:cs="Times New Roman"/>
+          <w:sz w:val="24"/>
+          <w:szCs w:val="24"/>
+        </w:rPr>
+        <w:t>octofamily</w:t>
+      </w:r>
+      <w:proofErr w:type="spellEnd"/>
+      <w:r>
+        <w:rPr>
+          <w:rFonts w:ascii="Times New Roman" w:hAnsi="Times New Roman" w:cs="Times New Roman"/>
+          <w:sz w:val="24"/>
+          <w:szCs w:val="24"/>
+        </w:rPr>
+        <w:t>/octodog.txt</w:t>
       </w:r>
     </w:p>
     <w:p>
@@ -3082,7 +3580,25 @@
           <w:sz w:val="24"/>
           <w:szCs w:val="24"/>
         </w:rPr>
-        <w:t>index 0000000..cfbc74a</w:t>
+        <w:t xml:space="preserve">index </w:t>
+      </w:r>
+      <w:proofErr w:type="gramStart"/>
+      <w:r>
+        <w:rPr>
+          <w:rFonts w:ascii="Times New Roman" w:hAnsi="Times New Roman" w:cs="Times New Roman"/>
+          <w:sz w:val="24"/>
+          <w:szCs w:val="24"/>
+        </w:rPr>
+        <w:t>0000000..</w:t>
+      </w:r>
+      <w:proofErr w:type="gramEnd"/>
+      <w:r>
+        <w:rPr>
+          <w:rFonts w:ascii="Times New Roman" w:hAnsi="Times New Roman" w:cs="Times New Roman"/>
+          <w:sz w:val="24"/>
+          <w:szCs w:val="24"/>
+        </w:rPr>
+        <w:t>cfbc74a</w:t>
       </w:r>
     </w:p>
     <w:p>
@@ -3116,7 +3632,25 @@
           <w:sz w:val="24"/>
           <w:szCs w:val="24"/>
         </w:rPr>
-        <w:t>+++ b/octofamily/octodog.txt</w:t>
+        <w:t>+++ b/</w:t>
+      </w:r>
+      <w:proofErr w:type="spellStart"/>
+      <w:r>
+        <w:rPr>
+          <w:rFonts w:ascii="Times New Roman" w:hAnsi="Times New Roman" w:cs="Times New Roman"/>
+          <w:sz w:val="24"/>
+          <w:szCs w:val="24"/>
+        </w:rPr>
+        <w:t>octofamily</w:t>
+      </w:r>
+      <w:proofErr w:type="spellEnd"/>
+      <w:r>
+        <w:rPr>
+          <w:rFonts w:ascii="Times New Roman" w:hAnsi="Times New Roman" w:cs="Times New Roman"/>
+          <w:sz w:val="24"/>
+          <w:szCs w:val="24"/>
+        </w:rPr>
+        <w:t>/octodog.txt</w:t>
       </w:r>
     </w:p>
     <w:p>
@@ -3144,14 +3678,26 @@
           <w:szCs w:val="24"/>
         </w:rPr>
       </w:pPr>
-      <w:r>
-        <w:rPr>
-          <w:rFonts w:ascii="Times New Roman" w:hAnsi="Times New Roman" w:cs="Times New Roman"/>
-          <w:sz w:val="24"/>
-          <w:szCs w:val="24"/>
-        </w:rPr>
-        <w:t>+[mwoof</w:t>
-      </w:r>
+      <w:proofErr w:type="gramStart"/>
+      <w:r>
+        <w:rPr>
+          <w:rFonts w:ascii="Times New Roman" w:hAnsi="Times New Roman" w:cs="Times New Roman"/>
+          <w:sz w:val="24"/>
+          <w:szCs w:val="24"/>
+        </w:rPr>
+        <w:t>+[</w:t>
+      </w:r>
+      <w:proofErr w:type="spellStart"/>
+      <w:proofErr w:type="gramEnd"/>
+      <w:r>
+        <w:rPr>
+          <w:rFonts w:ascii="Times New Roman" w:hAnsi="Times New Roman" w:cs="Times New Roman"/>
+          <w:sz w:val="24"/>
+          <w:szCs w:val="24"/>
+        </w:rPr>
+        <w:t>mwoof</w:t>
+      </w:r>
+      <w:proofErr w:type="spellEnd"/>
     </w:p>
     <w:p>
       <w:pPr>
@@ -3204,7 +3750,27 @@
           <w:sz w:val="24"/>
           <w:szCs w:val="24"/>
         </w:rPr>
-        <w:t>$ git reset octofamily/octodog.txt</w:t>
+        <w:t xml:space="preserve">$ git reset </w:t>
+      </w:r>
+      <w:proofErr w:type="spellStart"/>
+      <w:r>
+        <w:rPr>
+          <w:rFonts w:ascii="Times New Roman" w:hAnsi="Times New Roman" w:cs="Times New Roman"/>
+          <w:b/>
+          <w:sz w:val="24"/>
+          <w:szCs w:val="24"/>
+        </w:rPr>
+        <w:t>octofamily</w:t>
+      </w:r>
+      <w:proofErr w:type="spellEnd"/>
+      <w:r>
+        <w:rPr>
+          <w:rFonts w:ascii="Times New Roman" w:hAnsi="Times New Roman" w:cs="Times New Roman"/>
+          <w:b/>
+          <w:sz w:val="24"/>
+          <w:szCs w:val="24"/>
+        </w:rPr>
+        <w:t>/octodog.txt</w:t>
       </w:r>
     </w:p>
     <w:p>
@@ -3302,8 +3868,19 @@
           <w:sz w:val="24"/>
           <w:szCs w:val="24"/>
         </w:rPr>
-        <w:t>$ git branch clean_up</w:t>
-      </w:r>
+        <w:t xml:space="preserve">$ git branch </w:t>
+      </w:r>
+      <w:proofErr w:type="spellStart"/>
+      <w:r>
+        <w:rPr>
+          <w:rFonts w:ascii="Times New Roman" w:hAnsi="Times New Roman" w:cs="Times New Roman"/>
+          <w:b/>
+          <w:sz w:val="24"/>
+          <w:szCs w:val="24"/>
+        </w:rPr>
+        <w:t>clean_up</w:t>
+      </w:r>
+      <w:proofErr w:type="spellEnd"/>
     </w:p>
     <w:p>
       <w:pPr>
@@ -3400,8 +3977,18 @@
           <w:sz w:val="24"/>
           <w:szCs w:val="24"/>
         </w:rPr>
-        <w:t xml:space="preserve">  clean_up</w:t>
-      </w:r>
+        <w:t xml:space="preserve">  </w:t>
+      </w:r>
+      <w:proofErr w:type="spellStart"/>
+      <w:r>
+        <w:rPr>
+          <w:rFonts w:ascii="Times New Roman" w:hAnsi="Times New Roman" w:cs="Times New Roman"/>
+          <w:sz w:val="24"/>
+          <w:szCs w:val="24"/>
+        </w:rPr>
+        <w:t>clean_up</w:t>
+      </w:r>
+      <w:proofErr w:type="spellEnd"/>
     </w:p>
     <w:p>
       <w:pPr>
@@ -3443,36 +4030,65 @@
           <w:sz w:val="24"/>
           <w:szCs w:val="24"/>
         </w:rPr>
-        <w:t>Use 'git checkout' to switch to the 'clean_up' branch</w:t>
-      </w:r>
-    </w:p>
-    <w:p>
-      <w:pPr>
-        <w:rPr>
-          <w:rFonts w:ascii="Times New Roman" w:hAnsi="Times New Roman" w:cs="Times New Roman"/>
-          <w:sz w:val="24"/>
-          <w:szCs w:val="24"/>
-        </w:rPr>
-      </w:pPr>
-    </w:p>
-    <w:p>
-      <w:pPr>
-        <w:rPr>
-          <w:rFonts w:ascii="Times New Roman" w:hAnsi="Times New Roman" w:cs="Times New Roman"/>
-          <w:b/>
-          <w:sz w:val="24"/>
-          <w:szCs w:val="24"/>
-        </w:rPr>
-      </w:pPr>
-      <w:r>
-        <w:rPr>
-          <w:rFonts w:ascii="Times New Roman" w:hAnsi="Times New Roman" w:cs="Times New Roman"/>
-          <w:b/>
-          <w:sz w:val="24"/>
-          <w:szCs w:val="24"/>
-        </w:rPr>
-        <w:t>$ git checkout clean_up</w:t>
-      </w:r>
+        <w:t>Use 'git checkout' to switch to the '</w:t>
+      </w:r>
+      <w:proofErr w:type="spellStart"/>
+      <w:r>
+        <w:rPr>
+          <w:rFonts w:ascii="Times New Roman" w:hAnsi="Times New Roman" w:cs="Times New Roman"/>
+          <w:sz w:val="24"/>
+          <w:szCs w:val="24"/>
+        </w:rPr>
+        <w:t>clean_up</w:t>
+      </w:r>
+      <w:proofErr w:type="spellEnd"/>
+      <w:r>
+        <w:rPr>
+          <w:rFonts w:ascii="Times New Roman" w:hAnsi="Times New Roman" w:cs="Times New Roman"/>
+          <w:sz w:val="24"/>
+          <w:szCs w:val="24"/>
+        </w:rPr>
+        <w:t>' branch</w:t>
+      </w:r>
+    </w:p>
+    <w:p>
+      <w:pPr>
+        <w:rPr>
+          <w:rFonts w:ascii="Times New Roman" w:hAnsi="Times New Roman" w:cs="Times New Roman"/>
+          <w:sz w:val="24"/>
+          <w:szCs w:val="24"/>
+        </w:rPr>
+      </w:pPr>
+    </w:p>
+    <w:p>
+      <w:pPr>
+        <w:rPr>
+          <w:rFonts w:ascii="Times New Roman" w:hAnsi="Times New Roman" w:cs="Times New Roman"/>
+          <w:b/>
+          <w:sz w:val="24"/>
+          <w:szCs w:val="24"/>
+        </w:rPr>
+      </w:pPr>
+      <w:r>
+        <w:rPr>
+          <w:rFonts w:ascii="Times New Roman" w:hAnsi="Times New Roman" w:cs="Times New Roman"/>
+          <w:b/>
+          <w:sz w:val="24"/>
+          <w:szCs w:val="24"/>
+        </w:rPr>
+        <w:t xml:space="preserve">$ git checkout </w:t>
+      </w:r>
+      <w:proofErr w:type="spellStart"/>
+      <w:r>
+        <w:rPr>
+          <w:rFonts w:ascii="Times New Roman" w:hAnsi="Times New Roman" w:cs="Times New Roman"/>
+          <w:b/>
+          <w:sz w:val="24"/>
+          <w:szCs w:val="24"/>
+        </w:rPr>
+        <w:t>clean_up</w:t>
+      </w:r>
+      <w:proofErr w:type="spellEnd"/>
     </w:p>
     <w:p>
       <w:pPr>
@@ -3505,7 +4121,25 @@
           <w:sz w:val="24"/>
           <w:szCs w:val="24"/>
         </w:rPr>
-        <w:t>Switched to branch 'clean_up'</w:t>
+        <w:t>Switched to branch '</w:t>
+      </w:r>
+      <w:proofErr w:type="spellStart"/>
+      <w:r>
+        <w:rPr>
+          <w:rFonts w:ascii="Times New Roman" w:hAnsi="Times New Roman" w:cs="Times New Roman"/>
+          <w:sz w:val="24"/>
+          <w:szCs w:val="24"/>
+        </w:rPr>
+        <w:t>clean_up</w:t>
+      </w:r>
+      <w:proofErr w:type="spellEnd"/>
+      <w:r>
+        <w:rPr>
+          <w:rFonts w:ascii="Times New Roman" w:hAnsi="Times New Roman" w:cs="Times New Roman"/>
+          <w:sz w:val="24"/>
+          <w:szCs w:val="24"/>
+        </w:rPr>
+        <w:t>'</w:t>
       </w:r>
     </w:p>
     <w:p>
@@ -3559,101 +4193,207 @@
           <w:sz w:val="24"/>
           <w:szCs w:val="24"/>
         </w:rPr>
-        <w:t>$ git rm '*.txt'</w:t>
-      </w:r>
-    </w:p>
-    <w:p>
-      <w:pPr>
-        <w:rPr>
-          <w:rFonts w:ascii="Times New Roman" w:hAnsi="Times New Roman" w:cs="Times New Roman"/>
-          <w:sz w:val="24"/>
-          <w:szCs w:val="24"/>
-        </w:rPr>
-      </w:pPr>
-    </w:p>
-    <w:p>
-      <w:pPr>
-        <w:rPr>
-          <w:rFonts w:ascii="Times New Roman" w:hAnsi="Times New Roman" w:cs="Times New Roman"/>
-          <w:sz w:val="24"/>
-          <w:szCs w:val="24"/>
-        </w:rPr>
-      </w:pPr>
-      <w:r>
-        <w:rPr>
-          <w:rFonts w:ascii="Times New Roman" w:hAnsi="Times New Roman" w:cs="Times New Roman"/>
-          <w:sz w:val="24"/>
-          <w:szCs w:val="24"/>
-        </w:rPr>
-        <w:t>rm 'blue_octocat.txt'</w:t>
-      </w:r>
-    </w:p>
-    <w:p>
-      <w:pPr>
-        <w:rPr>
-          <w:rFonts w:ascii="Times New Roman" w:hAnsi="Times New Roman" w:cs="Times New Roman"/>
-          <w:sz w:val="24"/>
-          <w:szCs w:val="24"/>
-        </w:rPr>
-      </w:pPr>
-      <w:r>
-        <w:rPr>
-          <w:rFonts w:ascii="Times New Roman" w:hAnsi="Times New Roman" w:cs="Times New Roman"/>
-          <w:sz w:val="24"/>
-          <w:szCs w:val="24"/>
-        </w:rPr>
-        <w:t>rm 'octocat.txt'</w:t>
-      </w:r>
-    </w:p>
-    <w:p>
-      <w:pPr>
-        <w:rPr>
-          <w:rFonts w:ascii="Times New Roman" w:hAnsi="Times New Roman" w:cs="Times New Roman"/>
-          <w:sz w:val="24"/>
-          <w:szCs w:val="24"/>
-        </w:rPr>
-      </w:pPr>
-      <w:r>
-        <w:rPr>
-          <w:rFonts w:ascii="Times New Roman" w:hAnsi="Times New Roman" w:cs="Times New Roman"/>
-          <w:sz w:val="24"/>
-          <w:szCs w:val="24"/>
-        </w:rPr>
-        <w:t>rm 'octofamily/baby_octocat.txt'</w:t>
-      </w:r>
-    </w:p>
-    <w:p>
-      <w:pPr>
-        <w:rPr>
-          <w:rFonts w:ascii="Times New Roman" w:hAnsi="Times New Roman" w:cs="Times New Roman"/>
-          <w:sz w:val="24"/>
-          <w:szCs w:val="24"/>
-        </w:rPr>
-      </w:pPr>
-      <w:r>
-        <w:rPr>
-          <w:rFonts w:ascii="Times New Roman" w:hAnsi="Times New Roman" w:cs="Times New Roman"/>
-          <w:sz w:val="24"/>
-          <w:szCs w:val="24"/>
-        </w:rPr>
-        <w:t>rm 'octofamily/momma_octocat.txt'</w:t>
-      </w:r>
-    </w:p>
-    <w:p>
-      <w:pPr>
-        <w:rPr>
-          <w:rFonts w:ascii="Times New Roman" w:hAnsi="Times New Roman" w:cs="Times New Roman"/>
-          <w:sz w:val="24"/>
-          <w:szCs w:val="24"/>
-        </w:rPr>
-      </w:pPr>
-      <w:r>
-        <w:rPr>
-          <w:rFonts w:ascii="Times New Roman" w:hAnsi="Times New Roman" w:cs="Times New Roman"/>
-          <w:sz w:val="24"/>
-          <w:szCs w:val="24"/>
-        </w:rPr>
-        <w:t>rm 'red_octocat.txt'</w:t>
+        <w:t xml:space="preserve">$ git </w:t>
+      </w:r>
+      <w:proofErr w:type="spellStart"/>
+      <w:r>
+        <w:rPr>
+          <w:rFonts w:ascii="Times New Roman" w:hAnsi="Times New Roman" w:cs="Times New Roman"/>
+          <w:b/>
+          <w:sz w:val="24"/>
+          <w:szCs w:val="24"/>
+        </w:rPr>
+        <w:t>rm</w:t>
+      </w:r>
+      <w:proofErr w:type="spellEnd"/>
+      <w:r>
+        <w:rPr>
+          <w:rFonts w:ascii="Times New Roman" w:hAnsi="Times New Roman" w:cs="Times New Roman"/>
+          <w:b/>
+          <w:sz w:val="24"/>
+          <w:szCs w:val="24"/>
+        </w:rPr>
+        <w:t xml:space="preserve"> '*.txt'</w:t>
+      </w:r>
+    </w:p>
+    <w:p>
+      <w:pPr>
+        <w:rPr>
+          <w:rFonts w:ascii="Times New Roman" w:hAnsi="Times New Roman" w:cs="Times New Roman"/>
+          <w:sz w:val="24"/>
+          <w:szCs w:val="24"/>
+        </w:rPr>
+      </w:pPr>
+    </w:p>
+    <w:p>
+      <w:pPr>
+        <w:rPr>
+          <w:rFonts w:ascii="Times New Roman" w:hAnsi="Times New Roman" w:cs="Times New Roman"/>
+          <w:sz w:val="24"/>
+          <w:szCs w:val="24"/>
+        </w:rPr>
+      </w:pPr>
+      <w:proofErr w:type="spellStart"/>
+      <w:r>
+        <w:rPr>
+          <w:rFonts w:ascii="Times New Roman" w:hAnsi="Times New Roman" w:cs="Times New Roman"/>
+          <w:sz w:val="24"/>
+          <w:szCs w:val="24"/>
+        </w:rPr>
+        <w:t>rm</w:t>
+      </w:r>
+      <w:proofErr w:type="spellEnd"/>
+      <w:r>
+        <w:rPr>
+          <w:rFonts w:ascii="Times New Roman" w:hAnsi="Times New Roman" w:cs="Times New Roman"/>
+          <w:sz w:val="24"/>
+          <w:szCs w:val="24"/>
+        </w:rPr>
+        <w:t xml:space="preserve"> 'blue_octocat.txt'</w:t>
+      </w:r>
+    </w:p>
+    <w:p>
+      <w:pPr>
+        <w:rPr>
+          <w:rFonts w:ascii="Times New Roman" w:hAnsi="Times New Roman" w:cs="Times New Roman"/>
+          <w:sz w:val="24"/>
+          <w:szCs w:val="24"/>
+        </w:rPr>
+      </w:pPr>
+      <w:proofErr w:type="spellStart"/>
+      <w:r>
+        <w:rPr>
+          <w:rFonts w:ascii="Times New Roman" w:hAnsi="Times New Roman" w:cs="Times New Roman"/>
+          <w:sz w:val="24"/>
+          <w:szCs w:val="24"/>
+        </w:rPr>
+        <w:t>rm</w:t>
+      </w:r>
+      <w:proofErr w:type="spellEnd"/>
+      <w:r>
+        <w:rPr>
+          <w:rFonts w:ascii="Times New Roman" w:hAnsi="Times New Roman" w:cs="Times New Roman"/>
+          <w:sz w:val="24"/>
+          <w:szCs w:val="24"/>
+        </w:rPr>
+        <w:t xml:space="preserve"> 'octocat.txt'</w:t>
+      </w:r>
+    </w:p>
+    <w:p>
+      <w:pPr>
+        <w:rPr>
+          <w:rFonts w:ascii="Times New Roman" w:hAnsi="Times New Roman" w:cs="Times New Roman"/>
+          <w:sz w:val="24"/>
+          <w:szCs w:val="24"/>
+        </w:rPr>
+      </w:pPr>
+      <w:proofErr w:type="spellStart"/>
+      <w:r>
+        <w:rPr>
+          <w:rFonts w:ascii="Times New Roman" w:hAnsi="Times New Roman" w:cs="Times New Roman"/>
+          <w:sz w:val="24"/>
+          <w:szCs w:val="24"/>
+        </w:rPr>
+        <w:t>rm</w:t>
+      </w:r>
+      <w:proofErr w:type="spellEnd"/>
+      <w:r>
+        <w:rPr>
+          <w:rFonts w:ascii="Times New Roman" w:hAnsi="Times New Roman" w:cs="Times New Roman"/>
+          <w:sz w:val="24"/>
+          <w:szCs w:val="24"/>
+        </w:rPr>
+        <w:t xml:space="preserve"> '</w:t>
+      </w:r>
+      <w:proofErr w:type="spellStart"/>
+      <w:r>
+        <w:rPr>
+          <w:rFonts w:ascii="Times New Roman" w:hAnsi="Times New Roman" w:cs="Times New Roman"/>
+          <w:sz w:val="24"/>
+          <w:szCs w:val="24"/>
+        </w:rPr>
+        <w:t>octofamily</w:t>
+      </w:r>
+      <w:proofErr w:type="spellEnd"/>
+      <w:r>
+        <w:rPr>
+          <w:rFonts w:ascii="Times New Roman" w:hAnsi="Times New Roman" w:cs="Times New Roman"/>
+          <w:sz w:val="24"/>
+          <w:szCs w:val="24"/>
+        </w:rPr>
+        <w:t>/baby_octocat.txt'</w:t>
+      </w:r>
+    </w:p>
+    <w:p>
+      <w:pPr>
+        <w:rPr>
+          <w:rFonts w:ascii="Times New Roman" w:hAnsi="Times New Roman" w:cs="Times New Roman"/>
+          <w:sz w:val="24"/>
+          <w:szCs w:val="24"/>
+        </w:rPr>
+      </w:pPr>
+      <w:proofErr w:type="spellStart"/>
+      <w:r>
+        <w:rPr>
+          <w:rFonts w:ascii="Times New Roman" w:hAnsi="Times New Roman" w:cs="Times New Roman"/>
+          <w:sz w:val="24"/>
+          <w:szCs w:val="24"/>
+        </w:rPr>
+        <w:t>rm</w:t>
+      </w:r>
+      <w:proofErr w:type="spellEnd"/>
+      <w:r>
+        <w:rPr>
+          <w:rFonts w:ascii="Times New Roman" w:hAnsi="Times New Roman" w:cs="Times New Roman"/>
+          <w:sz w:val="24"/>
+          <w:szCs w:val="24"/>
+        </w:rPr>
+        <w:t xml:space="preserve"> '</w:t>
+      </w:r>
+      <w:proofErr w:type="spellStart"/>
+      <w:r>
+        <w:rPr>
+          <w:rFonts w:ascii="Times New Roman" w:hAnsi="Times New Roman" w:cs="Times New Roman"/>
+          <w:sz w:val="24"/>
+          <w:szCs w:val="24"/>
+        </w:rPr>
+        <w:t>octofamily</w:t>
+      </w:r>
+      <w:proofErr w:type="spellEnd"/>
+      <w:r>
+        <w:rPr>
+          <w:rFonts w:ascii="Times New Roman" w:hAnsi="Times New Roman" w:cs="Times New Roman"/>
+          <w:sz w:val="24"/>
+          <w:szCs w:val="24"/>
+        </w:rPr>
+        <w:t>/momma_octocat.txt'</w:t>
+      </w:r>
+    </w:p>
+    <w:p>
+      <w:pPr>
+        <w:rPr>
+          <w:rFonts w:ascii="Times New Roman" w:hAnsi="Times New Roman" w:cs="Times New Roman"/>
+          <w:sz w:val="24"/>
+          <w:szCs w:val="24"/>
+        </w:rPr>
+      </w:pPr>
+      <w:proofErr w:type="spellStart"/>
+      <w:r>
+        <w:rPr>
+          <w:rFonts w:ascii="Times New Roman" w:hAnsi="Times New Roman" w:cs="Times New Roman"/>
+          <w:sz w:val="24"/>
+          <w:szCs w:val="24"/>
+        </w:rPr>
+        <w:t>rm</w:t>
+      </w:r>
+      <w:proofErr w:type="spellEnd"/>
+      <w:r>
+        <w:rPr>
+          <w:rFonts w:ascii="Times New Roman" w:hAnsi="Times New Roman" w:cs="Times New Roman"/>
+          <w:sz w:val="24"/>
+          <w:szCs w:val="24"/>
+        </w:rPr>
+        <w:t xml:space="preserve"> 'red_octocat.txt'</w:t>
       </w:r>
     </w:p>
     <w:p>
@@ -3792,8 +4532,36 @@
           <w:sz w:val="24"/>
           <w:szCs w:val="24"/>
         </w:rPr>
-        <w:t># On branch clean_up</w:t>
-      </w:r>
+        <w:t xml:space="preserve"># On </w:t>
+      </w:r>
+      <w:proofErr w:type="gramStart"/>
+      <w:r>
+        <w:rPr>
+          <w:rFonts w:ascii="Times New Roman" w:hAnsi="Times New Roman" w:cs="Times New Roman"/>
+          <w:sz w:val="24"/>
+          <w:szCs w:val="24"/>
+        </w:rPr>
+        <w:t>branch</w:t>
+      </w:r>
+      <w:proofErr w:type="gramEnd"/>
+      <w:r>
+        <w:rPr>
+          <w:rFonts w:ascii="Times New Roman" w:hAnsi="Times New Roman" w:cs="Times New Roman"/>
+          <w:sz w:val="24"/>
+          <w:szCs w:val="24"/>
+        </w:rPr>
+        <w:t xml:space="preserve"> </w:t>
+      </w:r>
+      <w:proofErr w:type="spellStart"/>
+      <w:r>
+        <w:rPr>
+          <w:rFonts w:ascii="Times New Roman" w:hAnsi="Times New Roman" w:cs="Times New Roman"/>
+          <w:sz w:val="24"/>
+          <w:szCs w:val="24"/>
+        </w:rPr>
+        <w:t>clean_up</w:t>
+      </w:r>
+      <w:proofErr w:type="spellEnd"/>
     </w:p>
     <w:p>
       <w:pPr>
@@ -3826,7 +4594,43 @@
           <w:sz w:val="24"/>
           <w:szCs w:val="24"/>
         </w:rPr>
-        <w:t>#   (use "git reset HEAD &lt;file&gt;..." to unstage)</w:t>
+        <w:t>#</w:t>
+      </w:r>
+      <w:proofErr w:type="gramStart"/>
+      <w:r>
+        <w:rPr>
+          <w:rFonts w:ascii="Times New Roman" w:hAnsi="Times New Roman" w:cs="Times New Roman"/>
+          <w:sz w:val="24"/>
+          <w:szCs w:val="24"/>
+        </w:rPr>
+        <w:t xml:space="preserve">   (</w:t>
+      </w:r>
+      <w:proofErr w:type="gramEnd"/>
+      <w:r>
+        <w:rPr>
+          <w:rFonts w:ascii="Times New Roman" w:hAnsi="Times New Roman" w:cs="Times New Roman"/>
+          <w:sz w:val="24"/>
+          <w:szCs w:val="24"/>
+        </w:rPr>
+        <w:t xml:space="preserve">use "git reset HEAD &lt;file&gt;..." to </w:t>
+      </w:r>
+      <w:proofErr w:type="spellStart"/>
+      <w:r>
+        <w:rPr>
+          <w:rFonts w:ascii="Times New Roman" w:hAnsi="Times New Roman" w:cs="Times New Roman"/>
+          <w:sz w:val="24"/>
+          <w:szCs w:val="24"/>
+        </w:rPr>
+        <w:t>unstage</w:t>
+      </w:r>
+      <w:proofErr w:type="spellEnd"/>
+      <w:r>
+        <w:rPr>
+          <w:rFonts w:ascii="Times New Roman" w:hAnsi="Times New Roman" w:cs="Times New Roman"/>
+          <w:sz w:val="24"/>
+          <w:szCs w:val="24"/>
+        </w:rPr>
+        <w:t>)</w:t>
       </w:r>
     </w:p>
     <w:p>
@@ -3921,7 +4725,25 @@
           <w:szCs w:val="24"/>
         </w:rPr>
         <w:tab/>
-        <w:t>deleted:    octofamily/baby_octocat.txt</w:t>
+        <w:t xml:space="preserve">deleted:    </w:t>
+      </w:r>
+      <w:proofErr w:type="spellStart"/>
+      <w:r>
+        <w:rPr>
+          <w:rFonts w:ascii="Times New Roman" w:hAnsi="Times New Roman" w:cs="Times New Roman"/>
+          <w:sz w:val="24"/>
+          <w:szCs w:val="24"/>
+        </w:rPr>
+        <w:t>octofamily</w:t>
+      </w:r>
+      <w:proofErr w:type="spellEnd"/>
+      <w:r>
+        <w:rPr>
+          <w:rFonts w:ascii="Times New Roman" w:hAnsi="Times New Roman" w:cs="Times New Roman"/>
+          <w:sz w:val="24"/>
+          <w:szCs w:val="24"/>
+        </w:rPr>
+        <w:t>/baby_octocat.txt</w:t>
       </w:r>
     </w:p>
     <w:p>
@@ -3947,7 +4769,25 @@
           <w:szCs w:val="24"/>
         </w:rPr>
         <w:tab/>
-        <w:t>deleted:    octofamily/momma_octocat.txt</w:t>
+        <w:t xml:space="preserve">deleted:    </w:t>
+      </w:r>
+      <w:proofErr w:type="spellStart"/>
+      <w:r>
+        <w:rPr>
+          <w:rFonts w:ascii="Times New Roman" w:hAnsi="Times New Roman" w:cs="Times New Roman"/>
+          <w:sz w:val="24"/>
+          <w:szCs w:val="24"/>
+        </w:rPr>
+        <w:t>octofamily</w:t>
+      </w:r>
+      <w:proofErr w:type="spellEnd"/>
+      <w:r>
+        <w:rPr>
+          <w:rFonts w:ascii="Times New Roman" w:hAnsi="Times New Roman" w:cs="Times New Roman"/>
+          <w:sz w:val="24"/>
+          <w:szCs w:val="24"/>
+        </w:rPr>
+        <w:t>/momma_octocat.txt</w:t>
       </w:r>
     </w:p>
     <w:p>
@@ -4024,25 +4864,26 @@
           <w:sz w:val="24"/>
           <w:szCs w:val="24"/>
         </w:rPr>
-        <w:t>#   (use "git add &lt;file&gt;..." to include in what will be committed)</w:t>
-      </w:r>
-    </w:p>
-    <w:p>
-      <w:pPr>
-        <w:rPr>
-          <w:rFonts w:ascii="Times New Roman" w:hAnsi="Times New Roman" w:cs="Times New Roman"/>
-          <w:sz w:val="24"/>
-          <w:szCs w:val="24"/>
-        </w:rPr>
-      </w:pPr>
-      <w:r>
-        <w:rPr>
-          <w:rFonts w:ascii="Times New Roman" w:hAnsi="Times New Roman" w:cs="Times New Roman"/>
-          <w:sz w:val="24"/>
-          <w:szCs w:val="24"/>
-        </w:rPr>
         <w:t>#</w:t>
       </w:r>
+      <w:proofErr w:type="gramStart"/>
+      <w:r>
+        <w:rPr>
+          <w:rFonts w:ascii="Times New Roman" w:hAnsi="Times New Roman" w:cs="Times New Roman"/>
+          <w:sz w:val="24"/>
+          <w:szCs w:val="24"/>
+        </w:rPr>
+        <w:t xml:space="preserve">   (</w:t>
+      </w:r>
+      <w:proofErr w:type="gramEnd"/>
+      <w:r>
+        <w:rPr>
+          <w:rFonts w:ascii="Times New Roman" w:hAnsi="Times New Roman" w:cs="Times New Roman"/>
+          <w:sz w:val="24"/>
+          <w:szCs w:val="24"/>
+        </w:rPr>
+        <w:t>use "git add &lt;file&gt;..." to include in what will be committed)</w:t>
+      </w:r>
     </w:p>
     <w:p>
       <w:pPr>
@@ -4060,6 +4901,23 @@
         </w:rPr>
         <w:t>#</w:t>
       </w:r>
+    </w:p>
+    <w:p>
+      <w:pPr>
+        <w:rPr>
+          <w:rFonts w:ascii="Times New Roman" w:hAnsi="Times New Roman" w:cs="Times New Roman"/>
+          <w:sz w:val="24"/>
+          <w:szCs w:val="24"/>
+        </w:rPr>
+      </w:pPr>
+      <w:r>
+        <w:rPr>
+          <w:rFonts w:ascii="Times New Roman" w:hAnsi="Times New Roman" w:cs="Times New Roman"/>
+          <w:sz w:val="24"/>
+          <w:szCs w:val="24"/>
+        </w:rPr>
+        <w:t>#</w:t>
+      </w:r>
       <w:r>
         <w:rPr>
           <w:rFonts w:ascii="Times New Roman" w:hAnsi="Times New Roman" w:cs="Times New Roman"/>
@@ -4067,7 +4925,24 @@
           <w:szCs w:val="24"/>
         </w:rPr>
         <w:tab/>
-        <w:t>octofamily/</w:t>
+      </w:r>
+      <w:proofErr w:type="spellStart"/>
+      <w:r>
+        <w:rPr>
+          <w:rFonts w:ascii="Times New Roman" w:hAnsi="Times New Roman" w:cs="Times New Roman"/>
+          <w:sz w:val="24"/>
+          <w:szCs w:val="24"/>
+        </w:rPr>
+        <w:t>octofamily</w:t>
+      </w:r>
+      <w:proofErr w:type="spellEnd"/>
+      <w:r>
+        <w:rPr>
+          <w:rFonts w:ascii="Times New Roman" w:hAnsi="Times New Roman" w:cs="Times New Roman"/>
+          <w:sz w:val="24"/>
+          <w:szCs w:val="24"/>
+        </w:rPr>
+        <w:t>/</w:t>
       </w:r>
     </w:p>
     <w:p>
@@ -4138,24 +5013,60 @@
           <w:sz w:val="24"/>
           <w:szCs w:val="24"/>
         </w:rPr>
-        <w:t>[clean_up 63540fe] Remove all the cats</w:t>
-      </w:r>
-    </w:p>
-    <w:p>
-      <w:pPr>
-        <w:rPr>
-          <w:rFonts w:ascii="Times New Roman" w:hAnsi="Times New Roman" w:cs="Times New Roman"/>
-          <w:sz w:val="24"/>
-          <w:szCs w:val="24"/>
-        </w:rPr>
-      </w:pPr>
-      <w:r>
-        <w:rPr>
-          <w:rFonts w:ascii="Times New Roman" w:hAnsi="Times New Roman" w:cs="Times New Roman"/>
-          <w:sz w:val="24"/>
-          <w:szCs w:val="24"/>
-        </w:rPr>
-        <w:t xml:space="preserve"> 5 files changed, 5 deletions(-)</w:t>
+        <w:t>[</w:t>
+      </w:r>
+      <w:proofErr w:type="spellStart"/>
+      <w:r>
+        <w:rPr>
+          <w:rFonts w:ascii="Times New Roman" w:hAnsi="Times New Roman" w:cs="Times New Roman"/>
+          <w:sz w:val="24"/>
+          <w:szCs w:val="24"/>
+        </w:rPr>
+        <w:t>clean_up</w:t>
+      </w:r>
+      <w:proofErr w:type="spellEnd"/>
+      <w:r>
+        <w:rPr>
+          <w:rFonts w:ascii="Times New Roman" w:hAnsi="Times New Roman" w:cs="Times New Roman"/>
+          <w:sz w:val="24"/>
+          <w:szCs w:val="24"/>
+        </w:rPr>
+        <w:t xml:space="preserve"> 63540fe] Remove all the cats</w:t>
+      </w:r>
+    </w:p>
+    <w:p>
+      <w:pPr>
+        <w:rPr>
+          <w:rFonts w:ascii="Times New Roman" w:hAnsi="Times New Roman" w:cs="Times New Roman"/>
+          <w:sz w:val="24"/>
+          <w:szCs w:val="24"/>
+        </w:rPr>
+      </w:pPr>
+      <w:r>
+        <w:rPr>
+          <w:rFonts w:ascii="Times New Roman" w:hAnsi="Times New Roman" w:cs="Times New Roman"/>
+          <w:sz w:val="24"/>
+          <w:szCs w:val="24"/>
+        </w:rPr>
+        <w:t xml:space="preserve"> 5 files changed, 5 </w:t>
+      </w:r>
+      <w:proofErr w:type="gramStart"/>
+      <w:r>
+        <w:rPr>
+          <w:rFonts w:ascii="Times New Roman" w:hAnsi="Times New Roman" w:cs="Times New Roman"/>
+          <w:sz w:val="24"/>
+          <w:szCs w:val="24"/>
+        </w:rPr>
+        <w:t>deletions(</w:t>
+      </w:r>
+      <w:proofErr w:type="gramEnd"/>
+      <w:r>
+        <w:rPr>
+          <w:rFonts w:ascii="Times New Roman" w:hAnsi="Times New Roman" w:cs="Times New Roman"/>
+          <w:sz w:val="24"/>
+          <w:szCs w:val="24"/>
+        </w:rPr>
+        <w:t>-)</w:t>
       </w:r>
     </w:p>
     <w:p>
@@ -4206,24 +5117,60 @@
           <w:sz w:val="24"/>
           <w:szCs w:val="24"/>
         </w:rPr>
-        <w:t xml:space="preserve"> delete mode 100644 octofamily/baby_octocat.txt</w:t>
-      </w:r>
-    </w:p>
-    <w:p>
-      <w:pPr>
-        <w:rPr>
-          <w:rFonts w:ascii="Times New Roman" w:hAnsi="Times New Roman" w:cs="Times New Roman"/>
-          <w:sz w:val="24"/>
-          <w:szCs w:val="24"/>
-        </w:rPr>
-      </w:pPr>
-      <w:r>
-        <w:rPr>
-          <w:rFonts w:ascii="Times New Roman" w:hAnsi="Times New Roman" w:cs="Times New Roman"/>
-          <w:sz w:val="24"/>
-          <w:szCs w:val="24"/>
-        </w:rPr>
-        <w:t xml:space="preserve"> delete mode 100644 octofamily/momma_octocat.txt</w:t>
+        <w:t xml:space="preserve"> delete mode 100644 </w:t>
+      </w:r>
+      <w:proofErr w:type="spellStart"/>
+      <w:r>
+        <w:rPr>
+          <w:rFonts w:ascii="Times New Roman" w:hAnsi="Times New Roman" w:cs="Times New Roman"/>
+          <w:sz w:val="24"/>
+          <w:szCs w:val="24"/>
+        </w:rPr>
+        <w:t>octofamily</w:t>
+      </w:r>
+      <w:proofErr w:type="spellEnd"/>
+      <w:r>
+        <w:rPr>
+          <w:rFonts w:ascii="Times New Roman" w:hAnsi="Times New Roman" w:cs="Times New Roman"/>
+          <w:sz w:val="24"/>
+          <w:szCs w:val="24"/>
+        </w:rPr>
+        <w:t>/baby_octocat.txt</w:t>
+      </w:r>
+    </w:p>
+    <w:p>
+      <w:pPr>
+        <w:rPr>
+          <w:rFonts w:ascii="Times New Roman" w:hAnsi="Times New Roman" w:cs="Times New Roman"/>
+          <w:sz w:val="24"/>
+          <w:szCs w:val="24"/>
+        </w:rPr>
+      </w:pPr>
+      <w:r>
+        <w:rPr>
+          <w:rFonts w:ascii="Times New Roman" w:hAnsi="Times New Roman" w:cs="Times New Roman"/>
+          <w:sz w:val="24"/>
+          <w:szCs w:val="24"/>
+        </w:rPr>
+        <w:t xml:space="preserve"> delete mode 100644 </w:t>
+      </w:r>
+      <w:proofErr w:type="spellStart"/>
+      <w:r>
+        <w:rPr>
+          <w:rFonts w:ascii="Times New Roman" w:hAnsi="Times New Roman" w:cs="Times New Roman"/>
+          <w:sz w:val="24"/>
+          <w:szCs w:val="24"/>
+        </w:rPr>
+        <w:t>octofamily</w:t>
+      </w:r>
+      <w:proofErr w:type="spellEnd"/>
+      <w:r>
+        <w:rPr>
+          <w:rFonts w:ascii="Times New Roman" w:hAnsi="Times New Roman" w:cs="Times New Roman"/>
+          <w:sz w:val="24"/>
+          <w:szCs w:val="24"/>
+        </w:rPr>
+        <w:t>/momma_octocat.txt</w:t>
       </w:r>
     </w:p>
     <w:p>
@@ -4383,8 +5330,19 @@
           <w:sz w:val="24"/>
           <w:szCs w:val="24"/>
         </w:rPr>
-        <w:t>$ git merge clean_up</w:t>
-      </w:r>
+        <w:t xml:space="preserve">$ git merge </w:t>
+      </w:r>
+      <w:proofErr w:type="spellStart"/>
+      <w:r>
+        <w:rPr>
+          <w:rFonts w:ascii="Times New Roman" w:hAnsi="Times New Roman" w:cs="Times New Roman"/>
+          <w:b/>
+          <w:sz w:val="24"/>
+          <w:szCs w:val="24"/>
+        </w:rPr>
+        <w:t>clean_up</w:t>
+      </w:r>
+      <w:proofErr w:type="spellEnd"/>
     </w:p>
     <w:p>
       <w:pPr>
@@ -4478,24 +5436,70 @@
           <w:sz w:val="24"/>
           <w:szCs w:val="24"/>
         </w:rPr>
-        <w:t xml:space="preserve"> octofamily/baby_octocat.txt  |    1 -</w:t>
-      </w:r>
-    </w:p>
-    <w:p>
-      <w:pPr>
-        <w:rPr>
-          <w:rFonts w:ascii="Times New Roman" w:hAnsi="Times New Roman" w:cs="Times New Roman"/>
-          <w:sz w:val="24"/>
-          <w:szCs w:val="24"/>
-        </w:rPr>
-      </w:pPr>
-      <w:r>
-        <w:rPr>
-          <w:rFonts w:ascii="Times New Roman" w:hAnsi="Times New Roman" w:cs="Times New Roman"/>
-          <w:sz w:val="24"/>
-          <w:szCs w:val="24"/>
-        </w:rPr>
-        <w:t xml:space="preserve"> octofamily/momma_octocat.txt |    1 -</w:t>
+        <w:t xml:space="preserve"> </w:t>
+      </w:r>
+      <w:proofErr w:type="spellStart"/>
+      <w:proofErr w:type="gramStart"/>
+      <w:r>
+        <w:rPr>
+          <w:rFonts w:ascii="Times New Roman" w:hAnsi="Times New Roman" w:cs="Times New Roman"/>
+          <w:sz w:val="24"/>
+          <w:szCs w:val="24"/>
+        </w:rPr>
+        <w:t>octofamily</w:t>
+      </w:r>
+      <w:proofErr w:type="spellEnd"/>
+      <w:r>
+        <w:rPr>
+          <w:rFonts w:ascii="Times New Roman" w:hAnsi="Times New Roman" w:cs="Times New Roman"/>
+          <w:sz w:val="24"/>
+          <w:szCs w:val="24"/>
+        </w:rPr>
+        <w:t>/baby_octocat.txt  |</w:t>
+      </w:r>
+      <w:proofErr w:type="gramEnd"/>
+      <w:r>
+        <w:rPr>
+          <w:rFonts w:ascii="Times New Roman" w:hAnsi="Times New Roman" w:cs="Times New Roman"/>
+          <w:sz w:val="24"/>
+          <w:szCs w:val="24"/>
+        </w:rPr>
+        <w:t xml:space="preserve">    1 -</w:t>
+      </w:r>
+    </w:p>
+    <w:p>
+      <w:pPr>
+        <w:rPr>
+          <w:rFonts w:ascii="Times New Roman" w:hAnsi="Times New Roman" w:cs="Times New Roman"/>
+          <w:sz w:val="24"/>
+          <w:szCs w:val="24"/>
+        </w:rPr>
+      </w:pPr>
+      <w:r>
+        <w:rPr>
+          <w:rFonts w:ascii="Times New Roman" w:hAnsi="Times New Roman" w:cs="Times New Roman"/>
+          <w:sz w:val="24"/>
+          <w:szCs w:val="24"/>
+        </w:rPr>
+        <w:t xml:space="preserve"> </w:t>
+      </w:r>
+      <w:proofErr w:type="spellStart"/>
+      <w:r>
+        <w:rPr>
+          <w:rFonts w:ascii="Times New Roman" w:hAnsi="Times New Roman" w:cs="Times New Roman"/>
+          <w:sz w:val="24"/>
+          <w:szCs w:val="24"/>
+        </w:rPr>
+        <w:t>octofamily</w:t>
+      </w:r>
+      <w:proofErr w:type="spellEnd"/>
+      <w:r>
+        <w:rPr>
+          <w:rFonts w:ascii="Times New Roman" w:hAnsi="Times New Roman" w:cs="Times New Roman"/>
+          <w:sz w:val="24"/>
+          <w:szCs w:val="24"/>
+        </w:rPr>
+        <w:t>/momma_octocat.txt |    1 -</w:t>
       </w:r>
     </w:p>
     <w:p>
@@ -4529,7 +5533,25 @@
           <w:sz w:val="24"/>
           <w:szCs w:val="24"/>
         </w:rPr>
-        <w:t xml:space="preserve"> 5 files changed, 5 deletions(-)</w:t>
+        <w:t xml:space="preserve"> 5 files changed, 5 </w:t>
+      </w:r>
+      <w:proofErr w:type="gramStart"/>
+      <w:r>
+        <w:rPr>
+          <w:rFonts w:ascii="Times New Roman" w:hAnsi="Times New Roman" w:cs="Times New Roman"/>
+          <w:sz w:val="24"/>
+          <w:szCs w:val="24"/>
+        </w:rPr>
+        <w:t>deletions(</w:t>
+      </w:r>
+      <w:proofErr w:type="gramEnd"/>
+      <w:r>
+        <w:rPr>
+          <w:rFonts w:ascii="Times New Roman" w:hAnsi="Times New Roman" w:cs="Times New Roman"/>
+          <w:sz w:val="24"/>
+          <w:szCs w:val="24"/>
+        </w:rPr>
+        <w:t>-)</w:t>
       </w:r>
     </w:p>
     <w:p>
@@ -4580,24 +5602,60 @@
           <w:sz w:val="24"/>
           <w:szCs w:val="24"/>
         </w:rPr>
-        <w:t xml:space="preserve"> delete mode 100644 octofamily/baby_octocat.txt</w:t>
-      </w:r>
-    </w:p>
-    <w:p>
-      <w:pPr>
-        <w:rPr>
-          <w:rFonts w:ascii="Times New Roman" w:hAnsi="Times New Roman" w:cs="Times New Roman"/>
-          <w:sz w:val="24"/>
-          <w:szCs w:val="24"/>
-        </w:rPr>
-      </w:pPr>
-      <w:r>
-        <w:rPr>
-          <w:rFonts w:ascii="Times New Roman" w:hAnsi="Times New Roman" w:cs="Times New Roman"/>
-          <w:sz w:val="24"/>
-          <w:szCs w:val="24"/>
-        </w:rPr>
-        <w:t xml:space="preserve"> delete mode 100644 octofamily/momma_octocat.txt</w:t>
+        <w:t xml:space="preserve"> delete mode 100644 </w:t>
+      </w:r>
+      <w:proofErr w:type="spellStart"/>
+      <w:r>
+        <w:rPr>
+          <w:rFonts w:ascii="Times New Roman" w:hAnsi="Times New Roman" w:cs="Times New Roman"/>
+          <w:sz w:val="24"/>
+          <w:szCs w:val="24"/>
+        </w:rPr>
+        <w:t>octofamily</w:t>
+      </w:r>
+      <w:proofErr w:type="spellEnd"/>
+      <w:r>
+        <w:rPr>
+          <w:rFonts w:ascii="Times New Roman" w:hAnsi="Times New Roman" w:cs="Times New Roman"/>
+          <w:sz w:val="24"/>
+          <w:szCs w:val="24"/>
+        </w:rPr>
+        <w:t>/baby_octocat.txt</w:t>
+      </w:r>
+    </w:p>
+    <w:p>
+      <w:pPr>
+        <w:rPr>
+          <w:rFonts w:ascii="Times New Roman" w:hAnsi="Times New Roman" w:cs="Times New Roman"/>
+          <w:sz w:val="24"/>
+          <w:szCs w:val="24"/>
+        </w:rPr>
+      </w:pPr>
+      <w:r>
+        <w:rPr>
+          <w:rFonts w:ascii="Times New Roman" w:hAnsi="Times New Roman" w:cs="Times New Roman"/>
+          <w:sz w:val="24"/>
+          <w:szCs w:val="24"/>
+        </w:rPr>
+        <w:t xml:space="preserve"> delete mode 100644 </w:t>
+      </w:r>
+      <w:proofErr w:type="spellStart"/>
+      <w:r>
+        <w:rPr>
+          <w:rFonts w:ascii="Times New Roman" w:hAnsi="Times New Roman" w:cs="Times New Roman"/>
+          <w:sz w:val="24"/>
+          <w:szCs w:val="24"/>
+        </w:rPr>
+        <w:t>octofamily</w:t>
+      </w:r>
+      <w:proofErr w:type="spellEnd"/>
+      <w:r>
+        <w:rPr>
+          <w:rFonts w:ascii="Times New Roman" w:hAnsi="Times New Roman" w:cs="Times New Roman"/>
+          <w:sz w:val="24"/>
+          <w:szCs w:val="24"/>
+        </w:rPr>
+        <w:t>/momma_octocat.txt</w:t>
       </w:r>
     </w:p>
     <w:p>
@@ -4674,24 +5732,53 @@
           <w:sz w:val="24"/>
           <w:szCs w:val="24"/>
         </w:rPr>
-        <w:t>git branch -d clean_up</w:t>
-      </w:r>
-    </w:p>
-    <w:p>
-      <w:pPr>
-        <w:rPr>
-          <w:rFonts w:ascii="Times New Roman" w:hAnsi="Times New Roman" w:cs="Times New Roman"/>
-          <w:sz w:val="24"/>
-          <w:szCs w:val="24"/>
-        </w:rPr>
-      </w:pPr>
-      <w:r>
-        <w:rPr>
-          <w:rFonts w:ascii="Times New Roman" w:hAnsi="Times New Roman" w:cs="Times New Roman"/>
-          <w:sz w:val="24"/>
-          <w:szCs w:val="24"/>
-        </w:rPr>
-        <w:t>Deleted branch clean_up (was ec6888b).</w:t>
+        <w:t xml:space="preserve">git branch -d </w:t>
+      </w:r>
+      <w:proofErr w:type="spellStart"/>
+      <w:r>
+        <w:rPr>
+          <w:rFonts w:ascii="Times New Roman" w:hAnsi="Times New Roman" w:cs="Times New Roman"/>
+          <w:b/>
+          <w:sz w:val="24"/>
+          <w:szCs w:val="24"/>
+        </w:rPr>
+        <w:t>clean_up</w:t>
+      </w:r>
+      <w:proofErr w:type="spellEnd"/>
+    </w:p>
+    <w:p>
+      <w:pPr>
+        <w:rPr>
+          <w:rFonts w:ascii="Times New Roman" w:hAnsi="Times New Roman" w:cs="Times New Roman"/>
+          <w:sz w:val="24"/>
+          <w:szCs w:val="24"/>
+        </w:rPr>
+      </w:pPr>
+      <w:r>
+        <w:rPr>
+          <w:rFonts w:ascii="Times New Roman" w:hAnsi="Times New Roman" w:cs="Times New Roman"/>
+          <w:sz w:val="24"/>
+          <w:szCs w:val="24"/>
+        </w:rPr>
+        <w:t xml:space="preserve">Deleted branch </w:t>
+      </w:r>
+      <w:proofErr w:type="spellStart"/>
+      <w:r>
+        <w:rPr>
+          <w:rFonts w:ascii="Times New Roman" w:hAnsi="Times New Roman" w:cs="Times New Roman"/>
+          <w:sz w:val="24"/>
+          <w:szCs w:val="24"/>
+        </w:rPr>
+        <w:t>clean_up</w:t>
+      </w:r>
+      <w:proofErr w:type="spellEnd"/>
+      <w:r>
+        <w:rPr>
+          <w:rFonts w:ascii="Times New Roman" w:hAnsi="Times New Roman" w:cs="Times New Roman"/>
+          <w:sz w:val="24"/>
+          <w:szCs w:val="24"/>
+        </w:rPr>
+        <w:t xml:space="preserve"> (was ec6888b).</w:t>
       </w:r>
     </w:p>
     <w:p>
@@ -4779,7 +5866,25 @@
           <w:sz w:val="24"/>
           <w:szCs w:val="24"/>
         </w:rPr>
-        <w:t>3e70b0f..63ce92b  master -&gt; master</w:t>
+        <w:t>3e70b0f..63ce92</w:t>
+      </w:r>
+      <w:proofErr w:type="gramStart"/>
+      <w:r>
+        <w:rPr>
+          <w:rFonts w:ascii="Times New Roman" w:hAnsi="Times New Roman" w:cs="Times New Roman"/>
+          <w:sz w:val="24"/>
+          <w:szCs w:val="24"/>
+        </w:rPr>
+        <w:t>b  master</w:t>
+      </w:r>
+      <w:proofErr w:type="gramEnd"/>
+      <w:r>
+        <w:rPr>
+          <w:rFonts w:ascii="Times New Roman" w:hAnsi="Times New Roman" w:cs="Times New Roman"/>
+          <w:sz w:val="24"/>
+          <w:szCs w:val="24"/>
+        </w:rPr>
+        <w:t xml:space="preserve"> -&gt; master</w:t>
       </w:r>
     </w:p>
     <w:p>
@@ -5055,7 +6160,25 @@
           <w:sz w:val="24"/>
           <w:szCs w:val="24"/>
         </w:rPr>
-        <w:t>changes with others, we have to push them to a remote repository using the "push" command. This will cause the remote repository to update and synchronize with our local repository.</w:t>
+        <w:t xml:space="preserve">changes with others, we </w:t>
+      </w:r>
+      <w:proofErr w:type="gramStart"/>
+      <w:r>
+        <w:rPr>
+          <w:rFonts w:ascii="Times New Roman" w:hAnsi="Times New Roman" w:cs="Times New Roman"/>
+          <w:sz w:val="24"/>
+          <w:szCs w:val="24"/>
+        </w:rPr>
+        <w:t>have to</w:t>
+      </w:r>
+      <w:proofErr w:type="gramEnd"/>
+      <w:r>
+        <w:rPr>
+          <w:rFonts w:ascii="Times New Roman" w:hAnsi="Times New Roman" w:cs="Times New Roman"/>
+          <w:sz w:val="24"/>
+          <w:szCs w:val="24"/>
+        </w:rPr>
+        <w:t xml:space="preserve"> push them to a remote repository using the "push" command. This will cause the remote repository to update and synchronize with our local repository.</w:t>
       </w:r>
     </w:p>
     <w:p>
@@ -5438,18 +6561,71 @@
           <w:sz w:val="24"/>
           <w:szCs w:val="24"/>
         </w:rPr>
-        <w:t>I edited the document by using propose file change and then updated the com</w:t>
-      </w:r>
-      <w:r>
-        <w:rPr>
-          <w:rFonts w:ascii="Times New Roman" w:hAnsi="Times New Roman" w:cs="Times New Roman"/>
-          <w:sz w:val="24"/>
-          <w:szCs w:val="24"/>
-        </w:rPr>
-        <w:t>ments with name, date, and time. Afterwards, pull request.</w:t>
+        <w:t>I clicked on the README.md file at the</w:t>
+      </w:r>
+      <w:r>
+        <w:rPr>
+          <w:rFonts w:ascii="Times New Roman" w:hAnsi="Times New Roman" w:cs="Times New Roman"/>
+          <w:b/>
+          <w:sz w:val="24"/>
+          <w:szCs w:val="24"/>
+        </w:rPr>
+        <w:t xml:space="preserve"> </w:t>
+      </w:r>
+      <w:hyperlink r:id="rId5" w:history="1">
+        <w:r>
+          <w:rPr>
+            <w:rStyle w:val="Hyperlink"/>
+            <w:rFonts w:ascii="Times New Roman" w:hAnsi="Times New Roman" w:cs="Times New Roman"/>
+            <w:sz w:val="24"/>
+            <w:szCs w:val="24"/>
+          </w:rPr>
+          <w:t>https://github.com/paceuniversity/courses</w:t>
+        </w:r>
+      </w:hyperlink>
+      <w:r>
+        <w:rPr>
+          <w:rFonts w:ascii="Times New Roman" w:hAnsi="Times New Roman" w:cs="Times New Roman"/>
+          <w:sz w:val="24"/>
+          <w:szCs w:val="24"/>
+        </w:rPr>
+        <w:t>.</w:t>
+      </w:r>
+      <w:r>
+        <w:rPr>
+          <w:rFonts w:ascii="Times New Roman" w:hAnsi="Times New Roman" w:cs="Times New Roman"/>
+          <w:b/>
+          <w:sz w:val="24"/>
+          <w:szCs w:val="24"/>
+        </w:rPr>
+        <w:t xml:space="preserve"> </w:t>
+      </w:r>
+      <w:r>
+        <w:rPr>
+          <w:rFonts w:ascii="Times New Roman" w:hAnsi="Times New Roman" w:cs="Times New Roman"/>
+          <w:sz w:val="24"/>
+          <w:szCs w:val="24"/>
+        </w:rPr>
+        <w:t>I edited the document</w:t>
+      </w:r>
+      <w:r>
+        <w:rPr>
+          <w:rFonts w:ascii="Times New Roman" w:hAnsi="Times New Roman" w:cs="Times New Roman"/>
+          <w:sz w:val="24"/>
+          <w:szCs w:val="24"/>
+        </w:rPr>
+        <w:t>/file using file editor, then preview changes. At the bottom of the page, added the commit message to describe the change I made to file. Then I clicked on propose file change and then typed title and description for pull requ</w:t>
       </w:r>
       <w:bookmarkStart w:id="0" w:name="_GoBack"/>
       <w:bookmarkEnd w:id="0"/>
+      <w:r>
+        <w:rPr>
+          <w:rFonts w:ascii="Times New Roman" w:hAnsi="Times New Roman" w:cs="Times New Roman"/>
+          <w:sz w:val="24"/>
+          <w:szCs w:val="24"/>
+        </w:rPr>
+        <w:t>est and clicked on Create pull request.</w:t>
+      </w:r>
     </w:p>
     <w:sectPr>
       <w:pgSz w:w="12240" w:h="15840"/>

</xml_diff>